<commit_message>
Updated Resume includes PDF
</commit_message>
<xml_diff>
--- a/MatthewMeents.docx
+++ b/MatthewMeents.docx
@@ -121,13 +121,23 @@
         </w:rPr>
         <w:t xml:space="preserve"> </w:t>
       </w:r>
-      <w:r>
-        <w:rPr>
-          <w:rFonts w:ascii="Arial" w:eastAsia="Arial Black" w:hAnsi="Arial" w:cs="Arial"/>
-          <w:sz w:val="20"/>
-          <w:szCs w:val="20"/>
-        </w:rPr>
-        <w:t>JQuery,</w:t>
+      <w:proofErr w:type="spellStart"/>
+      <w:r>
+        <w:rPr>
+          <w:rFonts w:ascii="Arial" w:eastAsia="Arial Black" w:hAnsi="Arial" w:cs="Arial"/>
+          <w:sz w:val="20"/>
+          <w:szCs w:val="20"/>
+        </w:rPr>
+        <w:t>JQuery</w:t>
+      </w:r>
+      <w:proofErr w:type="spellEnd"/>
+      <w:r>
+        <w:rPr>
+          <w:rFonts w:ascii="Arial" w:eastAsia="Arial Black" w:hAnsi="Arial" w:cs="Arial"/>
+          <w:sz w:val="20"/>
+          <w:szCs w:val="20"/>
+        </w:rPr>
+        <w:t>,</w:t>
       </w:r>
       <w:r>
         <w:rPr>
@@ -252,6 +262,7 @@
         <w:t xml:space="preserve"> SVN, </w:t>
       </w:r>
       <w:hyperlink r:id="rId8" w:history="1">
+        <w:proofErr w:type="spellStart"/>
         <w:r>
           <w:rPr>
             <w:rStyle w:val="Hyperlink"/>
@@ -261,6 +272,7 @@
           </w:rPr>
           <w:t>GitHub</w:t>
         </w:r>
+        <w:proofErr w:type="spellEnd"/>
       </w:hyperlink>
       <w:r>
         <w:rPr>
@@ -270,74 +282,17 @@
         </w:rPr>
         <w:t xml:space="preserve"> (</w:t>
       </w:r>
-      <w:proofErr w:type="spellStart"/>
-      <w:r>
-        <w:rPr>
-          <w:rFonts w:ascii="Arial" w:eastAsia="Arial Black" w:hAnsi="Arial" w:cs="Arial"/>
-          <w:sz w:val="20"/>
-          <w:szCs w:val="20"/>
-        </w:rPr>
-        <w:fldChar w:fldCharType="begin"/>
-      </w:r>
-      <w:r>
-        <w:rPr>
-          <w:rFonts w:ascii="Arial" w:eastAsia="Arial Black" w:hAnsi="Arial" w:cs="Arial"/>
-          <w:sz w:val="20"/>
-          <w:szCs w:val="20"/>
-        </w:rPr>
-        <w:instrText xml:space="preserve"> HYPERLINK "http://mmeents.github.io/default.html" </w:instrText>
-      </w:r>
-      <w:r>
-        <w:rPr>
-          <w:rFonts w:ascii="Arial" w:eastAsia="Arial Black" w:hAnsi="Arial" w:cs="Arial"/>
-          <w:sz w:val="20"/>
-          <w:szCs w:val="20"/>
-        </w:rPr>
-      </w:r>
-      <w:r>
-        <w:rPr>
-          <w:rFonts w:ascii="Arial" w:eastAsia="Arial Black" w:hAnsi="Arial" w:cs="Arial"/>
-          <w:sz w:val="20"/>
-          <w:szCs w:val="20"/>
-        </w:rPr>
-        <w:fldChar w:fldCharType="separate"/>
-      </w:r>
-      <w:r>
-        <w:rPr>
-          <w:rStyle w:val="Hyperlink"/>
-          <w:rFonts w:ascii="Arial" w:eastAsia="Arial Black" w:hAnsi="Arial" w:cs="Arial"/>
-          <w:sz w:val="20"/>
-          <w:szCs w:val="20"/>
-        </w:rPr>
-        <w:t>mm</w:t>
-      </w:r>
-      <w:r>
-        <w:rPr>
-          <w:rStyle w:val="Hyperlink"/>
-          <w:rFonts w:ascii="Arial" w:eastAsia="Arial Black" w:hAnsi="Arial" w:cs="Arial"/>
-          <w:sz w:val="20"/>
-          <w:szCs w:val="20"/>
-        </w:rPr>
-        <w:t>e</w:t>
-      </w:r>
-      <w:r>
-        <w:rPr>
-          <w:rStyle w:val="Hyperlink"/>
-          <w:rFonts w:ascii="Arial" w:eastAsia="Arial Black" w:hAnsi="Arial" w:cs="Arial"/>
-          <w:sz w:val="20"/>
-          <w:szCs w:val="20"/>
-        </w:rPr>
-        <w:t>ents</w:t>
-      </w:r>
-      <w:proofErr w:type="spellEnd"/>
-      <w:r>
-        <w:rPr>
-          <w:rFonts w:ascii="Arial" w:eastAsia="Arial Black" w:hAnsi="Arial" w:cs="Arial"/>
-          <w:sz w:val="20"/>
-          <w:szCs w:val="20"/>
-        </w:rPr>
-        <w:fldChar w:fldCharType="end"/>
-      </w:r>
+      <w:hyperlink r:id="rId9" w:history="1">
+        <w:r>
+          <w:rPr>
+            <w:rStyle w:val="Hyperlink"/>
+            <w:rFonts w:ascii="Arial" w:eastAsia="Arial Black" w:hAnsi="Arial" w:cs="Arial"/>
+            <w:sz w:val="20"/>
+            <w:szCs w:val="20"/>
+          </w:rPr>
+          <w:t>mmeents</w:t>
+        </w:r>
+      </w:hyperlink>
       <w:r>
         <w:rPr>
           <w:rFonts w:ascii="Arial" w:eastAsia="Arial Black" w:hAnsi="Arial" w:cs="Arial"/>
@@ -619,10 +574,8 @@
           <w:sz w:val="20"/>
           <w:szCs w:val="20"/>
         </w:rPr>
-        <w:t xml:space="preserve"> Primary developer charged with implementing both forward new software development efforts along with monitoring and maintenance on existing systems.</w:t>
-      </w:r>
-      <w:bookmarkStart w:id="0" w:name="_GoBack"/>
-      <w:bookmarkEnd w:id="0"/>
+        <w:t xml:space="preserve"> Primary developer charged with implementing both new software development efforts along with monitoring and maintenance on existing systems.</w:t>
+      </w:r>
     </w:p>
     <w:p>
       <w:pPr>
@@ -645,7 +598,7 @@
         </w:rPr>
         <w:t xml:space="preserve">Produced </w:t>
       </w:r>
-      <w:hyperlink r:id="rId9" w:history="1">
+      <w:hyperlink r:id="rId10" w:history="1">
         <w:r>
           <w:rPr>
             <w:rStyle w:val="Hyperlink"/>
@@ -686,7 +639,39 @@
           <w:sz w:val="20"/>
           <w:szCs w:val="20"/>
         </w:rPr>
-        <w:t xml:space="preserve"> blue sky security requirements in United States.  Website utilizes ASP.NET along with Bootstrap on front end, SQL Server database on back end.</w:t>
+        <w:t xml:space="preserve"> blue sky security requirements in United States.  Website utilizes</w:t>
+      </w:r>
+      <w:r>
+        <w:rPr>
+          <w:rFonts w:ascii="Arial" w:hAnsi="Arial" w:cs="Arial"/>
+          <w:sz w:val="20"/>
+          <w:szCs w:val="20"/>
+        </w:rPr>
+        <w:t xml:space="preserve"> C# &amp;</w:t>
+      </w:r>
+      <w:r>
+        <w:rPr>
+          <w:rFonts w:ascii="Arial" w:hAnsi="Arial" w:cs="Arial"/>
+          <w:sz w:val="20"/>
+          <w:szCs w:val="20"/>
+        </w:rPr>
+        <w:t xml:space="preserve"> ASP.NET along with Bootstrap on front end,</w:t>
+      </w:r>
+      <w:r>
+        <w:rPr>
+          <w:rFonts w:ascii="Arial" w:hAnsi="Arial" w:cs="Arial"/>
+          <w:sz w:val="20"/>
+          <w:szCs w:val="20"/>
+        </w:rPr>
+        <w:t xml:space="preserve"> Excel,</w:t>
+      </w:r>
+      <w:r>
+        <w:rPr>
+          <w:rFonts w:ascii="Arial" w:hAnsi="Arial" w:cs="Arial"/>
+          <w:sz w:val="20"/>
+          <w:szCs w:val="20"/>
+        </w:rPr>
+        <w:t xml:space="preserve"> SQL Server database on back end.</w:t>
       </w:r>
       <w:r>
         <w:rPr>
@@ -750,6 +735,66 @@
         </w:rPr>
         <w:t>.</w:t>
       </w:r>
+      <w:r>
+        <w:rPr>
+          <w:rFonts w:ascii="Arial" w:hAnsi="Arial" w:cs="Arial"/>
+          <w:sz w:val="20"/>
+          <w:szCs w:val="20"/>
+        </w:rPr>
+        <w:t xml:space="preserve">  Sales figures are SFTP to our servers and automated tasks remotely download from remote </w:t>
+      </w:r>
+      <w:proofErr w:type="spellStart"/>
+      <w:r>
+        <w:rPr>
+          <w:rFonts w:ascii="Arial" w:hAnsi="Arial" w:cs="Arial"/>
+          <w:sz w:val="20"/>
+          <w:szCs w:val="20"/>
+        </w:rPr>
+        <w:t>sftp</w:t>
+      </w:r>
+      <w:proofErr w:type="spellEnd"/>
+      <w:r>
+        <w:rPr>
+          <w:rFonts w:ascii="Arial" w:hAnsi="Arial" w:cs="Arial"/>
+          <w:sz w:val="20"/>
+          <w:szCs w:val="20"/>
+        </w:rPr>
+        <w:t xml:space="preserve"> locations where they are picked up and imported into databases.  Additionally the details are combined to figure sales across 54 different states and territories. Sales systems are primarily two </w:t>
+      </w:r>
+      <w:proofErr w:type="spellStart"/>
+      <w:r>
+        <w:rPr>
+          <w:rFonts w:ascii="Arial" w:hAnsi="Arial" w:cs="Arial"/>
+          <w:sz w:val="20"/>
+          <w:szCs w:val="20"/>
+        </w:rPr>
+        <w:t>SignalR</w:t>
+      </w:r>
+      <w:proofErr w:type="spellEnd"/>
+      <w:r>
+        <w:rPr>
+          <w:rFonts w:ascii="Arial" w:hAnsi="Arial" w:cs="Arial"/>
+          <w:sz w:val="20"/>
+          <w:szCs w:val="20"/>
+        </w:rPr>
+        <w:t xml:space="preserve"> hubs with worker apps that race to do the jobs. </w:t>
+      </w:r>
+      <w:r>
+        <w:rPr>
+          <w:rFonts w:ascii="Arial" w:hAnsi="Arial" w:cs="Arial"/>
+          <w:sz w:val="20"/>
+          <w:szCs w:val="20"/>
+        </w:rPr>
+        <w:t xml:space="preserve">All custom C# websites and applications. </w:t>
+      </w:r>
+      <w:r>
+        <w:rPr>
+          <w:rFonts w:ascii="Arial" w:hAnsi="Arial" w:cs="Arial"/>
+          <w:sz w:val="20"/>
+          <w:szCs w:val="20"/>
+        </w:rPr>
+        <w:t xml:space="preserve">      </w:t>
+      </w:r>
     </w:p>
     <w:p>
       <w:pPr>
@@ -779,6 +824,14 @@
           <w:szCs w:val="20"/>
         </w:rPr>
         <w:t xml:space="preserve"> redesign the in-house permit tracking system.</w:t>
+      </w:r>
+      <w:r>
+        <w:rPr>
+          <w:rFonts w:ascii="Arial" w:hAnsi="Arial" w:cs="Arial"/>
+          <w:sz w:val="20"/>
+          <w:szCs w:val="20"/>
+        </w:rPr>
+        <w:t xml:space="preserve">  Produced Excel reports via c# for billing, and permit production activities.  </w:t>
       </w:r>
       <w:r>
         <w:rPr>
@@ -1109,7 +1162,7 @@
         </w:rPr>
         <w:t xml:space="preserve"> Party vendor </w:t>
       </w:r>
-      <w:hyperlink r:id="rId10" w:history="1">
+      <w:hyperlink r:id="rId11" w:history="1">
         <w:r>
           <w:rPr>
             <w:rStyle w:val="Hyperlink"/>
@@ -1229,7 +1282,7 @@
         </w:rPr>
         <w:t xml:space="preserve">Produced </w:t>
       </w:r>
-      <w:hyperlink r:id="rId11" w:history="1">
+      <w:hyperlink r:id="rId12" w:history="1">
         <w:r>
           <w:rPr>
             <w:rStyle w:val="Hyperlink"/>
@@ -1259,7 +1312,7 @@
         </w:rPr>
         <w:t xml:space="preserve">E-Commerce web site built using HTML, CSS, VBScript, JavaScript and Microsoft SQL Server. (in 2002, reworked in 2012)   Site allowed users to maintain a lists of court cases in New York Supreme Courts and receive custom email alerts for a daily fee by case. Website mainly reports information from OCA Feed.  Has links to integrate with Judges Rules site. (OCA is short for Office of Court Administration)  Site evolved to a site that lists the details for cases from data within the feed. </w:t>
       </w:r>
-      <w:hyperlink r:id="rId12" w:history="1">
+      <w:hyperlink r:id="rId13" w:history="1">
         <w:r>
           <w:rPr>
             <w:rStyle w:val="Hyperlink"/>
@@ -1316,6 +1369,7 @@
           <w:rFonts w:ascii="Arial" w:hAnsi="Arial" w:cs="Arial"/>
           <w:b/>
         </w:rPr>
+        <w:lastRenderedPageBreak/>
         <w:t>M MEENTS p2</w:t>
       </w:r>
     </w:p>
@@ -1350,18 +1404,9 @@
           <w:sz w:val="20"/>
           <w:szCs w:val="20"/>
         </w:rPr>
-        <w:t xml:space="preserve">Developed and maintained the Judge Profiles site with recent case decisions and judge rules. Integrates with MA3000.COM, MA3000 &amp; WebCalendar. Site originally deployed an html scrape process along with ASP VBScript Client facing web site and internal maintenance sites. Site manages to correlate judge part rules to </w:t>
-      </w:r>
-      <w:r>
-        <w:rPr>
-          <w:rFonts w:ascii="Arial" w:hAnsi="Arial" w:cs="Arial"/>
-          <w:sz w:val="20"/>
-          <w:szCs w:val="20"/>
-        </w:rPr>
-        <w:lastRenderedPageBreak/>
-        <w:t xml:space="preserve">profiles to recent decisions. Was later reworked and rebuilt to utilize C# ASP.NET website utilizing both MS SQL as well as MarkLogic databases. </w:t>
-      </w:r>
-      <w:hyperlink r:id="rId13" w:history="1">
+        <w:t xml:space="preserve">Developed and maintained the Judge Profiles site with recent case decisions and judge rules. Integrates with MA3000.COM, MA3000 &amp; WebCalendar. Site originally deployed an html scrape process along with ASP VBScript Client facing web site and internal maintenance sites. Site manages to correlate judge part rules to profiles to recent decisions. Was later reworked and rebuilt to utilize C# ASP.NET website utilizing both MS SQL as well as MarkLogic databases. </w:t>
+      </w:r>
+      <w:hyperlink r:id="rId14" w:history="1">
         <w:r>
           <w:rPr>
             <w:rStyle w:val="Hyperlink"/>
@@ -1990,29 +2035,42 @@
     <w:p>
       <w:pPr>
         <w:pStyle w:val="NoSpacing"/>
-        <w:rPr>
-          <w:rFonts w:ascii="Arial" w:hAnsi="Arial" w:cs="Arial"/>
-          <w:sz w:val="20"/>
-          <w:szCs w:val="20"/>
-        </w:rPr>
-      </w:pPr>
-    </w:p>
-    <w:p>
-      <w:pPr>
-        <w:pStyle w:val="NoSpacing"/>
-        <w:rPr>
-          <w:rFonts w:ascii="Arial" w:hAnsi="Arial" w:cs="Arial"/>
-          <w:sz w:val="20"/>
-          <w:szCs w:val="20"/>
-        </w:rPr>
-      </w:pPr>
-      <w:r>
-        <w:rPr>
-          <w:rFonts w:ascii="Arial" w:hAnsi="Arial" w:cs="Arial"/>
-          <w:sz w:val="20"/>
-          <w:szCs w:val="20"/>
-        </w:rPr>
-        <w:t>1996</w:t>
+        <w:ind w:left="450"/>
+        <w:rPr>
+          <w:rFonts w:ascii="Arial" w:hAnsi="Arial" w:cs="Arial"/>
+          <w:sz w:val="20"/>
+          <w:szCs w:val="20"/>
+        </w:rPr>
+      </w:pPr>
+    </w:p>
+    <w:p>
+      <w:pPr>
+        <w:pStyle w:val="NoSpacing"/>
+        <w:ind w:left="450"/>
+        <w:rPr>
+          <w:rFonts w:ascii="Arial" w:hAnsi="Arial" w:cs="Arial"/>
+          <w:sz w:val="20"/>
+          <w:szCs w:val="20"/>
+        </w:rPr>
+      </w:pPr>
+    </w:p>
+    <w:p>
+      <w:pPr>
+        <w:pStyle w:val="NoSpacing"/>
+        <w:rPr>
+          <w:rFonts w:ascii="Arial" w:hAnsi="Arial" w:cs="Arial"/>
+          <w:b/>
+          <w:sz w:val="20"/>
+          <w:szCs w:val="20"/>
+        </w:rPr>
+      </w:pPr>
+      <w:r>
+        <w:rPr>
+          <w:rFonts w:ascii="Arial" w:hAnsi="Arial" w:cs="Arial"/>
+          <w:sz w:val="20"/>
+          <w:szCs w:val="20"/>
+        </w:rPr>
+        <w:t xml:space="preserve">1994-96 </w:t>
       </w:r>
       <w:r>
         <w:rPr>
@@ -2033,6 +2091,25 @@
       <w:r>
         <w:rPr>
           <w:rFonts w:ascii="Arial" w:hAnsi="Arial" w:cs="Arial"/>
+          <w:b/>
+          <w:sz w:val="20"/>
+          <w:szCs w:val="20"/>
+        </w:rPr>
+        <w:t>Midland Suppliers</w:t>
+      </w:r>
+    </w:p>
+    <w:p>
+      <w:pPr>
+        <w:pStyle w:val="NoSpacing"/>
+        <w:rPr>
+          <w:rFonts w:ascii="Arial" w:hAnsi="Arial" w:cs="Arial"/>
+          <w:sz w:val="20"/>
+          <w:szCs w:val="20"/>
+        </w:rPr>
+      </w:pPr>
+      <w:r>
+        <w:rPr>
+          <w:rFonts w:ascii="Arial" w:hAnsi="Arial" w:cs="Arial"/>
           <w:sz w:val="20"/>
           <w:szCs w:val="20"/>
         </w:rPr>
@@ -2041,25 +2118,6 @@
       <w:r>
         <w:rPr>
           <w:rFonts w:ascii="Arial" w:hAnsi="Arial" w:cs="Arial"/>
-          <w:b/>
-          <w:sz w:val="20"/>
-          <w:szCs w:val="20"/>
-        </w:rPr>
-        <w:t>Evan &amp; Clark Publishing</w:t>
-      </w:r>
-    </w:p>
-    <w:p>
-      <w:pPr>
-        <w:pStyle w:val="NoSpacing"/>
-        <w:rPr>
-          <w:rFonts w:ascii="Arial" w:hAnsi="Arial" w:cs="Arial"/>
-          <w:sz w:val="20"/>
-          <w:szCs w:val="20"/>
-        </w:rPr>
-      </w:pPr>
-      <w:r>
-        <w:rPr>
-          <w:rFonts w:ascii="Arial" w:hAnsi="Arial" w:cs="Arial"/>
           <w:sz w:val="20"/>
           <w:szCs w:val="20"/>
         </w:rPr>
@@ -2078,17 +2136,9 @@
           <w:rFonts w:ascii="Arial" w:hAnsi="Arial" w:cs="Arial"/>
           <w:sz w:val="20"/>
           <w:szCs w:val="20"/>
-        </w:rPr>
-        <w:tab/>
-      </w:r>
-      <w:r>
-        <w:rPr>
-          <w:rFonts w:ascii="Arial" w:hAnsi="Arial" w:cs="Arial"/>
-          <w:sz w:val="20"/>
-          <w:szCs w:val="20"/>
           <w:u w:val="single"/>
         </w:rPr>
-        <w:t>Developer</w:t>
+        <w:t xml:space="preserve">Commercial Satellite Dish installation tech  </w:t>
       </w:r>
     </w:p>
     <w:p>
@@ -2111,6 +2161,152 @@
           <w:sz w:val="20"/>
           <w:szCs w:val="20"/>
         </w:rPr>
+        <w:t xml:space="preserve">Build, Point Satellite Dish installations. Run cables.  </w:t>
+      </w:r>
+      <w:r>
+        <w:rPr>
+          <w:rFonts w:ascii="Arial" w:hAnsi="Arial" w:cs="Arial"/>
+          <w:sz w:val="20"/>
+          <w:szCs w:val="20"/>
+        </w:rPr>
+        <w:t xml:space="preserve"> </w:t>
+      </w:r>
+    </w:p>
+    <w:p>
+      <w:pPr>
+        <w:pStyle w:val="NoSpacing"/>
+        <w:ind w:left="360"/>
+        <w:rPr>
+          <w:rFonts w:ascii="Arial" w:hAnsi="Arial" w:cs="Arial"/>
+          <w:sz w:val="20"/>
+          <w:szCs w:val="20"/>
+        </w:rPr>
+      </w:pPr>
+    </w:p>
+    <w:p>
+      <w:pPr>
+        <w:pStyle w:val="NoSpacing"/>
+        <w:rPr>
+          <w:rFonts w:ascii="Arial" w:hAnsi="Arial" w:cs="Arial"/>
+          <w:sz w:val="20"/>
+          <w:szCs w:val="20"/>
+        </w:rPr>
+      </w:pPr>
+    </w:p>
+    <w:p>
+      <w:pPr>
+        <w:pStyle w:val="NoSpacing"/>
+        <w:rPr>
+          <w:rFonts w:ascii="Arial" w:hAnsi="Arial" w:cs="Arial"/>
+          <w:sz w:val="20"/>
+          <w:szCs w:val="20"/>
+        </w:rPr>
+      </w:pPr>
+      <w:r>
+        <w:rPr>
+          <w:rFonts w:ascii="Arial" w:hAnsi="Arial" w:cs="Arial"/>
+          <w:sz w:val="20"/>
+          <w:szCs w:val="20"/>
+        </w:rPr>
+        <w:t>1996</w:t>
+      </w:r>
+      <w:r>
+        <w:rPr>
+          <w:rFonts w:ascii="Arial" w:hAnsi="Arial" w:cs="Arial"/>
+          <w:sz w:val="20"/>
+          <w:szCs w:val="20"/>
+        </w:rPr>
+        <w:tab/>
+      </w:r>
+      <w:r>
+        <w:rPr>
+          <w:rFonts w:ascii="Arial" w:hAnsi="Arial" w:cs="Arial"/>
+          <w:sz w:val="20"/>
+          <w:szCs w:val="20"/>
+        </w:rPr>
+        <w:tab/>
+      </w:r>
+      <w:r>
+        <w:rPr>
+          <w:rFonts w:ascii="Arial" w:hAnsi="Arial" w:cs="Arial"/>
+          <w:sz w:val="20"/>
+          <w:szCs w:val="20"/>
+        </w:rPr>
+        <w:tab/>
+      </w:r>
+      <w:r>
+        <w:rPr>
+          <w:rFonts w:ascii="Arial" w:hAnsi="Arial" w:cs="Arial"/>
+          <w:b/>
+          <w:sz w:val="20"/>
+          <w:szCs w:val="20"/>
+        </w:rPr>
+        <w:t>Evan &amp; Clark Publishing</w:t>
+      </w:r>
+    </w:p>
+    <w:p>
+      <w:pPr>
+        <w:pStyle w:val="NoSpacing"/>
+        <w:rPr>
+          <w:rFonts w:ascii="Arial" w:hAnsi="Arial" w:cs="Arial"/>
+          <w:sz w:val="20"/>
+          <w:szCs w:val="20"/>
+        </w:rPr>
+      </w:pPr>
+      <w:r>
+        <w:rPr>
+          <w:rFonts w:ascii="Arial" w:hAnsi="Arial" w:cs="Arial"/>
+          <w:sz w:val="20"/>
+          <w:szCs w:val="20"/>
+        </w:rPr>
+        <w:tab/>
+      </w:r>
+      <w:r>
+        <w:rPr>
+          <w:rFonts w:ascii="Arial" w:hAnsi="Arial" w:cs="Arial"/>
+          <w:sz w:val="20"/>
+          <w:szCs w:val="20"/>
+        </w:rPr>
+        <w:tab/>
+      </w:r>
+      <w:r>
+        <w:rPr>
+          <w:rFonts w:ascii="Arial" w:hAnsi="Arial" w:cs="Arial"/>
+          <w:sz w:val="20"/>
+          <w:szCs w:val="20"/>
+        </w:rPr>
+        <w:tab/>
+      </w:r>
+      <w:r>
+        <w:rPr>
+          <w:rFonts w:ascii="Arial" w:hAnsi="Arial" w:cs="Arial"/>
+          <w:sz w:val="20"/>
+          <w:szCs w:val="20"/>
+          <w:u w:val="single"/>
+        </w:rPr>
+        <w:t>Developer</w:t>
+      </w:r>
+    </w:p>
+    <w:p>
+      <w:pPr>
+        <w:pStyle w:val="NoSpacing"/>
+        <w:numPr>
+          <w:ilvl w:val="0"/>
+          <w:numId w:val="20"/>
+        </w:numPr>
+        <w:ind w:left="450"/>
+        <w:rPr>
+          <w:rFonts w:ascii="Arial" w:hAnsi="Arial" w:cs="Arial"/>
+          <w:sz w:val="20"/>
+          <w:szCs w:val="20"/>
+        </w:rPr>
+      </w:pPr>
+      <w:r>
+        <w:rPr>
+          <w:rFonts w:ascii="Arial" w:hAnsi="Arial" w:cs="Arial"/>
+          <w:sz w:val="20"/>
+          <w:szCs w:val="20"/>
+        </w:rPr>
         <w:t xml:space="preserve">Startup worked Part time, developing a multimedia reference CD for Husker Football Fan’s.   </w:t>
       </w:r>
       <w:r>
@@ -2183,11 +2379,21 @@
           <w:sz w:val="20"/>
           <w:szCs w:val="20"/>
         </w:rPr>
-        <w:t>University of Nebraska Lincoln, NE – Bachelor of Arts – Computer Science, May 1996</w:t>
+        <w:t>University of Nebraska Linc</w:t>
+      </w:r>
+      <w:bookmarkStart w:id="0" w:name="_GoBack"/>
+      <w:bookmarkEnd w:id="0"/>
+      <w:r>
+        <w:rPr>
+          <w:rFonts w:ascii="Arial" w:hAnsi="Arial" w:cs="Arial"/>
+          <w:sz w:val="20"/>
+          <w:szCs w:val="20"/>
+        </w:rPr>
+        <w:t>oln, NE – Bachelor of Arts – Computer Science, May 1996</w:t>
       </w:r>
     </w:p>
     <w:sectPr>
-      <w:headerReference w:type="default" r:id="rId14"/>
+      <w:headerReference w:type="default" r:id="rId15"/>
       <w:pgSz w:w="12240" w:h="15840"/>
       <w:pgMar w:top="0" w:right="990" w:bottom="630" w:left="900" w:header="720" w:footer="720" w:gutter="0"/>
       <w:cols w:space="720"/>
@@ -2295,7 +2501,7 @@
 
 <file path=word/numbering.xml><?xml version="1.0" encoding="utf-8"?>
 <w:numbering xmlns:wpc="http://schemas.microsoft.com/office/word/2010/wordprocessingCanvas" xmlns:mc="http://schemas.openxmlformats.org/markup-compatibility/2006" xmlns:o="urn:schemas-microsoft-com:office:office" xmlns:r="http://schemas.openxmlformats.org/officeDocument/2006/relationships" xmlns:m="http://schemas.openxmlformats.org/officeDocument/2006/math" xmlns:v="urn:schemas-microsoft-com:vml" xmlns:wp14="http://schemas.microsoft.com/office/word/2010/wordprocessingDrawing" xmlns:wp="http://schemas.openxmlformats.org/drawingml/2006/wordprocessingDrawing" xmlns:w10="urn:schemas-microsoft-com:office:word" xmlns:w="http://schemas.openxmlformats.org/wordprocessingml/2006/main" xmlns:w14="http://schemas.microsoft.com/office/word/2010/wordml" xmlns:w15="http://schemas.microsoft.com/office/word/2012/wordml" xmlns:wpg="http://schemas.microsoft.com/office/word/2010/wordprocessingGroup" xmlns:wpi="http://schemas.microsoft.com/office/word/2010/wordprocessingInk" xmlns:wne="http://schemas.microsoft.com/office/word/2006/wordml" xmlns:wps="http://schemas.microsoft.com/office/word/2010/wordprocessingShape" mc:Ignorable="w14 w15 wp14">
-  <w:abstractNum w:abstractNumId="0" w15:restartNumberingAfterBreak="0">
+  <w:abstractNum w:abstractNumId="0">
     <w:nsid w:val="0088128B"/>
     <w:multiLevelType w:val="hybridMultilevel"/>
     <w:tmpl w:val="35D0EC42"/>
@@ -2408,7 +2614,7 @@
       </w:rPr>
     </w:lvl>
   </w:abstractNum>
-  <w:abstractNum w:abstractNumId="1" w15:restartNumberingAfterBreak="0">
+  <w:abstractNum w:abstractNumId="1">
     <w:nsid w:val="06BF02E9"/>
     <w:multiLevelType w:val="hybridMultilevel"/>
     <w:tmpl w:val="CC2AF8AE"/>
@@ -2521,7 +2727,7 @@
       </w:rPr>
     </w:lvl>
   </w:abstractNum>
-  <w:abstractNum w:abstractNumId="2" w15:restartNumberingAfterBreak="0">
+  <w:abstractNum w:abstractNumId="2">
     <w:nsid w:val="09541450"/>
     <w:multiLevelType w:val="multilevel"/>
     <w:tmpl w:val="C5DE9034"/>
@@ -2572,7 +2778,7 @@
       <w:lvlJc w:val="left"/>
     </w:lvl>
   </w:abstractNum>
-  <w:abstractNum w:abstractNumId="3" w15:restartNumberingAfterBreak="0">
+  <w:abstractNum w:abstractNumId="3">
     <w:nsid w:val="1ADF1985"/>
     <w:multiLevelType w:val="multilevel"/>
     <w:tmpl w:val="58D0AC9C"/>
@@ -2623,7 +2829,7 @@
       <w:lvlJc w:val="left"/>
     </w:lvl>
   </w:abstractNum>
-  <w:abstractNum w:abstractNumId="4" w15:restartNumberingAfterBreak="0">
+  <w:abstractNum w:abstractNumId="4">
     <w:nsid w:val="21EA575B"/>
     <w:multiLevelType w:val="hybridMultilevel"/>
     <w:tmpl w:val="6A9EA36C"/>
@@ -2738,7 +2944,7 @@
       </w:rPr>
     </w:lvl>
   </w:abstractNum>
-  <w:abstractNum w:abstractNumId="5" w15:restartNumberingAfterBreak="0">
+  <w:abstractNum w:abstractNumId="5">
     <w:nsid w:val="245C0BFC"/>
     <w:multiLevelType w:val="hybridMultilevel"/>
     <w:tmpl w:val="17A42D00"/>
@@ -2853,7 +3059,7 @@
       </w:rPr>
     </w:lvl>
   </w:abstractNum>
-  <w:abstractNum w:abstractNumId="6" w15:restartNumberingAfterBreak="0">
+  <w:abstractNum w:abstractNumId="6">
     <w:nsid w:val="2B4C37AD"/>
     <w:multiLevelType w:val="multilevel"/>
     <w:tmpl w:val="31DC3402"/>
@@ -2904,7 +3110,7 @@
       <w:lvlJc w:val="left"/>
     </w:lvl>
   </w:abstractNum>
-  <w:abstractNum w:abstractNumId="7" w15:restartNumberingAfterBreak="0">
+  <w:abstractNum w:abstractNumId="7">
     <w:nsid w:val="2E581EA7"/>
     <w:multiLevelType w:val="multilevel"/>
     <w:tmpl w:val="3224DCB4"/>
@@ -2955,10 +3161,10 @@
       <w:lvlJc w:val="left"/>
     </w:lvl>
   </w:abstractNum>
-  <w:abstractNum w:abstractNumId="8" w15:restartNumberingAfterBreak="0">
+  <w:abstractNum w:abstractNumId="8">
     <w:nsid w:val="3B1429D3"/>
     <w:multiLevelType w:val="hybridMultilevel"/>
-    <w:tmpl w:val="75D87454"/>
+    <w:tmpl w:val="0A90AD4C"/>
     <w:lvl w:ilvl="0" w:tplc="04090001">
       <w:start w:val="1"/>
       <w:numFmt w:val="bullet"/>
@@ -3068,7 +3274,7 @@
       </w:rPr>
     </w:lvl>
   </w:abstractNum>
-  <w:abstractNum w:abstractNumId="9" w15:restartNumberingAfterBreak="0">
+  <w:abstractNum w:abstractNumId="9">
     <w:nsid w:val="3C402B52"/>
     <w:multiLevelType w:val="multilevel"/>
     <w:tmpl w:val="23908C1E"/>
@@ -3119,7 +3325,7 @@
       <w:lvlJc w:val="left"/>
     </w:lvl>
   </w:abstractNum>
-  <w:abstractNum w:abstractNumId="10" w15:restartNumberingAfterBreak="0">
+  <w:abstractNum w:abstractNumId="10">
     <w:nsid w:val="4A2242B2"/>
     <w:multiLevelType w:val="multilevel"/>
     <w:tmpl w:val="C1AA1D30"/>
@@ -3170,7 +3376,7 @@
       <w:lvlJc w:val="left"/>
     </w:lvl>
   </w:abstractNum>
-  <w:abstractNum w:abstractNumId="11" w15:restartNumberingAfterBreak="0">
+  <w:abstractNum w:abstractNumId="11">
     <w:nsid w:val="50981525"/>
     <w:multiLevelType w:val="multilevel"/>
     <w:tmpl w:val="B1A48B70"/>
@@ -3221,7 +3427,7 @@
       <w:lvlJc w:val="left"/>
     </w:lvl>
   </w:abstractNum>
-  <w:abstractNum w:abstractNumId="12" w15:restartNumberingAfterBreak="0">
+  <w:abstractNum w:abstractNumId="12">
     <w:nsid w:val="5B836A0E"/>
     <w:multiLevelType w:val="hybridMultilevel"/>
     <w:tmpl w:val="B2A26BA4"/>
@@ -3334,7 +3540,7 @@
       </w:rPr>
     </w:lvl>
   </w:abstractNum>
-  <w:abstractNum w:abstractNumId="13" w15:restartNumberingAfterBreak="0">
+  <w:abstractNum w:abstractNumId="13">
     <w:nsid w:val="64247CDD"/>
     <w:multiLevelType w:val="multilevel"/>
     <w:tmpl w:val="0A62CF7C"/>
@@ -3385,7 +3591,7 @@
       <w:lvlJc w:val="left"/>
     </w:lvl>
   </w:abstractNum>
-  <w:abstractNum w:abstractNumId="14" w15:restartNumberingAfterBreak="0">
+  <w:abstractNum w:abstractNumId="14">
     <w:nsid w:val="6C7B7F78"/>
     <w:multiLevelType w:val="hybridMultilevel"/>
     <w:tmpl w:val="F63C14D2"/>
@@ -3498,7 +3704,7 @@
       </w:rPr>
     </w:lvl>
   </w:abstractNum>
-  <w:abstractNum w:abstractNumId="15" w15:restartNumberingAfterBreak="0">
+  <w:abstractNum w:abstractNumId="15">
     <w:nsid w:val="70B3600B"/>
     <w:multiLevelType w:val="hybridMultilevel"/>
     <w:tmpl w:val="8D1011CE"/>
@@ -3611,7 +3817,7 @@
       </w:rPr>
     </w:lvl>
   </w:abstractNum>
-  <w:abstractNum w:abstractNumId="16" w15:restartNumberingAfterBreak="0">
+  <w:abstractNum w:abstractNumId="16">
     <w:nsid w:val="73E32ED4"/>
     <w:multiLevelType w:val="multilevel"/>
     <w:tmpl w:val="83B6448C"/>
@@ -3662,7 +3868,7 @@
       <w:lvlJc w:val="left"/>
     </w:lvl>
   </w:abstractNum>
-  <w:abstractNum w:abstractNumId="17" w15:restartNumberingAfterBreak="0">
+  <w:abstractNum w:abstractNumId="17">
     <w:nsid w:val="748D0634"/>
     <w:multiLevelType w:val="hybridMultilevel"/>
     <w:tmpl w:val="5BC879AE"/>
@@ -3775,7 +3981,7 @@
       </w:rPr>
     </w:lvl>
   </w:abstractNum>
-  <w:abstractNum w:abstractNumId="18" w15:restartNumberingAfterBreak="0">
+  <w:abstractNum w:abstractNumId="18">
     <w:nsid w:val="755E57D0"/>
     <w:multiLevelType w:val="multilevel"/>
     <w:tmpl w:val="FDC885FE"/>
@@ -3826,7 +4032,7 @@
       <w:lvlJc w:val="left"/>
     </w:lvl>
   </w:abstractNum>
-  <w:abstractNum w:abstractNumId="19" w15:restartNumberingAfterBreak="0">
+  <w:abstractNum w:abstractNumId="19">
     <w:nsid w:val="76835EFD"/>
     <w:multiLevelType w:val="hybridMultilevel"/>
     <w:tmpl w:val="B5E8F224"/>
@@ -3939,7 +4145,7 @@
       </w:rPr>
     </w:lvl>
   </w:abstractNum>
-  <w:abstractNum w:abstractNumId="20" w15:restartNumberingAfterBreak="0">
+  <w:abstractNum w:abstractNumId="20">
     <w:nsid w:val="79713D87"/>
     <w:multiLevelType w:val="hybridMultilevel"/>
     <w:tmpl w:val="60DEA864"/>
@@ -4959,7 +5165,7 @@
 </file>
 
 <file path=customXml/itemProps1.xml><?xml version="1.0" encoding="utf-8"?>
-<ds:datastoreItem xmlns:ds="http://schemas.openxmlformats.org/officeDocument/2006/customXml" ds:itemID="{156E4B75-9368-4864-9F66-B4C8C4427AAB}">
+<ds:datastoreItem xmlns:ds="http://schemas.openxmlformats.org/officeDocument/2006/customXml" ds:itemID="{2714A584-9524-4B68-96D5-EF19CD80F940}">
   <ds:schemaRefs>
     <ds:schemaRef ds:uri="http://schemas.openxmlformats.org/officeDocument/2006/bibliography"/>
   </ds:schemaRefs>

</xml_diff>

<commit_message>
Add Crypto Trader Experience
Add Crypto Trader Experience
</commit_message>
<xml_diff>
--- a/MatthewMeents.docx
+++ b/MatthewMeents.docx
@@ -432,44 +432,464 @@
     </w:p>
     <w:p>
       <w:pPr>
-        <w:pStyle w:val="NoSpacing"/>
-        <w:rPr>
-          <w:rFonts w:ascii="Segoe UI Light" w:hAnsi="Segoe UI Light" w:cs="Segoe UI Light"/>
-          <w:b/>
-          <w:sz w:val="20"/>
-          <w:szCs w:val="20"/>
-        </w:rPr>
-      </w:pPr>
-      <w:r>
-        <w:rPr>
-          <w:rFonts w:ascii="Segoe UI Light" w:hAnsi="Segoe UI Light" w:cs="Segoe UI Light"/>
-          <w:b/>
-          <w:sz w:val="20"/>
-          <w:szCs w:val="20"/>
-        </w:rPr>
-        <w:t xml:space="preserve">Professional </w:t>
-      </w:r>
-      <w:r>
-        <w:rPr>
-          <w:rFonts w:ascii="Segoe UI Light" w:hAnsi="Segoe UI Light" w:cs="Segoe UI Light"/>
-          <w:b/>
-          <w:sz w:val="20"/>
-          <w:szCs w:val="20"/>
-        </w:rPr>
-        <w:t>E</w:t>
-      </w:r>
-      <w:r>
-        <w:rPr>
-          <w:rFonts w:ascii="Segoe UI Light" w:hAnsi="Segoe UI Light" w:cs="Segoe UI Light"/>
-          <w:b/>
-          <w:sz w:val="20"/>
-          <w:szCs w:val="20"/>
-        </w:rPr>
-        <w:t>xperience</w:t>
+        <w:keepNext/>
+        <w:spacing w:after="0" w:line="240" w:lineRule="auto"/>
+        <w:rPr>
+          <w:rFonts w:ascii="Segoe UI Light" w:eastAsia="Arial Black" w:hAnsi="Segoe UI Light" w:cs="Segoe UI Light"/>
+          <w:b/>
+          <w:sz w:val="20"/>
+          <w:szCs w:val="20"/>
+        </w:rPr>
+      </w:pPr>
+      <w:r>
+        <w:rPr>
+          <w:rFonts w:ascii="Segoe UI Light" w:eastAsia="Arial Black" w:hAnsi="Segoe UI Light" w:cs="Segoe UI Light"/>
+          <w:b/>
+          <w:sz w:val="20"/>
+          <w:szCs w:val="20"/>
+        </w:rPr>
+        <w:t>Related Experience</w:t>
       </w:r>
     </w:p>
     <w:p>
       <w:pPr>
+        <w:keepNext/>
+        <w:spacing w:after="0" w:line="240" w:lineRule="auto"/>
+        <w:rPr>
+          <w:rFonts w:ascii="Segoe UI Light" w:eastAsia="Arial Black" w:hAnsi="Segoe UI Light" w:cs="Segoe UI Light"/>
+          <w:b/>
+          <w:sz w:val="20"/>
+          <w:szCs w:val="20"/>
+        </w:rPr>
+      </w:pPr>
+      <w:r>
+        <w:rPr>
+          <w:rFonts w:ascii="Segoe UI Light" w:eastAsia="Arial Black" w:hAnsi="Segoe UI Light" w:cs="Segoe UI Light"/>
+          <w:b/>
+          <w:sz w:val="20"/>
+          <w:szCs w:val="20"/>
+        </w:rPr>
+        <w:t>Crypto Trader, Investor, Developer</w:t>
+      </w:r>
+      <w:r>
+        <w:rPr>
+          <w:rFonts w:ascii="Segoe UI Light" w:eastAsia="Arial Black" w:hAnsi="Segoe UI Light" w:cs="Segoe UI Light"/>
+          <w:b/>
+          <w:sz w:val="20"/>
+          <w:szCs w:val="20"/>
+        </w:rPr>
+        <w:tab/>
+      </w:r>
+      <w:r>
+        <w:rPr>
+          <w:rFonts w:ascii="Segoe UI Light" w:eastAsia="Arial Black" w:hAnsi="Segoe UI Light" w:cs="Segoe UI Light"/>
+          <w:b/>
+          <w:sz w:val="20"/>
+          <w:szCs w:val="20"/>
+        </w:rPr>
+        <w:tab/>
+      </w:r>
+      <w:r>
+        <w:rPr>
+          <w:rFonts w:ascii="Segoe UI Light" w:eastAsia="Arial Black" w:hAnsi="Segoe UI Light" w:cs="Segoe UI Light"/>
+          <w:b/>
+          <w:sz w:val="20"/>
+          <w:szCs w:val="20"/>
+        </w:rPr>
+        <w:tab/>
+      </w:r>
+      <w:r>
+        <w:rPr>
+          <w:rFonts w:ascii="Segoe UI Light" w:eastAsia="Arial Black" w:hAnsi="Segoe UI Light" w:cs="Segoe UI Light"/>
+          <w:b/>
+          <w:sz w:val="20"/>
+          <w:szCs w:val="20"/>
+        </w:rPr>
+        <w:tab/>
+      </w:r>
+      <w:r>
+        <w:rPr>
+          <w:rFonts w:ascii="Segoe UI Light" w:eastAsia="Arial Black" w:hAnsi="Segoe UI Light" w:cs="Segoe UI Light"/>
+          <w:b/>
+          <w:sz w:val="20"/>
+          <w:szCs w:val="20"/>
+        </w:rPr>
+        <w:tab/>
+      </w:r>
+      <w:r>
+        <w:rPr>
+          <w:rFonts w:ascii="Segoe UI Light" w:eastAsia="Arial Black" w:hAnsi="Segoe UI Light" w:cs="Segoe UI Light"/>
+          <w:b/>
+          <w:sz w:val="20"/>
+          <w:szCs w:val="20"/>
+        </w:rPr>
+        <w:tab/>
+      </w:r>
+      <w:r>
+        <w:rPr>
+          <w:rFonts w:ascii="Segoe UI Light" w:eastAsia="Arial Black" w:hAnsi="Segoe UI Light" w:cs="Segoe UI Light"/>
+          <w:b/>
+          <w:sz w:val="20"/>
+          <w:szCs w:val="20"/>
+        </w:rPr>
+        <w:tab/>
+        <w:t xml:space="preserve">         1/2013-Current</w:t>
+      </w:r>
+    </w:p>
+    <w:p>
+      <w:pPr>
+        <w:keepNext/>
+        <w:spacing w:after="0" w:line="240" w:lineRule="auto"/>
+        <w:rPr>
+          <w:rFonts w:ascii="Segoe UI Light" w:eastAsia="Arial Black" w:hAnsi="Segoe UI Light" w:cs="Segoe UI Light"/>
+          <w:sz w:val="20"/>
+          <w:szCs w:val="20"/>
+        </w:rPr>
+      </w:pPr>
+      <w:r>
+        <w:rPr>
+          <w:rFonts w:ascii="Segoe UI Light" w:eastAsia="Arial Black" w:hAnsi="Segoe UI Light" w:cs="Segoe UI Light"/>
+          <w:sz w:val="20"/>
+          <w:szCs w:val="20"/>
+        </w:rPr>
+        <w:t>Built multiple crypto currency</w:t>
+      </w:r>
+      <w:r>
+        <w:rPr>
+          <w:rFonts w:ascii="Segoe UI Light" w:eastAsia="Arial Black" w:hAnsi="Segoe UI Light" w:cs="Segoe UI Light"/>
+          <w:sz w:val="20"/>
+          <w:szCs w:val="20"/>
+        </w:rPr>
+        <w:t xml:space="preserve"> </w:t>
+      </w:r>
+      <w:r>
+        <w:rPr>
+          <w:rFonts w:ascii="Segoe UI Light" w:eastAsia="Arial Black" w:hAnsi="Segoe UI Light" w:cs="Segoe UI Light"/>
+          <w:sz w:val="20"/>
+          <w:szCs w:val="20"/>
+        </w:rPr>
+        <w:t xml:space="preserve">trading apps to trade on </w:t>
+      </w:r>
+      <w:proofErr w:type="spellStart"/>
+      <w:r>
+        <w:rPr>
+          <w:rFonts w:ascii="Segoe UI Light" w:eastAsia="Arial Black" w:hAnsi="Segoe UI Light" w:cs="Segoe UI Light"/>
+          <w:sz w:val="20"/>
+          <w:szCs w:val="20"/>
+        </w:rPr>
+        <w:t>Poloniex</w:t>
+      </w:r>
+      <w:proofErr w:type="spellEnd"/>
+      <w:r>
+        <w:rPr>
+          <w:rFonts w:ascii="Segoe UI Light" w:eastAsia="Arial Black" w:hAnsi="Segoe UI Light" w:cs="Segoe UI Light"/>
+          <w:sz w:val="20"/>
+          <w:szCs w:val="20"/>
+        </w:rPr>
+        <w:t xml:space="preserve">, </w:t>
+      </w:r>
+      <w:proofErr w:type="spellStart"/>
+      <w:r>
+        <w:rPr>
+          <w:rFonts w:ascii="Segoe UI Light" w:eastAsia="Arial Black" w:hAnsi="Segoe UI Light" w:cs="Segoe UI Light"/>
+          <w:sz w:val="20"/>
+          <w:szCs w:val="20"/>
+        </w:rPr>
+        <w:t>Bittrex</w:t>
+      </w:r>
+      <w:proofErr w:type="spellEnd"/>
+      <w:r>
+        <w:rPr>
+          <w:rFonts w:ascii="Segoe UI Light" w:eastAsia="Arial Black" w:hAnsi="Segoe UI Light" w:cs="Segoe UI Light"/>
+          <w:sz w:val="20"/>
+          <w:szCs w:val="20"/>
+        </w:rPr>
+        <w:t xml:space="preserve"> exchanges.  Process involves reading and verifying open source software API’s and then utilizing them.  </w:t>
+      </w:r>
+    </w:p>
+    <w:p>
+      <w:pPr>
+        <w:pStyle w:val="ListParagraph"/>
+        <w:keepNext/>
+        <w:numPr>
+          <w:ilvl w:val="0"/>
+          <w:numId w:val="23"/>
+        </w:numPr>
+        <w:spacing w:after="0" w:line="240" w:lineRule="auto"/>
+        <w:rPr>
+          <w:rFonts w:ascii="Segoe UI Light" w:eastAsia="Arial Black" w:hAnsi="Segoe UI Light" w:cs="Segoe UI Light"/>
+          <w:sz w:val="20"/>
+          <w:szCs w:val="20"/>
+        </w:rPr>
+      </w:pPr>
+      <w:r>
+        <w:rPr>
+          <w:rFonts w:ascii="Segoe UI Light" w:eastAsia="Arial Black" w:hAnsi="Segoe UI Light" w:cs="Segoe UI Light"/>
+          <w:sz w:val="20"/>
+          <w:szCs w:val="20"/>
+        </w:rPr>
+        <w:t xml:space="preserve">First attempts I crafted my own API and used it to interface with early exchanges such as </w:t>
+      </w:r>
+      <w:proofErr w:type="spellStart"/>
+      <w:r>
+        <w:rPr>
+          <w:rFonts w:ascii="Segoe UI Light" w:eastAsia="Arial Black" w:hAnsi="Segoe UI Light" w:cs="Segoe UI Light"/>
+          <w:sz w:val="20"/>
+          <w:szCs w:val="20"/>
+        </w:rPr>
+        <w:t>Mintpal</w:t>
+      </w:r>
+      <w:proofErr w:type="spellEnd"/>
+      <w:r>
+        <w:rPr>
+          <w:rFonts w:ascii="Segoe UI Light" w:eastAsia="Arial Black" w:hAnsi="Segoe UI Light" w:cs="Segoe UI Light"/>
+          <w:sz w:val="20"/>
+          <w:szCs w:val="20"/>
+        </w:rPr>
+        <w:t xml:space="preserve"> and </w:t>
+      </w:r>
+      <w:proofErr w:type="spellStart"/>
+      <w:r>
+        <w:rPr>
+          <w:rFonts w:ascii="Segoe UI Light" w:eastAsia="Arial Black" w:hAnsi="Segoe UI Light" w:cs="Segoe UI Light"/>
+          <w:sz w:val="20"/>
+          <w:szCs w:val="20"/>
+        </w:rPr>
+        <w:t>CryptoRush</w:t>
+      </w:r>
+      <w:proofErr w:type="spellEnd"/>
+      <w:r>
+        <w:rPr>
+          <w:rFonts w:ascii="Segoe UI Light" w:eastAsia="Arial Black" w:hAnsi="Segoe UI Light" w:cs="Segoe UI Light"/>
+          <w:sz w:val="20"/>
+          <w:szCs w:val="20"/>
+        </w:rPr>
+        <w:t xml:space="preserve">.  Later found </w:t>
+      </w:r>
+      <w:proofErr w:type="spellStart"/>
+      <w:r>
+        <w:rPr>
+          <w:rFonts w:ascii="Segoe UI Light" w:eastAsia="Arial Black" w:hAnsi="Segoe UI Light" w:cs="Segoe UI Light"/>
+          <w:sz w:val="20"/>
+          <w:szCs w:val="20"/>
+        </w:rPr>
+        <w:t>Jojatekok</w:t>
+      </w:r>
+      <w:proofErr w:type="spellEnd"/>
+      <w:r>
+        <w:rPr>
+          <w:rFonts w:ascii="Segoe UI Light" w:eastAsia="Arial Black" w:hAnsi="Segoe UI Light" w:cs="Segoe UI Light"/>
+          <w:sz w:val="20"/>
+          <w:szCs w:val="20"/>
+        </w:rPr>
+        <w:t xml:space="preserve"> library and </w:t>
+      </w:r>
+      <w:r>
+        <w:rPr>
+          <w:rFonts w:ascii="Segoe UI Light" w:eastAsia="Arial Black" w:hAnsi="Segoe UI Light" w:cs="Segoe UI Light"/>
+          <w:sz w:val="20"/>
+          <w:szCs w:val="20"/>
+        </w:rPr>
+        <w:t xml:space="preserve">used </w:t>
+      </w:r>
+      <w:r>
+        <w:rPr>
+          <w:rFonts w:ascii="Segoe UI Light" w:eastAsia="Arial Black" w:hAnsi="Segoe UI Light" w:cs="Segoe UI Light"/>
+          <w:sz w:val="20"/>
+          <w:szCs w:val="20"/>
+        </w:rPr>
+        <w:t>i</w:t>
+      </w:r>
+      <w:r>
+        <w:rPr>
+          <w:rFonts w:ascii="Segoe UI Light" w:eastAsia="Arial Black" w:hAnsi="Segoe UI Light" w:cs="Segoe UI Light"/>
+          <w:sz w:val="20"/>
+          <w:szCs w:val="20"/>
+        </w:rPr>
+        <w:t>t</w:t>
+      </w:r>
+      <w:r>
+        <w:rPr>
+          <w:rFonts w:ascii="Segoe UI Light" w:eastAsia="Arial Black" w:hAnsi="Segoe UI Light" w:cs="Segoe UI Light"/>
+          <w:sz w:val="20"/>
+          <w:szCs w:val="20"/>
+        </w:rPr>
+        <w:t xml:space="preserve"> (</w:t>
+      </w:r>
+      <w:hyperlink r:id="rId10" w:history="1">
+        <w:r>
+          <w:rPr>
+            <w:rStyle w:val="Hyperlink"/>
+          </w:rPr>
+          <w:t>https://github.com/mmeents/CryptoAdvisor</w:t>
+        </w:r>
+      </w:hyperlink>
+      <w:r>
+        <w:rPr>
+          <w:rFonts w:ascii="Segoe UI Light" w:eastAsia="Arial Black" w:hAnsi="Segoe UI Light" w:cs="Segoe UI Light"/>
+          <w:sz w:val="20"/>
+          <w:szCs w:val="20"/>
+        </w:rPr>
+        <w:t>)</w:t>
+      </w:r>
+      <w:r>
+        <w:rPr>
+          <w:rFonts w:ascii="Segoe UI Light" w:eastAsia="Arial Black" w:hAnsi="Segoe UI Light" w:cs="Segoe UI Light"/>
+          <w:sz w:val="20"/>
+          <w:szCs w:val="20"/>
+        </w:rPr>
+        <w:t xml:space="preserve">, I had it running and testing out a few different trading strategies over the course of a year.  The library became unusable over time due to a bug and was abandoned. </w:t>
+      </w:r>
+    </w:p>
+    <w:p>
+      <w:pPr>
+        <w:pStyle w:val="ListParagraph"/>
+        <w:keepNext/>
+        <w:numPr>
+          <w:ilvl w:val="0"/>
+          <w:numId w:val="23"/>
+        </w:numPr>
+        <w:spacing w:after="0" w:line="240" w:lineRule="auto"/>
+        <w:rPr>
+          <w:rFonts w:ascii="Segoe UI Light" w:eastAsia="Arial Black" w:hAnsi="Segoe UI Light" w:cs="Segoe UI Light"/>
+          <w:sz w:val="20"/>
+          <w:szCs w:val="20"/>
+        </w:rPr>
+      </w:pPr>
+      <w:r>
+        <w:rPr>
+          <w:rFonts w:ascii="Segoe UI Light" w:eastAsia="Arial Black" w:hAnsi="Segoe UI Light" w:cs="Segoe UI Light"/>
+          <w:sz w:val="20"/>
+          <w:szCs w:val="20"/>
+        </w:rPr>
+        <w:t xml:space="preserve">Latest version utilizing </w:t>
+      </w:r>
+      <w:proofErr w:type="spellStart"/>
+      <w:r>
+        <w:rPr>
+          <w:rFonts w:ascii="Segoe UI Light" w:eastAsia="Arial Black" w:hAnsi="Segoe UI Light" w:cs="Segoe UI Light"/>
+          <w:sz w:val="20"/>
+          <w:szCs w:val="20"/>
+        </w:rPr>
+        <w:t>ExchangeSharp</w:t>
+      </w:r>
+      <w:proofErr w:type="spellEnd"/>
+      <w:r>
+        <w:rPr>
+          <w:rFonts w:ascii="Segoe UI Light" w:eastAsia="Arial Black" w:hAnsi="Segoe UI Light" w:cs="Segoe UI Light"/>
+          <w:sz w:val="20"/>
+          <w:szCs w:val="20"/>
+        </w:rPr>
+        <w:t xml:space="preserve"> (</w:t>
+      </w:r>
+      <w:hyperlink r:id="rId11" w:history="1">
+        <w:r>
+          <w:rPr>
+            <w:rStyle w:val="Hyperlink"/>
+          </w:rPr>
+          <w:t>https://github.com/jjxtra/ExchangeSharp</w:t>
+        </w:r>
+      </w:hyperlink>
+      <w:r>
+        <w:rPr>
+          <w:rFonts w:ascii="Segoe UI Light" w:eastAsia="Arial Black" w:hAnsi="Segoe UI Light" w:cs="Segoe UI Light"/>
+          <w:sz w:val="20"/>
+          <w:szCs w:val="20"/>
+        </w:rPr>
+        <w:t>)</w:t>
+      </w:r>
+      <w:r>
+        <w:rPr>
+          <w:rFonts w:ascii="Segoe UI Light" w:eastAsia="Arial Black" w:hAnsi="Segoe UI Light" w:cs="Segoe UI Light"/>
+          <w:sz w:val="20"/>
+          <w:szCs w:val="20"/>
+        </w:rPr>
+        <w:t>.  Uses web sockets for a few different services across multiple exchanges.  Sockets to receive Book data, Trade history data and Ticker Feed data, as real time push events.</w:t>
+      </w:r>
+      <w:r>
+        <w:rPr>
+          <w:rFonts w:ascii="Segoe UI Light" w:eastAsia="Arial Black" w:hAnsi="Segoe UI Light" w:cs="Segoe UI Light"/>
+          <w:sz w:val="20"/>
+          <w:szCs w:val="20"/>
+        </w:rPr>
+        <w:t xml:space="preserve">  For the data that doesn’t get pushed to me I query on timers. </w:t>
+      </w:r>
+    </w:p>
+    <w:p>
+      <w:pPr>
+        <w:pStyle w:val="ListParagraph"/>
+        <w:keepNext/>
+        <w:numPr>
+          <w:ilvl w:val="0"/>
+          <w:numId w:val="23"/>
+        </w:numPr>
+        <w:spacing w:after="0" w:line="240" w:lineRule="auto"/>
+        <w:rPr>
+          <w:rFonts w:ascii="Segoe UI Light" w:eastAsia="Arial Black" w:hAnsi="Segoe UI Light" w:cs="Segoe UI Light"/>
+          <w:sz w:val="20"/>
+          <w:szCs w:val="20"/>
+        </w:rPr>
+      </w:pPr>
+      <w:r>
+        <w:rPr>
+          <w:rFonts w:ascii="Segoe UI Light" w:eastAsia="Arial Black" w:hAnsi="Segoe UI Light" w:cs="Segoe UI Light"/>
+          <w:sz w:val="20"/>
+          <w:szCs w:val="20"/>
+        </w:rPr>
+        <w:t xml:space="preserve">Latest version utilizes an asynchronous core of tasks to process commands, and Concurrent Dictionaries as the default object to build Queues and Stacks.  All the processing is running in background threads and leaves the UI threads to process UI messages. </w:t>
+      </w:r>
+    </w:p>
+    <w:p>
+      <w:pPr>
+        <w:keepNext/>
+        <w:spacing w:after="0" w:line="240" w:lineRule="auto"/>
+        <w:rPr>
+          <w:rFonts w:ascii="Segoe UI Light" w:eastAsia="Arial Black" w:hAnsi="Segoe UI Light" w:cs="Segoe UI Light"/>
+          <w:sz w:val="20"/>
+          <w:szCs w:val="20"/>
+        </w:rPr>
+      </w:pPr>
+    </w:p>
+    <w:p>
+      <w:pPr>
+        <w:pStyle w:val="NoSpacing"/>
+        <w:rPr>
+          <w:rFonts w:ascii="Segoe UI Light" w:hAnsi="Segoe UI Light" w:cs="Segoe UI Light"/>
+          <w:b/>
+          <w:sz w:val="20"/>
+          <w:szCs w:val="20"/>
+        </w:rPr>
+      </w:pPr>
+      <w:r>
+        <w:rPr>
+          <w:rFonts w:ascii="Segoe UI Light" w:hAnsi="Segoe UI Light" w:cs="Segoe UI Light"/>
+          <w:b/>
+          <w:sz w:val="20"/>
+          <w:szCs w:val="20"/>
+        </w:rPr>
+        <w:t xml:space="preserve">Professional </w:t>
+      </w:r>
+      <w:r>
+        <w:rPr>
+          <w:rFonts w:ascii="Segoe UI Light" w:hAnsi="Segoe UI Light" w:cs="Segoe UI Light"/>
+          <w:b/>
+          <w:sz w:val="20"/>
+          <w:szCs w:val="20"/>
+        </w:rPr>
+        <w:t>E</w:t>
+      </w:r>
+      <w:r>
+        <w:rPr>
+          <w:rFonts w:ascii="Segoe UI Light" w:hAnsi="Segoe UI Light" w:cs="Segoe UI Light"/>
+          <w:b/>
+          <w:sz w:val="20"/>
+          <w:szCs w:val="20"/>
+        </w:rPr>
+        <w:t>xperience</w:t>
+      </w:r>
+    </w:p>
+    <w:p>
+      <w:pPr>
         <w:pStyle w:val="NoSpacing"/>
         <w:ind w:left="2160" w:hanging="2160"/>
         <w:rPr>
@@ -505,6 +925,8 @@
         </w:rPr>
         <w:tab/>
       </w:r>
+      <w:bookmarkStart w:id="0" w:name="_GoBack"/>
+      <w:bookmarkEnd w:id="0"/>
       <w:r>
         <w:rPr>
           <w:rFonts w:ascii="Segoe UI Light" w:hAnsi="Segoe UI Light" w:cs="Segoe UI Light"/>
@@ -681,7 +1103,7 @@
         </w:rPr>
         <w:t xml:space="preserve">Produced </w:t>
       </w:r>
-      <w:hyperlink r:id="rId10" w:history="1">
+      <w:hyperlink r:id="rId12" w:history="1">
         <w:r>
           <w:rPr>
             <w:rStyle w:val="Hyperlink"/>
@@ -1272,6 +1694,78 @@
     <w:p>
       <w:pPr>
         <w:pStyle w:val="NoSpacing"/>
+        <w:rPr>
+          <w:rFonts w:ascii="Segoe UI Light" w:hAnsi="Segoe UI Light" w:cs="Segoe UI Light"/>
+          <w:sz w:val="20"/>
+          <w:szCs w:val="20"/>
+        </w:rPr>
+      </w:pPr>
+    </w:p>
+    <w:p>
+      <w:pPr>
+        <w:pStyle w:val="NoSpacing"/>
+        <w:rPr>
+          <w:rFonts w:ascii="Segoe UI Light" w:hAnsi="Segoe UI Light" w:cs="Segoe UI Light"/>
+          <w:sz w:val="20"/>
+          <w:szCs w:val="20"/>
+        </w:rPr>
+      </w:pPr>
+    </w:p>
+    <w:p>
+      <w:pPr>
+        <w:pStyle w:val="NoSpacing"/>
+        <w:rPr>
+          <w:rFonts w:ascii="Segoe UI Light" w:hAnsi="Segoe UI Light" w:cs="Segoe UI Light"/>
+          <w:sz w:val="20"/>
+          <w:szCs w:val="20"/>
+        </w:rPr>
+      </w:pPr>
+    </w:p>
+    <w:p>
+      <w:pPr>
+        <w:pStyle w:val="NoSpacing"/>
+        <w:rPr>
+          <w:rFonts w:ascii="Segoe UI Light" w:hAnsi="Segoe UI Light" w:cs="Segoe UI Light"/>
+          <w:sz w:val="20"/>
+          <w:szCs w:val="20"/>
+        </w:rPr>
+      </w:pPr>
+    </w:p>
+    <w:p>
+      <w:pPr>
+        <w:pStyle w:val="NoSpacing"/>
+        <w:rPr>
+          <w:rFonts w:ascii="Segoe UI Light" w:hAnsi="Segoe UI Light" w:cs="Segoe UI Light"/>
+          <w:sz w:val="20"/>
+          <w:szCs w:val="20"/>
+        </w:rPr>
+      </w:pPr>
+    </w:p>
+    <w:p>
+      <w:pPr>
+        <w:pStyle w:val="NoSpacing"/>
+        <w:rPr>
+          <w:rFonts w:ascii="Segoe UI Light" w:hAnsi="Segoe UI Light" w:cs="Segoe UI Light"/>
+          <w:sz w:val="20"/>
+          <w:szCs w:val="20"/>
+        </w:rPr>
+      </w:pPr>
+    </w:p>
+    <w:p>
+      <w:pPr>
+        <w:pStyle w:val="NoSpacing"/>
+        <w:ind w:left="2160" w:hanging="2160"/>
+        <w:rPr>
+          <w:rFonts w:ascii="Segoe UI Light" w:hAnsi="Segoe UI Light" w:cs="Segoe UI Light"/>
+          <w:b/>
+          <w:sz w:val="20"/>
+          <w:szCs w:val="20"/>
+        </w:rPr>
+      </w:pPr>
+    </w:p>
+    <w:p>
+      <w:pPr>
+        <w:pStyle w:val="NoSpacing"/>
         <w:ind w:left="2160" w:hanging="2160"/>
         <w:rPr>
           <w:rFonts w:ascii="Segoe UI Light" w:hAnsi="Segoe UI Light" w:cs="Segoe UI Light"/>
@@ -1955,7 +2449,7 @@
         </w:rPr>
         <w:t xml:space="preserve"> Party vendor </w:t>
       </w:r>
-      <w:hyperlink r:id="rId11" w:history="1">
+      <w:hyperlink r:id="rId13" w:history="1">
         <w:r>
           <w:rPr>
             <w:rStyle w:val="Hyperlink"/>
@@ -2106,7 +2600,6 @@
           <w:sz w:val="20"/>
           <w:szCs w:val="20"/>
         </w:rPr>
-        <w:lastRenderedPageBreak/>
         <w:t xml:space="preserve">Produced the Calendar Integration Module. (CIM)  A C# </w:t>
       </w:r>
       <w:r>
@@ -2156,7 +2649,7 @@
         </w:rPr>
         <w:t xml:space="preserve">Produced </w:t>
       </w:r>
-      <w:hyperlink r:id="rId12" w:history="1">
+      <w:hyperlink r:id="rId14" w:history="1">
         <w:r>
           <w:rPr>
             <w:rStyle w:val="Hyperlink"/>
@@ -2186,7 +2679,7 @@
         </w:rPr>
         <w:t xml:space="preserve">E-Commerce web site built using HTML, CSS, VBScript, JavaScript and Microsoft SQL Server. (in 2002, reworked in 2012)   Site allowed users to maintain a lists of court cases in New York Supreme Courts and receive custom email alerts for a daily fee by case. Website mainly reports information from OCA Feed.  Has links to integrate with Judges Rules site. (OCA is short for Office of Court Administration)  Site evolved to a site that lists the details for cases from data within the feed. </w:t>
       </w:r>
-      <w:hyperlink r:id="rId13" w:history="1">
+      <w:hyperlink r:id="rId15" w:history="1">
         <w:r>
           <w:rPr>
             <w:rStyle w:val="Hyperlink"/>
@@ -2267,7 +2760,7 @@
         </w:rPr>
         <w:t xml:space="preserve">Developed and maintained the Judge Profiles site with recent case decisions and judge rules. Integrates with MA3000.COM, MA3000 &amp; WebCalendar. Site originally deployed an html scrape process along with ASP VBScript Client facing web site and internal maintenance sites. Site manages to correlate judge part rules to profiles to recent decisions. Was later reworked and rebuilt to utilize C# ASP.NET website utilizing both MS SQL as well as MarkLogic databases. </w:t>
       </w:r>
-      <w:hyperlink r:id="rId14" w:history="1">
+      <w:hyperlink r:id="rId16" w:history="1">
         <w:r>
           <w:rPr>
             <w:rStyle w:val="Hyperlink"/>
@@ -2317,6 +2810,46 @@
         <w:pStyle w:val="NoSpacing"/>
         <w:rPr>
           <w:rFonts w:ascii="Segoe UI Light" w:hAnsi="Segoe UI Light" w:cs="Segoe UI Light"/>
+          <w:sz w:val="20"/>
+          <w:szCs w:val="20"/>
+        </w:rPr>
+      </w:pPr>
+    </w:p>
+    <w:p>
+      <w:pPr>
+        <w:pStyle w:val="NoSpacing"/>
+        <w:rPr>
+          <w:rFonts w:ascii="Segoe UI Light" w:hAnsi="Segoe UI Light" w:cs="Segoe UI Light"/>
+          <w:sz w:val="20"/>
+          <w:szCs w:val="20"/>
+        </w:rPr>
+      </w:pPr>
+    </w:p>
+    <w:p>
+      <w:pPr>
+        <w:pStyle w:val="NoSpacing"/>
+        <w:rPr>
+          <w:rFonts w:ascii="Segoe UI Light" w:hAnsi="Segoe UI Light" w:cs="Segoe UI Light"/>
+          <w:sz w:val="20"/>
+          <w:szCs w:val="20"/>
+        </w:rPr>
+      </w:pPr>
+    </w:p>
+    <w:p>
+      <w:pPr>
+        <w:pStyle w:val="NoSpacing"/>
+        <w:rPr>
+          <w:rFonts w:ascii="Segoe UI Light" w:hAnsi="Segoe UI Light" w:cs="Segoe UI Light"/>
+          <w:sz w:val="20"/>
+          <w:szCs w:val="20"/>
+        </w:rPr>
+      </w:pPr>
+    </w:p>
+    <w:p>
+      <w:pPr>
+        <w:pStyle w:val="NoSpacing"/>
+        <w:rPr>
+          <w:rFonts w:ascii="Segoe UI Light" w:hAnsi="Segoe UI Light" w:cs="Segoe UI Light"/>
           <w:b/>
           <w:sz w:val="20"/>
           <w:szCs w:val="20"/>
@@ -3166,11 +3699,9 @@
         </w:rPr>
         <w:t>ty of Nebraska Lincoln, NE</w:t>
       </w:r>
-      <w:bookmarkStart w:id="0" w:name="_GoBack"/>
-      <w:bookmarkEnd w:id="0"/>
     </w:p>
     <w:sectPr>
-      <w:headerReference w:type="default" r:id="rId15"/>
+      <w:headerReference w:type="default" r:id="rId17"/>
       <w:pgSz w:w="12240" w:h="15840"/>
       <w:pgMar w:top="0" w:right="990" w:bottom="630" w:left="900" w:header="720" w:footer="720" w:gutter="0"/>
       <w:cols w:space="720"/>
@@ -3585,6 +4116,119 @@
     </w:lvl>
   </w:abstractNum>
   <w:abstractNum w:abstractNumId="3" w15:restartNumberingAfterBreak="0">
+    <w:nsid w:val="09DC6A3A"/>
+    <w:multiLevelType w:val="hybridMultilevel"/>
+    <w:tmpl w:val="E766E496"/>
+    <w:lvl w:ilvl="0" w:tplc="04090001">
+      <w:start w:val="1"/>
+      <w:numFmt w:val="bullet"/>
+      <w:lvlText w:val=""/>
+      <w:lvlJc w:val="left"/>
+      <w:pPr>
+        <w:ind w:left="720" w:hanging="360"/>
+      </w:pPr>
+      <w:rPr>
+        <w:rFonts w:ascii="Symbol" w:hAnsi="Symbol" w:hint="default"/>
+      </w:rPr>
+    </w:lvl>
+    <w:lvl w:ilvl="1" w:tplc="04090003" w:tentative="1">
+      <w:start w:val="1"/>
+      <w:numFmt w:val="bullet"/>
+      <w:lvlText w:val="o"/>
+      <w:lvlJc w:val="left"/>
+      <w:pPr>
+        <w:ind w:left="1440" w:hanging="360"/>
+      </w:pPr>
+      <w:rPr>
+        <w:rFonts w:ascii="Courier New" w:hAnsi="Courier New" w:cs="Courier New" w:hint="default"/>
+      </w:rPr>
+    </w:lvl>
+    <w:lvl w:ilvl="2" w:tplc="04090005" w:tentative="1">
+      <w:start w:val="1"/>
+      <w:numFmt w:val="bullet"/>
+      <w:lvlText w:val=""/>
+      <w:lvlJc w:val="left"/>
+      <w:pPr>
+        <w:ind w:left="2160" w:hanging="360"/>
+      </w:pPr>
+      <w:rPr>
+        <w:rFonts w:ascii="Wingdings" w:hAnsi="Wingdings" w:hint="default"/>
+      </w:rPr>
+    </w:lvl>
+    <w:lvl w:ilvl="3" w:tplc="04090001" w:tentative="1">
+      <w:start w:val="1"/>
+      <w:numFmt w:val="bullet"/>
+      <w:lvlText w:val=""/>
+      <w:lvlJc w:val="left"/>
+      <w:pPr>
+        <w:ind w:left="2880" w:hanging="360"/>
+      </w:pPr>
+      <w:rPr>
+        <w:rFonts w:ascii="Symbol" w:hAnsi="Symbol" w:hint="default"/>
+      </w:rPr>
+    </w:lvl>
+    <w:lvl w:ilvl="4" w:tplc="04090003" w:tentative="1">
+      <w:start w:val="1"/>
+      <w:numFmt w:val="bullet"/>
+      <w:lvlText w:val="o"/>
+      <w:lvlJc w:val="left"/>
+      <w:pPr>
+        <w:ind w:left="3600" w:hanging="360"/>
+      </w:pPr>
+      <w:rPr>
+        <w:rFonts w:ascii="Courier New" w:hAnsi="Courier New" w:cs="Courier New" w:hint="default"/>
+      </w:rPr>
+    </w:lvl>
+    <w:lvl w:ilvl="5" w:tplc="04090005" w:tentative="1">
+      <w:start w:val="1"/>
+      <w:numFmt w:val="bullet"/>
+      <w:lvlText w:val=""/>
+      <w:lvlJc w:val="left"/>
+      <w:pPr>
+        <w:ind w:left="4320" w:hanging="360"/>
+      </w:pPr>
+      <w:rPr>
+        <w:rFonts w:ascii="Wingdings" w:hAnsi="Wingdings" w:hint="default"/>
+      </w:rPr>
+    </w:lvl>
+    <w:lvl w:ilvl="6" w:tplc="04090001" w:tentative="1">
+      <w:start w:val="1"/>
+      <w:numFmt w:val="bullet"/>
+      <w:lvlText w:val=""/>
+      <w:lvlJc w:val="left"/>
+      <w:pPr>
+        <w:ind w:left="5040" w:hanging="360"/>
+      </w:pPr>
+      <w:rPr>
+        <w:rFonts w:ascii="Symbol" w:hAnsi="Symbol" w:hint="default"/>
+      </w:rPr>
+    </w:lvl>
+    <w:lvl w:ilvl="7" w:tplc="04090003" w:tentative="1">
+      <w:start w:val="1"/>
+      <w:numFmt w:val="bullet"/>
+      <w:lvlText w:val="o"/>
+      <w:lvlJc w:val="left"/>
+      <w:pPr>
+        <w:ind w:left="5760" w:hanging="360"/>
+      </w:pPr>
+      <w:rPr>
+        <w:rFonts w:ascii="Courier New" w:hAnsi="Courier New" w:cs="Courier New" w:hint="default"/>
+      </w:rPr>
+    </w:lvl>
+    <w:lvl w:ilvl="8" w:tplc="04090005" w:tentative="1">
+      <w:start w:val="1"/>
+      <w:numFmt w:val="bullet"/>
+      <w:lvlText w:val=""/>
+      <w:lvlJc w:val="left"/>
+      <w:pPr>
+        <w:ind w:left="6480" w:hanging="360"/>
+      </w:pPr>
+      <w:rPr>
+        <w:rFonts w:ascii="Wingdings" w:hAnsi="Wingdings" w:hint="default"/>
+      </w:rPr>
+    </w:lvl>
+  </w:abstractNum>
+  <w:abstractNum w:abstractNumId="4" w15:restartNumberingAfterBreak="0">
     <w:nsid w:val="1ADF1985"/>
     <w:multiLevelType w:val="multilevel"/>
     <w:tmpl w:val="58D0AC9C"/>
@@ -3635,7 +4279,7 @@
       <w:lvlJc w:val="left"/>
     </w:lvl>
   </w:abstractNum>
-  <w:abstractNum w:abstractNumId="4" w15:restartNumberingAfterBreak="0">
+  <w:abstractNum w:abstractNumId="5" w15:restartNumberingAfterBreak="0">
     <w:nsid w:val="21EA575B"/>
     <w:multiLevelType w:val="hybridMultilevel"/>
     <w:tmpl w:val="6A9EA36C"/>
@@ -3750,7 +4394,7 @@
       </w:rPr>
     </w:lvl>
   </w:abstractNum>
-  <w:abstractNum w:abstractNumId="5" w15:restartNumberingAfterBreak="0">
+  <w:abstractNum w:abstractNumId="6" w15:restartNumberingAfterBreak="0">
     <w:nsid w:val="245C0BFC"/>
     <w:multiLevelType w:val="hybridMultilevel"/>
     <w:tmpl w:val="17A42D00"/>
@@ -3865,7 +4509,7 @@
       </w:rPr>
     </w:lvl>
   </w:abstractNum>
-  <w:abstractNum w:abstractNumId="6" w15:restartNumberingAfterBreak="0">
+  <w:abstractNum w:abstractNumId="7" w15:restartNumberingAfterBreak="0">
     <w:nsid w:val="2B4C37AD"/>
     <w:multiLevelType w:val="multilevel"/>
     <w:tmpl w:val="31DC3402"/>
@@ -3916,7 +4560,7 @@
       <w:lvlJc w:val="left"/>
     </w:lvl>
   </w:abstractNum>
-  <w:abstractNum w:abstractNumId="7" w15:restartNumberingAfterBreak="0">
+  <w:abstractNum w:abstractNumId="8" w15:restartNumberingAfterBreak="0">
     <w:nsid w:val="2E581EA7"/>
     <w:multiLevelType w:val="multilevel"/>
     <w:tmpl w:val="3224DCB4"/>
@@ -3967,7 +4611,120 @@
       <w:lvlJc w:val="left"/>
     </w:lvl>
   </w:abstractNum>
-  <w:abstractNum w:abstractNumId="8" w15:restartNumberingAfterBreak="0">
+  <w:abstractNum w:abstractNumId="9" w15:restartNumberingAfterBreak="0">
+    <w:nsid w:val="34BC4520"/>
+    <w:multiLevelType w:val="hybridMultilevel"/>
+    <w:tmpl w:val="3D06808A"/>
+    <w:lvl w:ilvl="0" w:tplc="04090001">
+      <w:start w:val="1"/>
+      <w:numFmt w:val="bullet"/>
+      <w:lvlText w:val=""/>
+      <w:lvlJc w:val="left"/>
+      <w:pPr>
+        <w:ind w:left="360" w:hanging="360"/>
+      </w:pPr>
+      <w:rPr>
+        <w:rFonts w:ascii="Symbol" w:hAnsi="Symbol" w:hint="default"/>
+      </w:rPr>
+    </w:lvl>
+    <w:lvl w:ilvl="1" w:tplc="04090003" w:tentative="1">
+      <w:start w:val="1"/>
+      <w:numFmt w:val="bullet"/>
+      <w:lvlText w:val="o"/>
+      <w:lvlJc w:val="left"/>
+      <w:pPr>
+        <w:ind w:left="1080" w:hanging="360"/>
+      </w:pPr>
+      <w:rPr>
+        <w:rFonts w:ascii="Courier New" w:hAnsi="Courier New" w:cs="Courier New" w:hint="default"/>
+      </w:rPr>
+    </w:lvl>
+    <w:lvl w:ilvl="2" w:tplc="04090005" w:tentative="1">
+      <w:start w:val="1"/>
+      <w:numFmt w:val="bullet"/>
+      <w:lvlText w:val=""/>
+      <w:lvlJc w:val="left"/>
+      <w:pPr>
+        <w:ind w:left="1800" w:hanging="360"/>
+      </w:pPr>
+      <w:rPr>
+        <w:rFonts w:ascii="Wingdings" w:hAnsi="Wingdings" w:hint="default"/>
+      </w:rPr>
+    </w:lvl>
+    <w:lvl w:ilvl="3" w:tplc="04090001" w:tentative="1">
+      <w:start w:val="1"/>
+      <w:numFmt w:val="bullet"/>
+      <w:lvlText w:val=""/>
+      <w:lvlJc w:val="left"/>
+      <w:pPr>
+        <w:ind w:left="2520" w:hanging="360"/>
+      </w:pPr>
+      <w:rPr>
+        <w:rFonts w:ascii="Symbol" w:hAnsi="Symbol" w:hint="default"/>
+      </w:rPr>
+    </w:lvl>
+    <w:lvl w:ilvl="4" w:tplc="04090003" w:tentative="1">
+      <w:start w:val="1"/>
+      <w:numFmt w:val="bullet"/>
+      <w:lvlText w:val="o"/>
+      <w:lvlJc w:val="left"/>
+      <w:pPr>
+        <w:ind w:left="3240" w:hanging="360"/>
+      </w:pPr>
+      <w:rPr>
+        <w:rFonts w:ascii="Courier New" w:hAnsi="Courier New" w:cs="Courier New" w:hint="default"/>
+      </w:rPr>
+    </w:lvl>
+    <w:lvl w:ilvl="5" w:tplc="04090005" w:tentative="1">
+      <w:start w:val="1"/>
+      <w:numFmt w:val="bullet"/>
+      <w:lvlText w:val=""/>
+      <w:lvlJc w:val="left"/>
+      <w:pPr>
+        <w:ind w:left="3960" w:hanging="360"/>
+      </w:pPr>
+      <w:rPr>
+        <w:rFonts w:ascii="Wingdings" w:hAnsi="Wingdings" w:hint="default"/>
+      </w:rPr>
+    </w:lvl>
+    <w:lvl w:ilvl="6" w:tplc="04090001" w:tentative="1">
+      <w:start w:val="1"/>
+      <w:numFmt w:val="bullet"/>
+      <w:lvlText w:val=""/>
+      <w:lvlJc w:val="left"/>
+      <w:pPr>
+        <w:ind w:left="4680" w:hanging="360"/>
+      </w:pPr>
+      <w:rPr>
+        <w:rFonts w:ascii="Symbol" w:hAnsi="Symbol" w:hint="default"/>
+      </w:rPr>
+    </w:lvl>
+    <w:lvl w:ilvl="7" w:tplc="04090003" w:tentative="1">
+      <w:start w:val="1"/>
+      <w:numFmt w:val="bullet"/>
+      <w:lvlText w:val="o"/>
+      <w:lvlJc w:val="left"/>
+      <w:pPr>
+        <w:ind w:left="5400" w:hanging="360"/>
+      </w:pPr>
+      <w:rPr>
+        <w:rFonts w:ascii="Courier New" w:hAnsi="Courier New" w:cs="Courier New" w:hint="default"/>
+      </w:rPr>
+    </w:lvl>
+    <w:lvl w:ilvl="8" w:tplc="04090005" w:tentative="1">
+      <w:start w:val="1"/>
+      <w:numFmt w:val="bullet"/>
+      <w:lvlText w:val=""/>
+      <w:lvlJc w:val="left"/>
+      <w:pPr>
+        <w:ind w:left="6120" w:hanging="360"/>
+      </w:pPr>
+      <w:rPr>
+        <w:rFonts w:ascii="Wingdings" w:hAnsi="Wingdings" w:hint="default"/>
+      </w:rPr>
+    </w:lvl>
+  </w:abstractNum>
+  <w:abstractNum w:abstractNumId="10" w15:restartNumberingAfterBreak="0">
     <w:nsid w:val="3B1429D3"/>
     <w:multiLevelType w:val="hybridMultilevel"/>
     <w:tmpl w:val="0A90AD4C"/>
@@ -4080,7 +4837,7 @@
       </w:rPr>
     </w:lvl>
   </w:abstractNum>
-  <w:abstractNum w:abstractNumId="9" w15:restartNumberingAfterBreak="0">
+  <w:abstractNum w:abstractNumId="11" w15:restartNumberingAfterBreak="0">
     <w:nsid w:val="3C402B52"/>
     <w:multiLevelType w:val="multilevel"/>
     <w:tmpl w:val="23908C1E"/>
@@ -4131,7 +4888,7 @@
       <w:lvlJc w:val="left"/>
     </w:lvl>
   </w:abstractNum>
-  <w:abstractNum w:abstractNumId="10" w15:restartNumberingAfterBreak="0">
+  <w:abstractNum w:abstractNumId="12" w15:restartNumberingAfterBreak="0">
     <w:nsid w:val="4A2242B2"/>
     <w:multiLevelType w:val="multilevel"/>
     <w:tmpl w:val="C1AA1D30"/>
@@ -4182,7 +4939,7 @@
       <w:lvlJc w:val="left"/>
     </w:lvl>
   </w:abstractNum>
-  <w:abstractNum w:abstractNumId="11" w15:restartNumberingAfterBreak="0">
+  <w:abstractNum w:abstractNumId="13" w15:restartNumberingAfterBreak="0">
     <w:nsid w:val="50981525"/>
     <w:multiLevelType w:val="multilevel"/>
     <w:tmpl w:val="B1A48B70"/>
@@ -4233,7 +4990,7 @@
       <w:lvlJc w:val="left"/>
     </w:lvl>
   </w:abstractNum>
-  <w:abstractNum w:abstractNumId="12" w15:restartNumberingAfterBreak="0">
+  <w:abstractNum w:abstractNumId="14" w15:restartNumberingAfterBreak="0">
     <w:nsid w:val="5B836A0E"/>
     <w:multiLevelType w:val="hybridMultilevel"/>
     <w:tmpl w:val="B2A26BA4"/>
@@ -4346,7 +5103,7 @@
       </w:rPr>
     </w:lvl>
   </w:abstractNum>
-  <w:abstractNum w:abstractNumId="13" w15:restartNumberingAfterBreak="0">
+  <w:abstractNum w:abstractNumId="15" w15:restartNumberingAfterBreak="0">
     <w:nsid w:val="64247CDD"/>
     <w:multiLevelType w:val="multilevel"/>
     <w:tmpl w:val="0A62CF7C"/>
@@ -4397,7 +5154,7 @@
       <w:lvlJc w:val="left"/>
     </w:lvl>
   </w:abstractNum>
-  <w:abstractNum w:abstractNumId="14" w15:restartNumberingAfterBreak="0">
+  <w:abstractNum w:abstractNumId="16" w15:restartNumberingAfterBreak="0">
     <w:nsid w:val="6C7B7F78"/>
     <w:multiLevelType w:val="hybridMultilevel"/>
     <w:tmpl w:val="F63C14D2"/>
@@ -4510,7 +5267,7 @@
       </w:rPr>
     </w:lvl>
   </w:abstractNum>
-  <w:abstractNum w:abstractNumId="15" w15:restartNumberingAfterBreak="0">
+  <w:abstractNum w:abstractNumId="17" w15:restartNumberingAfterBreak="0">
     <w:nsid w:val="70B3600B"/>
     <w:multiLevelType w:val="hybridMultilevel"/>
     <w:tmpl w:val="8D1011CE"/>
@@ -4623,7 +5380,7 @@
       </w:rPr>
     </w:lvl>
   </w:abstractNum>
-  <w:abstractNum w:abstractNumId="16" w15:restartNumberingAfterBreak="0">
+  <w:abstractNum w:abstractNumId="18" w15:restartNumberingAfterBreak="0">
     <w:nsid w:val="73E32ED4"/>
     <w:multiLevelType w:val="multilevel"/>
     <w:tmpl w:val="83B6448C"/>
@@ -4674,7 +5431,7 @@
       <w:lvlJc w:val="left"/>
     </w:lvl>
   </w:abstractNum>
-  <w:abstractNum w:abstractNumId="17" w15:restartNumberingAfterBreak="0">
+  <w:abstractNum w:abstractNumId="19" w15:restartNumberingAfterBreak="0">
     <w:nsid w:val="748D0634"/>
     <w:multiLevelType w:val="hybridMultilevel"/>
     <w:tmpl w:val="5BC879AE"/>
@@ -4787,7 +5544,7 @@
       </w:rPr>
     </w:lvl>
   </w:abstractNum>
-  <w:abstractNum w:abstractNumId="18" w15:restartNumberingAfterBreak="0">
+  <w:abstractNum w:abstractNumId="20" w15:restartNumberingAfterBreak="0">
     <w:nsid w:val="755E57D0"/>
     <w:multiLevelType w:val="multilevel"/>
     <w:tmpl w:val="FDC885FE"/>
@@ -4838,7 +5595,7 @@
       <w:lvlJc w:val="left"/>
     </w:lvl>
   </w:abstractNum>
-  <w:abstractNum w:abstractNumId="19" w15:restartNumberingAfterBreak="0">
+  <w:abstractNum w:abstractNumId="21" w15:restartNumberingAfterBreak="0">
     <w:nsid w:val="76835EFD"/>
     <w:multiLevelType w:val="hybridMultilevel"/>
     <w:tmpl w:val="B5E8F224"/>
@@ -4951,7 +5708,7 @@
       </w:rPr>
     </w:lvl>
   </w:abstractNum>
-  <w:abstractNum w:abstractNumId="20" w15:restartNumberingAfterBreak="0">
+  <w:abstractNum w:abstractNumId="22" w15:restartNumberingAfterBreak="0">
     <w:nsid w:val="79713D87"/>
     <w:multiLevelType w:val="hybridMultilevel"/>
     <w:tmpl w:val="60DEA864"/>
@@ -5065,67 +5822,73 @@
     </w:lvl>
   </w:abstractNum>
   <w:num w:numId="1">
-    <w:abstractNumId w:val="3"/>
+    <w:abstractNumId w:val="4"/>
   </w:num>
   <w:num w:numId="2">
-    <w:abstractNumId w:val="10"/>
+    <w:abstractNumId w:val="12"/>
   </w:num>
   <w:num w:numId="3">
-    <w:abstractNumId w:val="6"/>
+    <w:abstractNumId w:val="7"/>
   </w:num>
   <w:num w:numId="4">
-    <w:abstractNumId w:val="13"/>
+    <w:abstractNumId w:val="15"/>
   </w:num>
   <w:num w:numId="5">
-    <w:abstractNumId w:val="11"/>
+    <w:abstractNumId w:val="13"/>
   </w:num>
   <w:num w:numId="6">
     <w:abstractNumId w:val="2"/>
   </w:num>
   <w:num w:numId="7">
-    <w:abstractNumId w:val="16"/>
+    <w:abstractNumId w:val="18"/>
   </w:num>
   <w:num w:numId="8">
-    <w:abstractNumId w:val="18"/>
+    <w:abstractNumId w:val="20"/>
   </w:num>
   <w:num w:numId="9">
-    <w:abstractNumId w:val="9"/>
+    <w:abstractNumId w:val="11"/>
   </w:num>
   <w:num w:numId="10">
-    <w:abstractNumId w:val="7"/>
+    <w:abstractNumId w:val="8"/>
   </w:num>
   <w:num w:numId="11">
-    <w:abstractNumId w:val="12"/>
+    <w:abstractNumId w:val="14"/>
   </w:num>
   <w:num w:numId="12">
-    <w:abstractNumId w:val="14"/>
+    <w:abstractNumId w:val="16"/>
   </w:num>
   <w:num w:numId="13">
     <w:abstractNumId w:val="1"/>
   </w:num>
   <w:num w:numId="14">
-    <w:abstractNumId w:val="4"/>
+    <w:abstractNumId w:val="5"/>
   </w:num>
   <w:num w:numId="15">
-    <w:abstractNumId w:val="5"/>
+    <w:abstractNumId w:val="6"/>
   </w:num>
   <w:num w:numId="16">
-    <w:abstractNumId w:val="20"/>
+    <w:abstractNumId w:val="22"/>
   </w:num>
   <w:num w:numId="17">
     <w:abstractNumId w:val="0"/>
   </w:num>
   <w:num w:numId="18">
+    <w:abstractNumId w:val="21"/>
+  </w:num>
+  <w:num w:numId="19">
     <w:abstractNumId w:val="19"/>
   </w:num>
-  <w:num w:numId="19">
+  <w:num w:numId="20">
+    <w:abstractNumId w:val="10"/>
+  </w:num>
+  <w:num w:numId="21">
     <w:abstractNumId w:val="17"/>
   </w:num>
-  <w:num w:numId="20">
-    <w:abstractNumId w:val="8"/>
+  <w:num w:numId="22">
+    <w:abstractNumId w:val="3"/>
   </w:num>
-  <w:num w:numId="21">
-    <w:abstractNumId w:val="15"/>
+  <w:num w:numId="23">
+    <w:abstractNumId w:val="9"/>
   </w:num>
 </w:numbering>
 </file>
@@ -5971,7 +6734,7 @@
 </file>
 
 <file path=customXml/itemProps1.xml><?xml version="1.0" encoding="utf-8"?>
-<ds:datastoreItem xmlns:ds="http://schemas.openxmlformats.org/officeDocument/2006/customXml" ds:itemID="{F7B31F60-7905-4BC7-A4B2-1B014AB137B7}">
+<ds:datastoreItem xmlns:ds="http://schemas.openxmlformats.org/officeDocument/2006/customXml" ds:itemID="{2D26C765-DB5C-4365-B7AB-94055ABCFE66}">
   <ds:schemaRefs>
     <ds:schemaRef ds:uri="http://schemas.openxmlformats.org/officeDocument/2006/bibliography"/>
   </ds:schemaRefs>

</xml_diff>

<commit_message>
more updates adds btcwatch
</commit_message>
<xml_diff>
--- a/MatthewMeents.docx
+++ b/MatthewMeents.docx
@@ -448,6 +448,211 @@
           <w:sz w:val="20"/>
           <w:szCs w:val="20"/>
         </w:rPr>
+        <w:t>Freelance Consultant</w:t>
+      </w:r>
+      <w:r>
+        <w:rPr>
+          <w:rFonts w:ascii="Segoe UI Light" w:eastAsia="Arial Black" w:hAnsi="Segoe UI Light" w:cs="Segoe UI Light"/>
+          <w:b/>
+          <w:sz w:val="20"/>
+          <w:szCs w:val="20"/>
+        </w:rPr>
+        <w:t xml:space="preserve">                                                                                                                         10/2018-Current</w:t>
+      </w:r>
+    </w:p>
+    <w:p>
+      <w:pPr>
+        <w:pStyle w:val="ListParagraph"/>
+        <w:keepNext/>
+        <w:numPr>
+          <w:ilvl w:val="0"/>
+          <w:numId w:val="25"/>
+        </w:numPr>
+        <w:spacing w:after="0" w:line="240" w:lineRule="auto"/>
+        <w:rPr>
+          <w:rFonts w:ascii="Segoe UI Light" w:eastAsia="Arial Black" w:hAnsi="Segoe UI Light" w:cs="Segoe UI Light"/>
+          <w:sz w:val="20"/>
+          <w:szCs w:val="20"/>
+        </w:rPr>
+      </w:pPr>
+      <w:r>
+        <w:rPr>
+          <w:rFonts w:ascii="Segoe UI Light" w:eastAsia="Arial Black" w:hAnsi="Segoe UI Light" w:cs="Segoe UI Light"/>
+          <w:sz w:val="20"/>
+          <w:szCs w:val="20"/>
+        </w:rPr>
+        <w:t>Contracted to move an office.  Was in charged with identifying components and locations before the move.  Tear down and re setup of servers and pc at destination.</w:t>
+      </w:r>
+      <w:r>
+        <w:rPr>
+          <w:rFonts w:ascii="Segoe UI Light" w:eastAsia="Arial Black" w:hAnsi="Segoe UI Light" w:cs="Segoe UI Light"/>
+          <w:sz w:val="20"/>
+          <w:szCs w:val="20"/>
+        </w:rPr>
+        <w:t xml:space="preserve"> Verify components were operational at new location.</w:t>
+      </w:r>
+      <w:r>
+        <w:rPr>
+          <w:rFonts w:ascii="Segoe UI Light" w:eastAsia="Arial Black" w:hAnsi="Segoe UI Light" w:cs="Segoe UI Light"/>
+          <w:sz w:val="20"/>
+          <w:szCs w:val="20"/>
+        </w:rPr>
+        <w:t xml:space="preserve">  Was a 2 week gig.  Move completed and all systems moved.</w:t>
+      </w:r>
+    </w:p>
+    <w:p>
+      <w:pPr>
+        <w:pStyle w:val="ListParagraph"/>
+        <w:keepNext/>
+        <w:numPr>
+          <w:ilvl w:val="0"/>
+          <w:numId w:val="25"/>
+        </w:numPr>
+        <w:spacing w:after="0" w:line="240" w:lineRule="auto"/>
+        <w:rPr>
+          <w:rFonts w:ascii="Segoe UI Light" w:eastAsia="Arial Black" w:hAnsi="Segoe UI Light" w:cs="Segoe UI Light"/>
+          <w:sz w:val="20"/>
+          <w:szCs w:val="20"/>
+        </w:rPr>
+      </w:pPr>
+      <w:r>
+        <w:rPr>
+          <w:rFonts w:ascii="Segoe UI Light" w:eastAsia="Arial Black" w:hAnsi="Segoe UI Light" w:cs="Segoe UI Light"/>
+          <w:sz w:val="20"/>
+          <w:szCs w:val="20"/>
+        </w:rPr>
+        <w:t>Contracted to do database work for a leading Ad tech company.</w:t>
+      </w:r>
+      <w:r>
+        <w:rPr>
+          <w:rFonts w:ascii="Segoe UI Light" w:eastAsia="Arial Black" w:hAnsi="Segoe UI Light" w:cs="Segoe UI Light"/>
+          <w:sz w:val="20"/>
+          <w:szCs w:val="20"/>
+        </w:rPr>
+        <w:t xml:space="preserve">  Involved moving working on large Log file and building database tables to hold it.  Do the read and write to pre-determined format so that it could be processed via statistical package. </w:t>
+      </w:r>
+    </w:p>
+    <w:p>
+      <w:pPr>
+        <w:pStyle w:val="ListParagraph"/>
+        <w:keepNext/>
+        <w:numPr>
+          <w:ilvl w:val="0"/>
+          <w:numId w:val="25"/>
+        </w:numPr>
+        <w:spacing w:after="0" w:line="240" w:lineRule="auto"/>
+        <w:rPr>
+          <w:rFonts w:ascii="Segoe UI Light" w:eastAsia="Arial Black" w:hAnsi="Segoe UI Light" w:cs="Segoe UI Light"/>
+          <w:sz w:val="20"/>
+          <w:szCs w:val="20"/>
+        </w:rPr>
+      </w:pPr>
+      <w:r>
+        <w:rPr>
+          <w:rFonts w:ascii="Segoe UI Light" w:eastAsia="Arial Black" w:hAnsi="Segoe UI Light" w:cs="Segoe UI Light"/>
+          <w:sz w:val="20"/>
+          <w:szCs w:val="20"/>
+        </w:rPr>
+        <w:t xml:space="preserve">Contracted to do email outlook </w:t>
+      </w:r>
+      <w:proofErr w:type="spellStart"/>
+      <w:proofErr w:type="gramStart"/>
+      <w:r>
+        <w:rPr>
+          <w:rFonts w:ascii="Segoe UI Light" w:eastAsia="Arial Black" w:hAnsi="Segoe UI Light" w:cs="Segoe UI Light"/>
+          <w:sz w:val="20"/>
+          <w:szCs w:val="20"/>
+        </w:rPr>
+        <w:t>pst</w:t>
+      </w:r>
+      <w:proofErr w:type="spellEnd"/>
+      <w:proofErr w:type="gramEnd"/>
+      <w:r>
+        <w:rPr>
+          <w:rFonts w:ascii="Segoe UI Light" w:eastAsia="Arial Black" w:hAnsi="Segoe UI Light" w:cs="Segoe UI Light"/>
+          <w:sz w:val="20"/>
+          <w:szCs w:val="20"/>
+        </w:rPr>
+        <w:t xml:space="preserve"> consolidation project.  Client needed help consolidating hundreds of </w:t>
+      </w:r>
+      <w:proofErr w:type="spellStart"/>
+      <w:proofErr w:type="gramStart"/>
+      <w:r>
+        <w:rPr>
+          <w:rFonts w:ascii="Segoe UI Light" w:eastAsia="Arial Black" w:hAnsi="Segoe UI Light" w:cs="Segoe UI Light"/>
+          <w:sz w:val="20"/>
+          <w:szCs w:val="20"/>
+        </w:rPr>
+        <w:t>pst</w:t>
+      </w:r>
+      <w:proofErr w:type="spellEnd"/>
+      <w:proofErr w:type="gramEnd"/>
+      <w:r>
+        <w:rPr>
+          <w:rFonts w:ascii="Segoe UI Light" w:eastAsia="Arial Black" w:hAnsi="Segoe UI Light" w:cs="Segoe UI Light"/>
+          <w:sz w:val="20"/>
+          <w:szCs w:val="20"/>
+        </w:rPr>
+        <w:t xml:space="preserve"> files with hundreds of Gigabytes worth of email.  Project was to transfer them to </w:t>
+      </w:r>
+      <w:proofErr w:type="spellStart"/>
+      <w:r>
+        <w:rPr>
+          <w:rFonts w:ascii="Segoe UI Light" w:eastAsia="Arial Black" w:hAnsi="Segoe UI Light" w:cs="Segoe UI Light"/>
+          <w:sz w:val="20"/>
+          <w:szCs w:val="20"/>
+        </w:rPr>
+        <w:t>msg</w:t>
+      </w:r>
+      <w:proofErr w:type="spellEnd"/>
+      <w:r>
+        <w:rPr>
+          <w:rFonts w:ascii="Segoe UI Light" w:eastAsia="Arial Black" w:hAnsi="Segoe UI Light" w:cs="Segoe UI Light"/>
+          <w:sz w:val="20"/>
+          <w:szCs w:val="20"/>
+        </w:rPr>
+        <w:t xml:space="preserve"> files in a sent folder structure so the emails could be search</w:t>
+      </w:r>
+      <w:bookmarkStart w:id="0" w:name="_GoBack"/>
+      <w:bookmarkEnd w:id="0"/>
+      <w:r>
+        <w:rPr>
+          <w:rFonts w:ascii="Segoe UI Light" w:eastAsia="Arial Black" w:hAnsi="Segoe UI Light" w:cs="Segoe UI Light"/>
+          <w:sz w:val="20"/>
+          <w:szCs w:val="20"/>
+        </w:rPr>
+        <w:t xml:space="preserve">ed and access without outlook and in the entirety.     </w:t>
+      </w:r>
+    </w:p>
+    <w:p>
+      <w:pPr>
+        <w:keepNext/>
+        <w:spacing w:after="0" w:line="240" w:lineRule="auto"/>
+        <w:rPr>
+          <w:rFonts w:ascii="Segoe UI Light" w:eastAsia="Arial Black" w:hAnsi="Segoe UI Light" w:cs="Segoe UI Light"/>
+          <w:sz w:val="20"/>
+          <w:szCs w:val="20"/>
+        </w:rPr>
+      </w:pPr>
+    </w:p>
+    <w:p>
+      <w:pPr>
+        <w:keepNext/>
+        <w:spacing w:after="0" w:line="240" w:lineRule="auto"/>
+        <w:rPr>
+          <w:rFonts w:ascii="Segoe UI Light" w:eastAsia="Arial Black" w:hAnsi="Segoe UI Light" w:cs="Segoe UI Light"/>
+          <w:b/>
+          <w:sz w:val="20"/>
+          <w:szCs w:val="20"/>
+        </w:rPr>
+      </w:pPr>
+      <w:r>
+        <w:rPr>
+          <w:rFonts w:ascii="Segoe UI Light" w:eastAsia="Arial Black" w:hAnsi="Segoe UI Light" w:cs="Segoe UI Light"/>
+          <w:b/>
+          <w:sz w:val="20"/>
+          <w:szCs w:val="20"/>
+        </w:rPr>
         <w:t>Related Experience</w:t>
       </w:r>
     </w:p>
@@ -925,8 +1130,6 @@
         </w:rPr>
         <w:tab/>
       </w:r>
-      <w:bookmarkStart w:id="0" w:name="_GoBack"/>
-      <w:bookmarkEnd w:id="0"/>
       <w:r>
         <w:rPr>
           <w:rFonts w:ascii="Segoe UI Light" w:hAnsi="Segoe UI Light" w:cs="Segoe UI Light"/>
@@ -1614,6 +1817,7 @@
           <w:sz w:val="20"/>
           <w:szCs w:val="20"/>
         </w:rPr>
+        <w:lastRenderedPageBreak/>
         <w:t>Built out In house Electronic Filing System.  Wrote integration piece that conformed and consumed Blue Express API document submission system and addendum response protocols.</w:t>
       </w:r>
       <w:r>
@@ -1680,76 +1884,6 @@
         </w:rPr>
         <w:t xml:space="preserve">  </w:t>
       </w:r>
-    </w:p>
-    <w:p>
-      <w:pPr>
-        <w:pStyle w:val="NoSpacing"/>
-        <w:rPr>
-          <w:rFonts w:ascii="Segoe UI Light" w:hAnsi="Segoe UI Light" w:cs="Segoe UI Light"/>
-          <w:sz w:val="20"/>
-          <w:szCs w:val="20"/>
-        </w:rPr>
-      </w:pPr>
-    </w:p>
-    <w:p>
-      <w:pPr>
-        <w:pStyle w:val="NoSpacing"/>
-        <w:rPr>
-          <w:rFonts w:ascii="Segoe UI Light" w:hAnsi="Segoe UI Light" w:cs="Segoe UI Light"/>
-          <w:sz w:val="20"/>
-          <w:szCs w:val="20"/>
-        </w:rPr>
-      </w:pPr>
-    </w:p>
-    <w:p>
-      <w:pPr>
-        <w:pStyle w:val="NoSpacing"/>
-        <w:rPr>
-          <w:rFonts w:ascii="Segoe UI Light" w:hAnsi="Segoe UI Light" w:cs="Segoe UI Light"/>
-          <w:sz w:val="20"/>
-          <w:szCs w:val="20"/>
-        </w:rPr>
-      </w:pPr>
-    </w:p>
-    <w:p>
-      <w:pPr>
-        <w:pStyle w:val="NoSpacing"/>
-        <w:rPr>
-          <w:rFonts w:ascii="Segoe UI Light" w:hAnsi="Segoe UI Light" w:cs="Segoe UI Light"/>
-          <w:sz w:val="20"/>
-          <w:szCs w:val="20"/>
-        </w:rPr>
-      </w:pPr>
-    </w:p>
-    <w:p>
-      <w:pPr>
-        <w:pStyle w:val="NoSpacing"/>
-        <w:rPr>
-          <w:rFonts w:ascii="Segoe UI Light" w:hAnsi="Segoe UI Light" w:cs="Segoe UI Light"/>
-          <w:sz w:val="20"/>
-          <w:szCs w:val="20"/>
-        </w:rPr>
-      </w:pPr>
-    </w:p>
-    <w:p>
-      <w:pPr>
-        <w:pStyle w:val="NoSpacing"/>
-        <w:rPr>
-          <w:rFonts w:ascii="Segoe UI Light" w:hAnsi="Segoe UI Light" w:cs="Segoe UI Light"/>
-          <w:sz w:val="20"/>
-          <w:szCs w:val="20"/>
-        </w:rPr>
-      </w:pPr>
-    </w:p>
-    <w:p>
-      <w:pPr>
-        <w:pStyle w:val="NoSpacing"/>
-        <w:rPr>
-          <w:rFonts w:ascii="Segoe UI Light" w:hAnsi="Segoe UI Light" w:cs="Segoe UI Light"/>
-          <w:sz w:val="20"/>
-          <w:szCs w:val="20"/>
-        </w:rPr>
-      </w:pPr>
     </w:p>
     <w:p>
       <w:pPr>
@@ -2307,6 +2441,14 @@
           <w:szCs w:val="20"/>
         </w:rPr>
       </w:pPr>
+      <w:r>
+        <w:rPr>
+          <w:rFonts w:ascii="Segoe UI Light" w:hAnsi="Segoe UI Light" w:cs="Segoe UI Light"/>
+          <w:sz w:val="20"/>
+          <w:szCs w:val="20"/>
+        </w:rPr>
+        <w:t xml:space="preserve">I built </w:t>
+      </w:r>
       <w:r>
         <w:rPr>
           <w:rFonts w:ascii="Segoe UI Light" w:hAnsi="Segoe UI Light" w:cs="Segoe UI Light"/>
@@ -2792,7 +2934,16 @@
           <w:sz w:val="20"/>
           <w:szCs w:val="20"/>
         </w:rPr>
-        <w:t xml:space="preserve">Developer responsible for operation of Office of Court Administration data feed. 4 times a day task manager starts JavaScript scripts to download and apply updates to the OCA database to reflect all changes occurring in the OCA database for the day.  Feeds utilize SFTP for file transfer &amp; DTS for mass input.  That info is used in a few ways.  The data forms a basis for the Case specific web pages as well as a feed to provide the NY Law Journal newspaper with future court appointment data.  We also send matches found against cases our clients are looking for via email Alerts based on the feed data &amp; via SOAP within the NYLJ Search Web services.    </w:t>
+        <w:t xml:space="preserve">Developer responsible for operation of Office of Court Administration data feed. 4 times a day task manager starts JavaScript scripts to download and apply updates to the OCA database to reflect all changes occurring in the OCA database for the day.  Feeds utilize SFTP for file transfer &amp; DTS for mass input.  That info is used in a few ways.  The data forms a basis for the Case specific web pages as well as a feed to provide the NY Law Journal newspaper with </w:t>
+      </w:r>
+      <w:r>
+        <w:rPr>
+          <w:rFonts w:ascii="Segoe UI Light" w:hAnsi="Segoe UI Light" w:cs="Segoe UI Light"/>
+          <w:sz w:val="20"/>
+          <w:szCs w:val="20"/>
+        </w:rPr>
+        <w:lastRenderedPageBreak/>
+        <w:t xml:space="preserve">future court appointment data.  We also send matches found against cases our clients are looking for via email Alerts based on the feed data &amp; via SOAP within the NYLJ Search Web services.    </w:t>
       </w:r>
     </w:p>
     <w:p>
@@ -3504,15 +3655,7 @@
           <w:sz w:val="20"/>
           <w:szCs w:val="20"/>
         </w:rPr>
-        <w:t xml:space="preserve">  It started out as an idea and f</w:t>
-      </w:r>
-      <w:r>
-        <w:rPr>
-          <w:rFonts w:ascii="Segoe UI Light" w:hAnsi="Segoe UI Light" w:cs="Segoe UI Light"/>
-          <w:sz w:val="20"/>
-          <w:szCs w:val="20"/>
-        </w:rPr>
-        <w:t xml:space="preserve"> </w:t>
+        <w:t xml:space="preserve">  </w:t>
       </w:r>
     </w:p>
     <w:p>
@@ -4889,6 +5032,119 @@
     </w:lvl>
   </w:abstractNum>
   <w:abstractNum w:abstractNumId="12" w15:restartNumberingAfterBreak="0">
+    <w:nsid w:val="485C3970"/>
+    <w:multiLevelType w:val="hybridMultilevel"/>
+    <w:tmpl w:val="9A423B86"/>
+    <w:lvl w:ilvl="0" w:tplc="04090001">
+      <w:start w:val="1"/>
+      <w:numFmt w:val="bullet"/>
+      <w:lvlText w:val=""/>
+      <w:lvlJc w:val="left"/>
+      <w:pPr>
+        <w:ind w:left="360" w:hanging="360"/>
+      </w:pPr>
+      <w:rPr>
+        <w:rFonts w:ascii="Symbol" w:hAnsi="Symbol" w:hint="default"/>
+      </w:rPr>
+    </w:lvl>
+    <w:lvl w:ilvl="1" w:tplc="04090003" w:tentative="1">
+      <w:start w:val="1"/>
+      <w:numFmt w:val="bullet"/>
+      <w:lvlText w:val="o"/>
+      <w:lvlJc w:val="left"/>
+      <w:pPr>
+        <w:ind w:left="1080" w:hanging="360"/>
+      </w:pPr>
+      <w:rPr>
+        <w:rFonts w:ascii="Courier New" w:hAnsi="Courier New" w:cs="Courier New" w:hint="default"/>
+      </w:rPr>
+    </w:lvl>
+    <w:lvl w:ilvl="2" w:tplc="04090005" w:tentative="1">
+      <w:start w:val="1"/>
+      <w:numFmt w:val="bullet"/>
+      <w:lvlText w:val=""/>
+      <w:lvlJc w:val="left"/>
+      <w:pPr>
+        <w:ind w:left="1800" w:hanging="360"/>
+      </w:pPr>
+      <w:rPr>
+        <w:rFonts w:ascii="Wingdings" w:hAnsi="Wingdings" w:hint="default"/>
+      </w:rPr>
+    </w:lvl>
+    <w:lvl w:ilvl="3" w:tplc="04090001" w:tentative="1">
+      <w:start w:val="1"/>
+      <w:numFmt w:val="bullet"/>
+      <w:lvlText w:val=""/>
+      <w:lvlJc w:val="left"/>
+      <w:pPr>
+        <w:ind w:left="2520" w:hanging="360"/>
+      </w:pPr>
+      <w:rPr>
+        <w:rFonts w:ascii="Symbol" w:hAnsi="Symbol" w:hint="default"/>
+      </w:rPr>
+    </w:lvl>
+    <w:lvl w:ilvl="4" w:tplc="04090003" w:tentative="1">
+      <w:start w:val="1"/>
+      <w:numFmt w:val="bullet"/>
+      <w:lvlText w:val="o"/>
+      <w:lvlJc w:val="left"/>
+      <w:pPr>
+        <w:ind w:left="3240" w:hanging="360"/>
+      </w:pPr>
+      <w:rPr>
+        <w:rFonts w:ascii="Courier New" w:hAnsi="Courier New" w:cs="Courier New" w:hint="default"/>
+      </w:rPr>
+    </w:lvl>
+    <w:lvl w:ilvl="5" w:tplc="04090005" w:tentative="1">
+      <w:start w:val="1"/>
+      <w:numFmt w:val="bullet"/>
+      <w:lvlText w:val=""/>
+      <w:lvlJc w:val="left"/>
+      <w:pPr>
+        <w:ind w:left="3960" w:hanging="360"/>
+      </w:pPr>
+      <w:rPr>
+        <w:rFonts w:ascii="Wingdings" w:hAnsi="Wingdings" w:hint="default"/>
+      </w:rPr>
+    </w:lvl>
+    <w:lvl w:ilvl="6" w:tplc="04090001" w:tentative="1">
+      <w:start w:val="1"/>
+      <w:numFmt w:val="bullet"/>
+      <w:lvlText w:val=""/>
+      <w:lvlJc w:val="left"/>
+      <w:pPr>
+        <w:ind w:left="4680" w:hanging="360"/>
+      </w:pPr>
+      <w:rPr>
+        <w:rFonts w:ascii="Symbol" w:hAnsi="Symbol" w:hint="default"/>
+      </w:rPr>
+    </w:lvl>
+    <w:lvl w:ilvl="7" w:tplc="04090003" w:tentative="1">
+      <w:start w:val="1"/>
+      <w:numFmt w:val="bullet"/>
+      <w:lvlText w:val="o"/>
+      <w:lvlJc w:val="left"/>
+      <w:pPr>
+        <w:ind w:left="5400" w:hanging="360"/>
+      </w:pPr>
+      <w:rPr>
+        <w:rFonts w:ascii="Courier New" w:hAnsi="Courier New" w:cs="Courier New" w:hint="default"/>
+      </w:rPr>
+    </w:lvl>
+    <w:lvl w:ilvl="8" w:tplc="04090005" w:tentative="1">
+      <w:start w:val="1"/>
+      <w:numFmt w:val="bullet"/>
+      <w:lvlText w:val=""/>
+      <w:lvlJc w:val="left"/>
+      <w:pPr>
+        <w:ind w:left="6120" w:hanging="360"/>
+      </w:pPr>
+      <w:rPr>
+        <w:rFonts w:ascii="Wingdings" w:hAnsi="Wingdings" w:hint="default"/>
+      </w:rPr>
+    </w:lvl>
+  </w:abstractNum>
+  <w:abstractNum w:abstractNumId="13" w15:restartNumberingAfterBreak="0">
     <w:nsid w:val="4A2242B2"/>
     <w:multiLevelType w:val="multilevel"/>
     <w:tmpl w:val="C1AA1D30"/>
@@ -4939,7 +5195,120 @@
       <w:lvlJc w:val="left"/>
     </w:lvl>
   </w:abstractNum>
-  <w:abstractNum w:abstractNumId="13" w15:restartNumberingAfterBreak="0">
+  <w:abstractNum w:abstractNumId="14" w15:restartNumberingAfterBreak="0">
+    <w:nsid w:val="4D8819B4"/>
+    <w:multiLevelType w:val="hybridMultilevel"/>
+    <w:tmpl w:val="A6A461F2"/>
+    <w:lvl w:ilvl="0" w:tplc="04090001">
+      <w:start w:val="1"/>
+      <w:numFmt w:val="bullet"/>
+      <w:lvlText w:val=""/>
+      <w:lvlJc w:val="left"/>
+      <w:pPr>
+        <w:ind w:left="360" w:hanging="360"/>
+      </w:pPr>
+      <w:rPr>
+        <w:rFonts w:ascii="Symbol" w:hAnsi="Symbol" w:hint="default"/>
+      </w:rPr>
+    </w:lvl>
+    <w:lvl w:ilvl="1" w:tplc="04090003" w:tentative="1">
+      <w:start w:val="1"/>
+      <w:numFmt w:val="bullet"/>
+      <w:lvlText w:val="o"/>
+      <w:lvlJc w:val="left"/>
+      <w:pPr>
+        <w:ind w:left="1080" w:hanging="360"/>
+      </w:pPr>
+      <w:rPr>
+        <w:rFonts w:ascii="Courier New" w:hAnsi="Courier New" w:cs="Courier New" w:hint="default"/>
+      </w:rPr>
+    </w:lvl>
+    <w:lvl w:ilvl="2" w:tplc="04090005" w:tentative="1">
+      <w:start w:val="1"/>
+      <w:numFmt w:val="bullet"/>
+      <w:lvlText w:val=""/>
+      <w:lvlJc w:val="left"/>
+      <w:pPr>
+        <w:ind w:left="1800" w:hanging="360"/>
+      </w:pPr>
+      <w:rPr>
+        <w:rFonts w:ascii="Wingdings" w:hAnsi="Wingdings" w:hint="default"/>
+      </w:rPr>
+    </w:lvl>
+    <w:lvl w:ilvl="3" w:tplc="04090001" w:tentative="1">
+      <w:start w:val="1"/>
+      <w:numFmt w:val="bullet"/>
+      <w:lvlText w:val=""/>
+      <w:lvlJc w:val="left"/>
+      <w:pPr>
+        <w:ind w:left="2520" w:hanging="360"/>
+      </w:pPr>
+      <w:rPr>
+        <w:rFonts w:ascii="Symbol" w:hAnsi="Symbol" w:hint="default"/>
+      </w:rPr>
+    </w:lvl>
+    <w:lvl w:ilvl="4" w:tplc="04090003" w:tentative="1">
+      <w:start w:val="1"/>
+      <w:numFmt w:val="bullet"/>
+      <w:lvlText w:val="o"/>
+      <w:lvlJc w:val="left"/>
+      <w:pPr>
+        <w:ind w:left="3240" w:hanging="360"/>
+      </w:pPr>
+      <w:rPr>
+        <w:rFonts w:ascii="Courier New" w:hAnsi="Courier New" w:cs="Courier New" w:hint="default"/>
+      </w:rPr>
+    </w:lvl>
+    <w:lvl w:ilvl="5" w:tplc="04090005" w:tentative="1">
+      <w:start w:val="1"/>
+      <w:numFmt w:val="bullet"/>
+      <w:lvlText w:val=""/>
+      <w:lvlJc w:val="left"/>
+      <w:pPr>
+        <w:ind w:left="3960" w:hanging="360"/>
+      </w:pPr>
+      <w:rPr>
+        <w:rFonts w:ascii="Wingdings" w:hAnsi="Wingdings" w:hint="default"/>
+      </w:rPr>
+    </w:lvl>
+    <w:lvl w:ilvl="6" w:tplc="04090001" w:tentative="1">
+      <w:start w:val="1"/>
+      <w:numFmt w:val="bullet"/>
+      <w:lvlText w:val=""/>
+      <w:lvlJc w:val="left"/>
+      <w:pPr>
+        <w:ind w:left="4680" w:hanging="360"/>
+      </w:pPr>
+      <w:rPr>
+        <w:rFonts w:ascii="Symbol" w:hAnsi="Symbol" w:hint="default"/>
+      </w:rPr>
+    </w:lvl>
+    <w:lvl w:ilvl="7" w:tplc="04090003" w:tentative="1">
+      <w:start w:val="1"/>
+      <w:numFmt w:val="bullet"/>
+      <w:lvlText w:val="o"/>
+      <w:lvlJc w:val="left"/>
+      <w:pPr>
+        <w:ind w:left="5400" w:hanging="360"/>
+      </w:pPr>
+      <w:rPr>
+        <w:rFonts w:ascii="Courier New" w:hAnsi="Courier New" w:cs="Courier New" w:hint="default"/>
+      </w:rPr>
+    </w:lvl>
+    <w:lvl w:ilvl="8" w:tplc="04090005" w:tentative="1">
+      <w:start w:val="1"/>
+      <w:numFmt w:val="bullet"/>
+      <w:lvlText w:val=""/>
+      <w:lvlJc w:val="left"/>
+      <w:pPr>
+        <w:ind w:left="6120" w:hanging="360"/>
+      </w:pPr>
+      <w:rPr>
+        <w:rFonts w:ascii="Wingdings" w:hAnsi="Wingdings" w:hint="default"/>
+      </w:rPr>
+    </w:lvl>
+  </w:abstractNum>
+  <w:abstractNum w:abstractNumId="15" w15:restartNumberingAfterBreak="0">
     <w:nsid w:val="50981525"/>
     <w:multiLevelType w:val="multilevel"/>
     <w:tmpl w:val="B1A48B70"/>
@@ -4990,7 +5359,7 @@
       <w:lvlJc w:val="left"/>
     </w:lvl>
   </w:abstractNum>
-  <w:abstractNum w:abstractNumId="14" w15:restartNumberingAfterBreak="0">
+  <w:abstractNum w:abstractNumId="16" w15:restartNumberingAfterBreak="0">
     <w:nsid w:val="5B836A0E"/>
     <w:multiLevelType w:val="hybridMultilevel"/>
     <w:tmpl w:val="B2A26BA4"/>
@@ -5103,7 +5472,7 @@
       </w:rPr>
     </w:lvl>
   </w:abstractNum>
-  <w:abstractNum w:abstractNumId="15" w15:restartNumberingAfterBreak="0">
+  <w:abstractNum w:abstractNumId="17" w15:restartNumberingAfterBreak="0">
     <w:nsid w:val="64247CDD"/>
     <w:multiLevelType w:val="multilevel"/>
     <w:tmpl w:val="0A62CF7C"/>
@@ -5154,7 +5523,7 @@
       <w:lvlJc w:val="left"/>
     </w:lvl>
   </w:abstractNum>
-  <w:abstractNum w:abstractNumId="16" w15:restartNumberingAfterBreak="0">
+  <w:abstractNum w:abstractNumId="18" w15:restartNumberingAfterBreak="0">
     <w:nsid w:val="6C7B7F78"/>
     <w:multiLevelType w:val="hybridMultilevel"/>
     <w:tmpl w:val="F63C14D2"/>
@@ -5267,7 +5636,7 @@
       </w:rPr>
     </w:lvl>
   </w:abstractNum>
-  <w:abstractNum w:abstractNumId="17" w15:restartNumberingAfterBreak="0">
+  <w:abstractNum w:abstractNumId="19" w15:restartNumberingAfterBreak="0">
     <w:nsid w:val="70B3600B"/>
     <w:multiLevelType w:val="hybridMultilevel"/>
     <w:tmpl w:val="8D1011CE"/>
@@ -5380,7 +5749,7 @@
       </w:rPr>
     </w:lvl>
   </w:abstractNum>
-  <w:abstractNum w:abstractNumId="18" w15:restartNumberingAfterBreak="0">
+  <w:abstractNum w:abstractNumId="20" w15:restartNumberingAfterBreak="0">
     <w:nsid w:val="73E32ED4"/>
     <w:multiLevelType w:val="multilevel"/>
     <w:tmpl w:val="83B6448C"/>
@@ -5431,7 +5800,7 @@
       <w:lvlJc w:val="left"/>
     </w:lvl>
   </w:abstractNum>
-  <w:abstractNum w:abstractNumId="19" w15:restartNumberingAfterBreak="0">
+  <w:abstractNum w:abstractNumId="21" w15:restartNumberingAfterBreak="0">
     <w:nsid w:val="748D0634"/>
     <w:multiLevelType w:val="hybridMultilevel"/>
     <w:tmpl w:val="5BC879AE"/>
@@ -5544,7 +5913,7 @@
       </w:rPr>
     </w:lvl>
   </w:abstractNum>
-  <w:abstractNum w:abstractNumId="20" w15:restartNumberingAfterBreak="0">
+  <w:abstractNum w:abstractNumId="22" w15:restartNumberingAfterBreak="0">
     <w:nsid w:val="755E57D0"/>
     <w:multiLevelType w:val="multilevel"/>
     <w:tmpl w:val="FDC885FE"/>
@@ -5595,7 +5964,7 @@
       <w:lvlJc w:val="left"/>
     </w:lvl>
   </w:abstractNum>
-  <w:abstractNum w:abstractNumId="21" w15:restartNumberingAfterBreak="0">
+  <w:abstractNum w:abstractNumId="23" w15:restartNumberingAfterBreak="0">
     <w:nsid w:val="76835EFD"/>
     <w:multiLevelType w:val="hybridMultilevel"/>
     <w:tmpl w:val="B5E8F224"/>
@@ -5708,7 +6077,7 @@
       </w:rPr>
     </w:lvl>
   </w:abstractNum>
-  <w:abstractNum w:abstractNumId="22" w15:restartNumberingAfterBreak="0">
+  <w:abstractNum w:abstractNumId="24" w15:restartNumberingAfterBreak="0">
     <w:nsid w:val="79713D87"/>
     <w:multiLevelType w:val="hybridMultilevel"/>
     <w:tmpl w:val="60DEA864"/>
@@ -5825,25 +6194,25 @@
     <w:abstractNumId w:val="4"/>
   </w:num>
   <w:num w:numId="2">
-    <w:abstractNumId w:val="12"/>
+    <w:abstractNumId w:val="13"/>
   </w:num>
   <w:num w:numId="3">
     <w:abstractNumId w:val="7"/>
   </w:num>
   <w:num w:numId="4">
-    <w:abstractNumId w:val="15"/>
+    <w:abstractNumId w:val="17"/>
   </w:num>
   <w:num w:numId="5">
-    <w:abstractNumId w:val="13"/>
+    <w:abstractNumId w:val="15"/>
   </w:num>
   <w:num w:numId="6">
     <w:abstractNumId w:val="2"/>
   </w:num>
   <w:num w:numId="7">
-    <w:abstractNumId w:val="18"/>
+    <w:abstractNumId w:val="20"/>
   </w:num>
   <w:num w:numId="8">
-    <w:abstractNumId w:val="20"/>
+    <w:abstractNumId w:val="22"/>
   </w:num>
   <w:num w:numId="9">
     <w:abstractNumId w:val="11"/>
@@ -5852,10 +6221,10 @@
     <w:abstractNumId w:val="8"/>
   </w:num>
   <w:num w:numId="11">
-    <w:abstractNumId w:val="14"/>
+    <w:abstractNumId w:val="16"/>
   </w:num>
   <w:num w:numId="12">
-    <w:abstractNumId w:val="16"/>
+    <w:abstractNumId w:val="18"/>
   </w:num>
   <w:num w:numId="13">
     <w:abstractNumId w:val="1"/>
@@ -5867,28 +6236,34 @@
     <w:abstractNumId w:val="6"/>
   </w:num>
   <w:num w:numId="16">
-    <w:abstractNumId w:val="22"/>
+    <w:abstractNumId w:val="24"/>
   </w:num>
   <w:num w:numId="17">
     <w:abstractNumId w:val="0"/>
   </w:num>
   <w:num w:numId="18">
-    <w:abstractNumId w:val="21"/>
+    <w:abstractNumId w:val="23"/>
   </w:num>
   <w:num w:numId="19">
-    <w:abstractNumId w:val="19"/>
+    <w:abstractNumId w:val="21"/>
   </w:num>
   <w:num w:numId="20">
     <w:abstractNumId w:val="10"/>
   </w:num>
   <w:num w:numId="21">
-    <w:abstractNumId w:val="17"/>
+    <w:abstractNumId w:val="19"/>
   </w:num>
   <w:num w:numId="22">
     <w:abstractNumId w:val="3"/>
   </w:num>
   <w:num w:numId="23">
     <w:abstractNumId w:val="9"/>
+  </w:num>
+  <w:num w:numId="24">
+    <w:abstractNumId w:val="14"/>
+  </w:num>
+  <w:num w:numId="25">
+    <w:abstractNumId w:val="12"/>
   </w:num>
 </w:numbering>
 </file>
@@ -6734,7 +7109,7 @@
 </file>
 
 <file path=customXml/itemProps1.xml><?xml version="1.0" encoding="utf-8"?>
-<ds:datastoreItem xmlns:ds="http://schemas.openxmlformats.org/officeDocument/2006/customXml" ds:itemID="{2D26C765-DB5C-4365-B7AB-94055ABCFE66}">
+<ds:datastoreItem xmlns:ds="http://schemas.openxmlformats.org/officeDocument/2006/customXml" ds:itemID="{BA2F6CED-B7DD-4DBB-9669-7A969DE78DFF}">
   <ds:schemaRefs>
     <ds:schemaRef ds:uri="http://schemas.openxmlformats.org/officeDocument/2006/bibliography"/>
   </ds:schemaRefs>

</xml_diff>

<commit_message>
adds drawing board prototype.
</commit_message>
<xml_diff>
--- a/MatthewMeents.docx
+++ b/MatthewMeents.docx
@@ -234,7 +234,7 @@
           <w:sz w:val="20"/>
           <w:szCs w:val="20"/>
         </w:rPr>
-        <w:t xml:space="preserve"> SVN, </w:t>
+        <w:t xml:space="preserve"> </w:t>
       </w:r>
       <w:hyperlink r:id="rId8" w:history="1">
         <w:r>
@@ -288,6 +288,14 @@
           <w:sz w:val="20"/>
           <w:szCs w:val="20"/>
         </w:rPr>
+        <w:t xml:space="preserve">SVN, </w:t>
+      </w:r>
+      <w:r>
+        <w:rPr>
+          <w:rFonts w:ascii="Segoe UI Light" w:eastAsia="Arial Black" w:hAnsi="Segoe UI Light" w:cs="Segoe UI Light"/>
+          <w:sz w:val="20"/>
+          <w:szCs w:val="20"/>
+        </w:rPr>
         <w:t>CVS,</w:t>
       </w:r>
       <w:r>
@@ -429,6 +437,26 @@
           <w:szCs w:val="20"/>
         </w:rPr>
       </w:pPr>
+    </w:p>
+    <w:p>
+      <w:pPr>
+        <w:keepNext/>
+        <w:spacing w:after="0" w:line="240" w:lineRule="auto"/>
+        <w:rPr>
+          <w:rFonts w:ascii="Segoe UI Light" w:eastAsia="Arial Black" w:hAnsi="Segoe UI Light" w:cs="Segoe UI Light"/>
+          <w:sz w:val="20"/>
+          <w:szCs w:val="20"/>
+        </w:rPr>
+      </w:pPr>
+      <w:r>
+        <w:rPr>
+          <w:rFonts w:ascii="Segoe UI Light" w:hAnsi="Segoe UI Light" w:cs="Segoe UI Light"/>
+          <w:b/>
+          <w:sz w:val="20"/>
+          <w:szCs w:val="20"/>
+        </w:rPr>
+        <w:t>Professional Experience</w:t>
+      </w:r>
     </w:p>
     <w:p>
       <w:pPr>
@@ -611,17 +639,7 @@
           <w:sz w:val="20"/>
           <w:szCs w:val="20"/>
         </w:rPr>
-        <w:t xml:space="preserve"> files in a sent folder structure so the emails could be search</w:t>
-      </w:r>
-      <w:bookmarkStart w:id="0" w:name="_GoBack"/>
-      <w:bookmarkEnd w:id="0"/>
-      <w:r>
-        <w:rPr>
-          <w:rFonts w:ascii="Segoe UI Light" w:eastAsia="Arial Black" w:hAnsi="Segoe UI Light" w:cs="Segoe UI Light"/>
-          <w:sz w:val="20"/>
-          <w:szCs w:val="20"/>
-        </w:rPr>
-        <w:t xml:space="preserve">ed and access without outlook and in the entirety.     </w:t>
+        <w:t xml:space="preserve"> files in a sent folder structure so the emails could be searched and access without outlook and in the entirety.     </w:t>
       </w:r>
     </w:p>
     <w:p>
@@ -637,131 +655,190 @@
     </w:p>
     <w:p>
       <w:pPr>
-        <w:keepNext/>
-        <w:spacing w:after="0" w:line="240" w:lineRule="auto"/>
-        <w:rPr>
-          <w:rFonts w:ascii="Segoe UI Light" w:eastAsia="Arial Black" w:hAnsi="Segoe UI Light" w:cs="Segoe UI Light"/>
-          <w:b/>
-          <w:sz w:val="20"/>
-          <w:szCs w:val="20"/>
-        </w:rPr>
-      </w:pPr>
-      <w:r>
-        <w:rPr>
-          <w:rFonts w:ascii="Segoe UI Light" w:eastAsia="Arial Black" w:hAnsi="Segoe UI Light" w:cs="Segoe UI Light"/>
-          <w:b/>
-          <w:sz w:val="20"/>
-          <w:szCs w:val="20"/>
-        </w:rPr>
-        <w:t>Related Experience</w:t>
+        <w:pStyle w:val="NoSpacing"/>
+        <w:ind w:left="2160" w:hanging="2160"/>
+        <w:rPr>
+          <w:rFonts w:ascii="Segoe UI Light" w:hAnsi="Segoe UI Light" w:cs="Segoe UI Light"/>
+          <w:sz w:val="20"/>
+          <w:szCs w:val="20"/>
+        </w:rPr>
+      </w:pPr>
+      <w:r>
+        <w:rPr>
+          <w:rFonts w:ascii="Segoe UI Light" w:hAnsi="Segoe UI Light" w:cs="Segoe UI Light"/>
+          <w:b/>
+          <w:sz w:val="20"/>
+          <w:szCs w:val="20"/>
+        </w:rPr>
+        <w:t>Blue Sky MLS,</w:t>
+      </w:r>
+      <w:r>
+        <w:rPr>
+          <w:rFonts w:ascii="Segoe UI Light" w:hAnsi="Segoe UI Light" w:cs="Segoe UI Light"/>
+          <w:b/>
+          <w:sz w:val="20"/>
+          <w:szCs w:val="20"/>
+        </w:rPr>
+        <w:t xml:space="preserve"> LLC.</w:t>
+      </w:r>
+      <w:r>
+        <w:rPr>
+          <w:rFonts w:ascii="Segoe UI Light" w:hAnsi="Segoe UI Light" w:cs="Segoe UI Light"/>
+          <w:b/>
+          <w:sz w:val="20"/>
+          <w:szCs w:val="20"/>
+        </w:rPr>
+        <w:tab/>
+      </w:r>
+      <w:r>
+        <w:rPr>
+          <w:rFonts w:ascii="Segoe UI Light" w:hAnsi="Segoe UI Light" w:cs="Segoe UI Light"/>
+          <w:b/>
+          <w:sz w:val="20"/>
+          <w:szCs w:val="20"/>
+        </w:rPr>
+        <w:tab/>
+      </w:r>
+      <w:r>
+        <w:rPr>
+          <w:rFonts w:ascii="Segoe UI Light" w:hAnsi="Segoe UI Light" w:cs="Segoe UI Light"/>
+          <w:b/>
+          <w:sz w:val="20"/>
+          <w:szCs w:val="20"/>
+        </w:rPr>
+        <w:tab/>
+      </w:r>
+      <w:r>
+        <w:rPr>
+          <w:rFonts w:ascii="Segoe UI Light" w:hAnsi="Segoe UI Light" w:cs="Segoe UI Light"/>
+          <w:b/>
+          <w:sz w:val="20"/>
+          <w:szCs w:val="20"/>
+        </w:rPr>
+        <w:tab/>
+      </w:r>
+      <w:r>
+        <w:rPr>
+          <w:rFonts w:ascii="Segoe UI Light" w:hAnsi="Segoe UI Light" w:cs="Segoe UI Light"/>
+          <w:b/>
+          <w:sz w:val="20"/>
+          <w:szCs w:val="20"/>
+        </w:rPr>
+        <w:tab/>
+      </w:r>
+      <w:r>
+        <w:rPr>
+          <w:rFonts w:ascii="Segoe UI Light" w:hAnsi="Segoe UI Light" w:cs="Segoe UI Light"/>
+          <w:b/>
+          <w:sz w:val="20"/>
+          <w:szCs w:val="20"/>
+        </w:rPr>
+        <w:tab/>
+      </w:r>
+      <w:r>
+        <w:rPr>
+          <w:rFonts w:ascii="Segoe UI Light" w:hAnsi="Segoe UI Light" w:cs="Segoe UI Light"/>
+          <w:b/>
+          <w:sz w:val="20"/>
+          <w:szCs w:val="20"/>
+        </w:rPr>
+        <w:tab/>
+      </w:r>
+      <w:r>
+        <w:rPr>
+          <w:rFonts w:ascii="Segoe UI Light" w:hAnsi="Segoe UI Light" w:cs="Segoe UI Light"/>
+          <w:b/>
+          <w:sz w:val="20"/>
+          <w:szCs w:val="20"/>
+        </w:rPr>
+        <w:tab/>
+      </w:r>
+      <w:r>
+        <w:rPr>
+          <w:rFonts w:ascii="Segoe UI Light" w:hAnsi="Segoe UI Light" w:cs="Segoe UI Light"/>
+          <w:b/>
+          <w:sz w:val="20"/>
+          <w:szCs w:val="20"/>
+        </w:rPr>
+        <w:tab/>
+      </w:r>
+      <w:r>
+        <w:rPr>
+          <w:rFonts w:ascii="Segoe UI Light" w:hAnsi="Segoe UI Light" w:cs="Segoe UI Light"/>
+          <w:b/>
+          <w:sz w:val="20"/>
+          <w:szCs w:val="20"/>
+        </w:rPr>
+        <w:t xml:space="preserve">         </w:t>
+      </w:r>
+      <w:r>
+        <w:rPr>
+          <w:rFonts w:ascii="Segoe UI Light" w:hAnsi="Segoe UI Light" w:cs="Segoe UI Light"/>
+          <w:b/>
+          <w:sz w:val="20"/>
+          <w:szCs w:val="20"/>
+        </w:rPr>
+        <w:t>5/2015-9/2018</w:t>
       </w:r>
     </w:p>
     <w:p>
       <w:pPr>
-        <w:keepNext/>
-        <w:spacing w:after="0" w:line="240" w:lineRule="auto"/>
-        <w:rPr>
-          <w:rFonts w:ascii="Segoe UI Light" w:eastAsia="Arial Black" w:hAnsi="Segoe UI Light" w:cs="Segoe UI Light"/>
-          <w:b/>
-          <w:sz w:val="20"/>
-          <w:szCs w:val="20"/>
-        </w:rPr>
-      </w:pPr>
-      <w:r>
-        <w:rPr>
-          <w:rFonts w:ascii="Segoe UI Light" w:eastAsia="Arial Black" w:hAnsi="Segoe UI Light" w:cs="Segoe UI Light"/>
-          <w:b/>
-          <w:sz w:val="20"/>
-          <w:szCs w:val="20"/>
-        </w:rPr>
-        <w:t>Crypto Trader, Investor, Developer</w:t>
-      </w:r>
-      <w:r>
-        <w:rPr>
-          <w:rFonts w:ascii="Segoe UI Light" w:eastAsia="Arial Black" w:hAnsi="Segoe UI Light" w:cs="Segoe UI Light"/>
-          <w:b/>
-          <w:sz w:val="20"/>
-          <w:szCs w:val="20"/>
-        </w:rPr>
-        <w:tab/>
-      </w:r>
-      <w:r>
-        <w:rPr>
-          <w:rFonts w:ascii="Segoe UI Light" w:eastAsia="Arial Black" w:hAnsi="Segoe UI Light" w:cs="Segoe UI Light"/>
-          <w:b/>
-          <w:sz w:val="20"/>
-          <w:szCs w:val="20"/>
-        </w:rPr>
-        <w:tab/>
-      </w:r>
-      <w:r>
-        <w:rPr>
-          <w:rFonts w:ascii="Segoe UI Light" w:eastAsia="Arial Black" w:hAnsi="Segoe UI Light" w:cs="Segoe UI Light"/>
-          <w:b/>
-          <w:sz w:val="20"/>
-          <w:szCs w:val="20"/>
-        </w:rPr>
-        <w:tab/>
-      </w:r>
-      <w:r>
-        <w:rPr>
-          <w:rFonts w:ascii="Segoe UI Light" w:eastAsia="Arial Black" w:hAnsi="Segoe UI Light" w:cs="Segoe UI Light"/>
-          <w:b/>
-          <w:sz w:val="20"/>
-          <w:szCs w:val="20"/>
-        </w:rPr>
-        <w:tab/>
-      </w:r>
-      <w:r>
-        <w:rPr>
-          <w:rFonts w:ascii="Segoe UI Light" w:eastAsia="Arial Black" w:hAnsi="Segoe UI Light" w:cs="Segoe UI Light"/>
-          <w:b/>
-          <w:sz w:val="20"/>
-          <w:szCs w:val="20"/>
-        </w:rPr>
-        <w:tab/>
-      </w:r>
-      <w:r>
-        <w:rPr>
-          <w:rFonts w:ascii="Segoe UI Light" w:eastAsia="Arial Black" w:hAnsi="Segoe UI Light" w:cs="Segoe UI Light"/>
-          <w:b/>
-          <w:sz w:val="20"/>
-          <w:szCs w:val="20"/>
-        </w:rPr>
-        <w:tab/>
-      </w:r>
-      <w:r>
-        <w:rPr>
-          <w:rFonts w:ascii="Segoe UI Light" w:eastAsia="Arial Black" w:hAnsi="Segoe UI Light" w:cs="Segoe UI Light"/>
-          <w:b/>
-          <w:sz w:val="20"/>
-          <w:szCs w:val="20"/>
-        </w:rPr>
-        <w:tab/>
-        <w:t xml:space="preserve">         1/2013-Current</w:t>
+        <w:pStyle w:val="NoSpacing"/>
+        <w:rPr>
+          <w:rFonts w:ascii="Segoe UI Light" w:hAnsi="Segoe UI Light" w:cs="Segoe UI Light"/>
+          <w:b/>
+          <w:sz w:val="20"/>
+          <w:szCs w:val="20"/>
+        </w:rPr>
+      </w:pPr>
+      <w:r>
+        <w:rPr>
+          <w:rFonts w:ascii="Segoe UI Light" w:hAnsi="Segoe UI Light" w:cs="Segoe UI Light"/>
+          <w:b/>
+          <w:sz w:val="20"/>
+          <w:szCs w:val="20"/>
+        </w:rPr>
+        <w:t xml:space="preserve">Software </w:t>
+      </w:r>
+      <w:r>
+        <w:rPr>
+          <w:rFonts w:ascii="Segoe UI Light" w:hAnsi="Segoe UI Light" w:cs="Segoe UI Light"/>
+          <w:b/>
+          <w:sz w:val="20"/>
+          <w:szCs w:val="20"/>
+        </w:rPr>
+        <w:t xml:space="preserve">Development </w:t>
+      </w:r>
+      <w:r>
+        <w:rPr>
+          <w:rFonts w:ascii="Segoe UI Light" w:hAnsi="Segoe UI Light" w:cs="Segoe UI Light"/>
+          <w:b/>
+          <w:sz w:val="20"/>
+          <w:szCs w:val="20"/>
+        </w:rPr>
+        <w:t xml:space="preserve">Lead </w:t>
       </w:r>
     </w:p>
     <w:p>
       <w:pPr>
-        <w:keepNext/>
-        <w:spacing w:after="0" w:line="240" w:lineRule="auto"/>
-        <w:rPr>
-          <w:rFonts w:ascii="Segoe UI Light" w:eastAsia="Arial Black" w:hAnsi="Segoe UI Light" w:cs="Segoe UI Light"/>
-          <w:sz w:val="20"/>
-          <w:szCs w:val="20"/>
-        </w:rPr>
-      </w:pPr>
-      <w:r>
-        <w:rPr>
-          <w:rFonts w:ascii="Segoe UI Light" w:eastAsia="Arial Black" w:hAnsi="Segoe UI Light" w:cs="Segoe UI Light"/>
-          <w:sz w:val="20"/>
-          <w:szCs w:val="20"/>
-        </w:rPr>
-        <w:t>Built multiple crypto currency</w:t>
-      </w:r>
-      <w:r>
-        <w:rPr>
-          <w:rFonts w:ascii="Segoe UI Light" w:eastAsia="Arial Black" w:hAnsi="Segoe UI Light" w:cs="Segoe UI Light"/>
+        <w:pStyle w:val="NoSpacing"/>
+        <w:rPr>
+          <w:rFonts w:ascii="Segoe UI Light" w:hAnsi="Segoe UI Light" w:cs="Segoe UI Light"/>
+          <w:sz w:val="20"/>
+          <w:szCs w:val="20"/>
+        </w:rPr>
+      </w:pPr>
+      <w:r>
+        <w:rPr>
+          <w:rFonts w:ascii="Segoe UI Light" w:hAnsi="Segoe UI Light" w:cs="Segoe UI Light"/>
+          <w:sz w:val="20"/>
+          <w:szCs w:val="20"/>
+        </w:rPr>
+        <w:t>Charged</w:t>
+      </w:r>
+      <w:r>
+        <w:rPr>
+          <w:rFonts w:ascii="Segoe UI Light" w:hAnsi="Segoe UI Light" w:cs="Segoe UI Light"/>
           <w:sz w:val="20"/>
           <w:szCs w:val="20"/>
         </w:rPr>
@@ -769,520 +846,27 @@
       </w:r>
       <w:r>
         <w:rPr>
-          <w:rFonts w:ascii="Segoe UI Light" w:eastAsia="Arial Black" w:hAnsi="Segoe UI Light" w:cs="Segoe UI Light"/>
-          <w:sz w:val="20"/>
-          <w:szCs w:val="20"/>
-        </w:rPr>
-        <w:t xml:space="preserve">trading apps to trade on </w:t>
-      </w:r>
-      <w:proofErr w:type="spellStart"/>
-      <w:r>
-        <w:rPr>
-          <w:rFonts w:ascii="Segoe UI Light" w:eastAsia="Arial Black" w:hAnsi="Segoe UI Light" w:cs="Segoe UI Light"/>
-          <w:sz w:val="20"/>
-          <w:szCs w:val="20"/>
-        </w:rPr>
-        <w:t>Poloniex</w:t>
-      </w:r>
-      <w:proofErr w:type="spellEnd"/>
-      <w:r>
-        <w:rPr>
-          <w:rFonts w:ascii="Segoe UI Light" w:eastAsia="Arial Black" w:hAnsi="Segoe UI Light" w:cs="Segoe UI Light"/>
-          <w:sz w:val="20"/>
-          <w:szCs w:val="20"/>
-        </w:rPr>
-        <w:t xml:space="preserve">, </w:t>
-      </w:r>
-      <w:proofErr w:type="spellStart"/>
-      <w:r>
-        <w:rPr>
-          <w:rFonts w:ascii="Segoe UI Light" w:eastAsia="Arial Black" w:hAnsi="Segoe UI Light" w:cs="Segoe UI Light"/>
-          <w:sz w:val="20"/>
-          <w:szCs w:val="20"/>
-        </w:rPr>
-        <w:t>Bittrex</w:t>
-      </w:r>
-      <w:proofErr w:type="spellEnd"/>
-      <w:r>
-        <w:rPr>
-          <w:rFonts w:ascii="Segoe UI Light" w:eastAsia="Arial Black" w:hAnsi="Segoe UI Light" w:cs="Segoe UI Light"/>
-          <w:sz w:val="20"/>
-          <w:szCs w:val="20"/>
-        </w:rPr>
-        <w:t xml:space="preserve"> exchanges.  Process involves reading and verifying open source software API’s and then utilizing them.  </w:t>
-      </w:r>
-    </w:p>
-    <w:p>
-      <w:pPr>
-        <w:pStyle w:val="ListParagraph"/>
-        <w:keepNext/>
-        <w:numPr>
-          <w:ilvl w:val="0"/>
-          <w:numId w:val="23"/>
-        </w:numPr>
-        <w:spacing w:after="0" w:line="240" w:lineRule="auto"/>
-        <w:rPr>
-          <w:rFonts w:ascii="Segoe UI Light" w:eastAsia="Arial Black" w:hAnsi="Segoe UI Light" w:cs="Segoe UI Light"/>
-          <w:sz w:val="20"/>
-          <w:szCs w:val="20"/>
-        </w:rPr>
-      </w:pPr>
-      <w:r>
-        <w:rPr>
-          <w:rFonts w:ascii="Segoe UI Light" w:eastAsia="Arial Black" w:hAnsi="Segoe UI Light" w:cs="Segoe UI Light"/>
-          <w:sz w:val="20"/>
-          <w:szCs w:val="20"/>
-        </w:rPr>
-        <w:t xml:space="preserve">First attempts I crafted my own API and used it to interface with early exchanges such as </w:t>
-      </w:r>
-      <w:proofErr w:type="spellStart"/>
-      <w:r>
-        <w:rPr>
-          <w:rFonts w:ascii="Segoe UI Light" w:eastAsia="Arial Black" w:hAnsi="Segoe UI Light" w:cs="Segoe UI Light"/>
-          <w:sz w:val="20"/>
-          <w:szCs w:val="20"/>
-        </w:rPr>
-        <w:t>Mintpal</w:t>
-      </w:r>
-      <w:proofErr w:type="spellEnd"/>
-      <w:r>
-        <w:rPr>
-          <w:rFonts w:ascii="Segoe UI Light" w:eastAsia="Arial Black" w:hAnsi="Segoe UI Light" w:cs="Segoe UI Light"/>
-          <w:sz w:val="20"/>
-          <w:szCs w:val="20"/>
-        </w:rPr>
-        <w:t xml:space="preserve"> and </w:t>
-      </w:r>
-      <w:proofErr w:type="spellStart"/>
-      <w:r>
-        <w:rPr>
-          <w:rFonts w:ascii="Segoe UI Light" w:eastAsia="Arial Black" w:hAnsi="Segoe UI Light" w:cs="Segoe UI Light"/>
-          <w:sz w:val="20"/>
-          <w:szCs w:val="20"/>
-        </w:rPr>
-        <w:t>CryptoRush</w:t>
-      </w:r>
-      <w:proofErr w:type="spellEnd"/>
-      <w:r>
-        <w:rPr>
-          <w:rFonts w:ascii="Segoe UI Light" w:eastAsia="Arial Black" w:hAnsi="Segoe UI Light" w:cs="Segoe UI Light"/>
-          <w:sz w:val="20"/>
-          <w:szCs w:val="20"/>
-        </w:rPr>
-        <w:t xml:space="preserve">.  Later found </w:t>
-      </w:r>
-      <w:proofErr w:type="spellStart"/>
-      <w:r>
-        <w:rPr>
-          <w:rFonts w:ascii="Segoe UI Light" w:eastAsia="Arial Black" w:hAnsi="Segoe UI Light" w:cs="Segoe UI Light"/>
-          <w:sz w:val="20"/>
-          <w:szCs w:val="20"/>
-        </w:rPr>
-        <w:t>Jojatekok</w:t>
-      </w:r>
-      <w:proofErr w:type="spellEnd"/>
-      <w:r>
-        <w:rPr>
-          <w:rFonts w:ascii="Segoe UI Light" w:eastAsia="Arial Black" w:hAnsi="Segoe UI Light" w:cs="Segoe UI Light"/>
-          <w:sz w:val="20"/>
-          <w:szCs w:val="20"/>
-        </w:rPr>
-        <w:t xml:space="preserve"> library and </w:t>
-      </w:r>
-      <w:r>
-        <w:rPr>
-          <w:rFonts w:ascii="Segoe UI Light" w:eastAsia="Arial Black" w:hAnsi="Segoe UI Light" w:cs="Segoe UI Light"/>
-          <w:sz w:val="20"/>
-          <w:szCs w:val="20"/>
-        </w:rPr>
-        <w:t xml:space="preserve">used </w:t>
-      </w:r>
-      <w:r>
-        <w:rPr>
-          <w:rFonts w:ascii="Segoe UI Light" w:eastAsia="Arial Black" w:hAnsi="Segoe UI Light" w:cs="Segoe UI Light"/>
-          <w:sz w:val="20"/>
-          <w:szCs w:val="20"/>
-        </w:rPr>
-        <w:t>i</w:t>
-      </w:r>
-      <w:r>
-        <w:rPr>
-          <w:rFonts w:ascii="Segoe UI Light" w:eastAsia="Arial Black" w:hAnsi="Segoe UI Light" w:cs="Segoe UI Light"/>
-          <w:sz w:val="20"/>
-          <w:szCs w:val="20"/>
-        </w:rPr>
-        <w:t>t</w:t>
-      </w:r>
-      <w:r>
-        <w:rPr>
-          <w:rFonts w:ascii="Segoe UI Light" w:eastAsia="Arial Black" w:hAnsi="Segoe UI Light" w:cs="Segoe UI Light"/>
-          <w:sz w:val="20"/>
-          <w:szCs w:val="20"/>
-        </w:rPr>
-        <w:t xml:space="preserve"> (</w:t>
-      </w:r>
-      <w:hyperlink r:id="rId10" w:history="1">
-        <w:r>
-          <w:rPr>
-            <w:rStyle w:val="Hyperlink"/>
-          </w:rPr>
-          <w:t>https://github.com/mmeents/CryptoAdvisor</w:t>
-        </w:r>
-      </w:hyperlink>
-      <w:r>
-        <w:rPr>
-          <w:rFonts w:ascii="Segoe UI Light" w:eastAsia="Arial Black" w:hAnsi="Segoe UI Light" w:cs="Segoe UI Light"/>
-          <w:sz w:val="20"/>
-          <w:szCs w:val="20"/>
-        </w:rPr>
-        <w:t>)</w:t>
-      </w:r>
-      <w:r>
-        <w:rPr>
-          <w:rFonts w:ascii="Segoe UI Light" w:eastAsia="Arial Black" w:hAnsi="Segoe UI Light" w:cs="Segoe UI Light"/>
-          <w:sz w:val="20"/>
-          <w:szCs w:val="20"/>
-        </w:rPr>
-        <w:t xml:space="preserve">, I had it running and testing out a few different trading strategies over the course of a year.  The library became unusable over time due to a bug and was abandoned. </w:t>
-      </w:r>
-    </w:p>
-    <w:p>
-      <w:pPr>
-        <w:pStyle w:val="ListParagraph"/>
-        <w:keepNext/>
-        <w:numPr>
-          <w:ilvl w:val="0"/>
-          <w:numId w:val="23"/>
-        </w:numPr>
-        <w:spacing w:after="0" w:line="240" w:lineRule="auto"/>
-        <w:rPr>
-          <w:rFonts w:ascii="Segoe UI Light" w:eastAsia="Arial Black" w:hAnsi="Segoe UI Light" w:cs="Segoe UI Light"/>
-          <w:sz w:val="20"/>
-          <w:szCs w:val="20"/>
-        </w:rPr>
-      </w:pPr>
-      <w:r>
-        <w:rPr>
-          <w:rFonts w:ascii="Segoe UI Light" w:eastAsia="Arial Black" w:hAnsi="Segoe UI Light" w:cs="Segoe UI Light"/>
-          <w:sz w:val="20"/>
-          <w:szCs w:val="20"/>
-        </w:rPr>
-        <w:t xml:space="preserve">Latest version utilizing </w:t>
-      </w:r>
-      <w:proofErr w:type="spellStart"/>
-      <w:r>
-        <w:rPr>
-          <w:rFonts w:ascii="Segoe UI Light" w:eastAsia="Arial Black" w:hAnsi="Segoe UI Light" w:cs="Segoe UI Light"/>
-          <w:sz w:val="20"/>
-          <w:szCs w:val="20"/>
-        </w:rPr>
-        <w:t>ExchangeSharp</w:t>
-      </w:r>
-      <w:proofErr w:type="spellEnd"/>
-      <w:r>
-        <w:rPr>
-          <w:rFonts w:ascii="Segoe UI Light" w:eastAsia="Arial Black" w:hAnsi="Segoe UI Light" w:cs="Segoe UI Light"/>
-          <w:sz w:val="20"/>
-          <w:szCs w:val="20"/>
-        </w:rPr>
-        <w:t xml:space="preserve"> (</w:t>
-      </w:r>
-      <w:hyperlink r:id="rId11" w:history="1">
-        <w:r>
-          <w:rPr>
-            <w:rStyle w:val="Hyperlink"/>
-          </w:rPr>
-          <w:t>https://github.com/jjxtra/ExchangeSharp</w:t>
-        </w:r>
-      </w:hyperlink>
-      <w:r>
-        <w:rPr>
-          <w:rFonts w:ascii="Segoe UI Light" w:eastAsia="Arial Black" w:hAnsi="Segoe UI Light" w:cs="Segoe UI Light"/>
-          <w:sz w:val="20"/>
-          <w:szCs w:val="20"/>
-        </w:rPr>
-        <w:t>)</w:t>
-      </w:r>
-      <w:r>
-        <w:rPr>
-          <w:rFonts w:ascii="Segoe UI Light" w:eastAsia="Arial Black" w:hAnsi="Segoe UI Light" w:cs="Segoe UI Light"/>
-          <w:sz w:val="20"/>
-          <w:szCs w:val="20"/>
-        </w:rPr>
-        <w:t>.  Uses web sockets for a few different services across multiple exchanges.  Sockets to receive Book data, Trade history data and Ticker Feed data, as real time push events.</w:t>
-      </w:r>
-      <w:r>
-        <w:rPr>
-          <w:rFonts w:ascii="Segoe UI Light" w:eastAsia="Arial Black" w:hAnsi="Segoe UI Light" w:cs="Segoe UI Light"/>
-          <w:sz w:val="20"/>
-          <w:szCs w:val="20"/>
-        </w:rPr>
-        <w:t xml:space="preserve">  For the data that doesn’t get pushed to me I query on timers. </w:t>
-      </w:r>
-    </w:p>
-    <w:p>
-      <w:pPr>
-        <w:pStyle w:val="ListParagraph"/>
-        <w:keepNext/>
-        <w:numPr>
-          <w:ilvl w:val="0"/>
-          <w:numId w:val="23"/>
-        </w:numPr>
-        <w:spacing w:after="0" w:line="240" w:lineRule="auto"/>
-        <w:rPr>
-          <w:rFonts w:ascii="Segoe UI Light" w:eastAsia="Arial Black" w:hAnsi="Segoe UI Light" w:cs="Segoe UI Light"/>
-          <w:sz w:val="20"/>
-          <w:szCs w:val="20"/>
-        </w:rPr>
-      </w:pPr>
-      <w:r>
-        <w:rPr>
-          <w:rFonts w:ascii="Segoe UI Light" w:eastAsia="Arial Black" w:hAnsi="Segoe UI Light" w:cs="Segoe UI Light"/>
-          <w:sz w:val="20"/>
-          <w:szCs w:val="20"/>
-        </w:rPr>
-        <w:t xml:space="preserve">Latest version utilizes an asynchronous core of tasks to process commands, and Concurrent Dictionaries as the default object to build Queues and Stacks.  All the processing is running in background threads and leaves the UI threads to process UI messages. </w:t>
-      </w:r>
-    </w:p>
-    <w:p>
-      <w:pPr>
-        <w:keepNext/>
-        <w:spacing w:after="0" w:line="240" w:lineRule="auto"/>
-        <w:rPr>
-          <w:rFonts w:ascii="Segoe UI Light" w:eastAsia="Arial Black" w:hAnsi="Segoe UI Light" w:cs="Segoe UI Light"/>
-          <w:sz w:val="20"/>
-          <w:szCs w:val="20"/>
-        </w:rPr>
-      </w:pPr>
-    </w:p>
-    <w:p>
-      <w:pPr>
-        <w:pStyle w:val="NoSpacing"/>
-        <w:rPr>
-          <w:rFonts w:ascii="Segoe UI Light" w:hAnsi="Segoe UI Light" w:cs="Segoe UI Light"/>
-          <w:b/>
-          <w:sz w:val="20"/>
-          <w:szCs w:val="20"/>
-        </w:rPr>
-      </w:pPr>
-      <w:r>
-        <w:rPr>
-          <w:rFonts w:ascii="Segoe UI Light" w:hAnsi="Segoe UI Light" w:cs="Segoe UI Light"/>
-          <w:b/>
-          <w:sz w:val="20"/>
-          <w:szCs w:val="20"/>
-        </w:rPr>
-        <w:t xml:space="preserve">Professional </w:t>
-      </w:r>
-      <w:r>
-        <w:rPr>
-          <w:rFonts w:ascii="Segoe UI Light" w:hAnsi="Segoe UI Light" w:cs="Segoe UI Light"/>
-          <w:b/>
-          <w:sz w:val="20"/>
-          <w:szCs w:val="20"/>
-        </w:rPr>
-        <w:t>E</w:t>
-      </w:r>
-      <w:r>
-        <w:rPr>
-          <w:rFonts w:ascii="Segoe UI Light" w:hAnsi="Segoe UI Light" w:cs="Segoe UI Light"/>
-          <w:b/>
-          <w:sz w:val="20"/>
-          <w:szCs w:val="20"/>
-        </w:rPr>
-        <w:t>xperience</w:t>
-      </w:r>
-    </w:p>
-    <w:p>
-      <w:pPr>
-        <w:pStyle w:val="NoSpacing"/>
-        <w:ind w:left="2160" w:hanging="2160"/>
-        <w:rPr>
-          <w:rFonts w:ascii="Segoe UI Light" w:hAnsi="Segoe UI Light" w:cs="Segoe UI Light"/>
-          <w:sz w:val="20"/>
-          <w:szCs w:val="20"/>
-        </w:rPr>
-      </w:pPr>
-      <w:r>
-        <w:rPr>
-          <w:rFonts w:ascii="Segoe UI Light" w:hAnsi="Segoe UI Light" w:cs="Segoe UI Light"/>
-          <w:b/>
-          <w:sz w:val="20"/>
-          <w:szCs w:val="20"/>
-        </w:rPr>
-        <w:t>Blue Sky MLS,</w:t>
-      </w:r>
-      <w:r>
-        <w:rPr>
-          <w:rFonts w:ascii="Segoe UI Light" w:hAnsi="Segoe UI Light" w:cs="Segoe UI Light"/>
-          <w:b/>
-          <w:sz w:val="20"/>
-          <w:szCs w:val="20"/>
-        </w:rPr>
-        <w:t xml:space="preserve"> LLC.</w:t>
-      </w:r>
-      <w:r>
-        <w:rPr>
-          <w:rFonts w:ascii="Segoe UI Light" w:hAnsi="Segoe UI Light" w:cs="Segoe UI Light"/>
-          <w:b/>
-          <w:sz w:val="20"/>
-          <w:szCs w:val="20"/>
-        </w:rPr>
-        <w:tab/>
-      </w:r>
-      <w:r>
-        <w:rPr>
-          <w:rFonts w:ascii="Segoe UI Light" w:hAnsi="Segoe UI Light" w:cs="Segoe UI Light"/>
-          <w:b/>
-          <w:sz w:val="20"/>
-          <w:szCs w:val="20"/>
-        </w:rPr>
-        <w:tab/>
-      </w:r>
-      <w:r>
-        <w:rPr>
-          <w:rFonts w:ascii="Segoe UI Light" w:hAnsi="Segoe UI Light" w:cs="Segoe UI Light"/>
-          <w:b/>
-          <w:sz w:val="20"/>
-          <w:szCs w:val="20"/>
-        </w:rPr>
-        <w:tab/>
-      </w:r>
-      <w:r>
-        <w:rPr>
-          <w:rFonts w:ascii="Segoe UI Light" w:hAnsi="Segoe UI Light" w:cs="Segoe UI Light"/>
-          <w:b/>
-          <w:sz w:val="20"/>
-          <w:szCs w:val="20"/>
-        </w:rPr>
-        <w:tab/>
-      </w:r>
-      <w:r>
-        <w:rPr>
-          <w:rFonts w:ascii="Segoe UI Light" w:hAnsi="Segoe UI Light" w:cs="Segoe UI Light"/>
-          <w:b/>
-          <w:sz w:val="20"/>
-          <w:szCs w:val="20"/>
-        </w:rPr>
-        <w:tab/>
-      </w:r>
-      <w:r>
-        <w:rPr>
-          <w:rFonts w:ascii="Segoe UI Light" w:hAnsi="Segoe UI Light" w:cs="Segoe UI Light"/>
-          <w:b/>
-          <w:sz w:val="20"/>
-          <w:szCs w:val="20"/>
-        </w:rPr>
-        <w:tab/>
-      </w:r>
-      <w:r>
-        <w:rPr>
-          <w:rFonts w:ascii="Segoe UI Light" w:hAnsi="Segoe UI Light" w:cs="Segoe UI Light"/>
-          <w:b/>
-          <w:sz w:val="20"/>
-          <w:szCs w:val="20"/>
-        </w:rPr>
-        <w:tab/>
-      </w:r>
-      <w:r>
-        <w:rPr>
-          <w:rFonts w:ascii="Segoe UI Light" w:hAnsi="Segoe UI Light" w:cs="Segoe UI Light"/>
-          <w:b/>
-          <w:sz w:val="20"/>
-          <w:szCs w:val="20"/>
-        </w:rPr>
-        <w:tab/>
-      </w:r>
-      <w:r>
-        <w:rPr>
-          <w:rFonts w:ascii="Segoe UI Light" w:hAnsi="Segoe UI Light" w:cs="Segoe UI Light"/>
-          <w:b/>
-          <w:sz w:val="20"/>
-          <w:szCs w:val="20"/>
-        </w:rPr>
-        <w:tab/>
-      </w:r>
-      <w:r>
-        <w:rPr>
-          <w:rFonts w:ascii="Segoe UI Light" w:hAnsi="Segoe UI Light" w:cs="Segoe UI Light"/>
-          <w:b/>
-          <w:sz w:val="20"/>
-          <w:szCs w:val="20"/>
-        </w:rPr>
-        <w:t xml:space="preserve">         </w:t>
-      </w:r>
-      <w:r>
-        <w:rPr>
-          <w:rFonts w:ascii="Segoe UI Light" w:hAnsi="Segoe UI Light" w:cs="Segoe UI Light"/>
-          <w:b/>
-          <w:sz w:val="20"/>
-          <w:szCs w:val="20"/>
-        </w:rPr>
-        <w:t>5/2015-9/2018</w:t>
-      </w:r>
-    </w:p>
-    <w:p>
-      <w:pPr>
-        <w:pStyle w:val="NoSpacing"/>
-        <w:rPr>
-          <w:rFonts w:ascii="Segoe UI Light" w:hAnsi="Segoe UI Light" w:cs="Segoe UI Light"/>
-          <w:b/>
-          <w:sz w:val="20"/>
-          <w:szCs w:val="20"/>
-        </w:rPr>
-      </w:pPr>
-      <w:r>
-        <w:rPr>
-          <w:rFonts w:ascii="Segoe UI Light" w:hAnsi="Segoe UI Light" w:cs="Segoe UI Light"/>
-          <w:b/>
-          <w:sz w:val="20"/>
-          <w:szCs w:val="20"/>
-        </w:rPr>
-        <w:t xml:space="preserve">Software </w:t>
-      </w:r>
-      <w:r>
-        <w:rPr>
-          <w:rFonts w:ascii="Segoe UI Light" w:hAnsi="Segoe UI Light" w:cs="Segoe UI Light"/>
-          <w:b/>
-          <w:sz w:val="20"/>
-          <w:szCs w:val="20"/>
-        </w:rPr>
-        <w:t xml:space="preserve">Development </w:t>
-      </w:r>
-      <w:r>
-        <w:rPr>
-          <w:rFonts w:ascii="Segoe UI Light" w:hAnsi="Segoe UI Light" w:cs="Segoe UI Light"/>
-          <w:b/>
-          <w:sz w:val="20"/>
-          <w:szCs w:val="20"/>
-        </w:rPr>
-        <w:t xml:space="preserve">Lead </w:t>
-      </w:r>
-    </w:p>
-    <w:p>
-      <w:pPr>
-        <w:pStyle w:val="NoSpacing"/>
-        <w:rPr>
-          <w:rFonts w:ascii="Segoe UI Light" w:hAnsi="Segoe UI Light" w:cs="Segoe UI Light"/>
-          <w:sz w:val="20"/>
-          <w:szCs w:val="20"/>
-        </w:rPr>
-      </w:pPr>
-      <w:r>
-        <w:rPr>
-          <w:rFonts w:ascii="Segoe UI Light" w:hAnsi="Segoe UI Light" w:cs="Segoe UI Light"/>
-          <w:sz w:val="20"/>
-          <w:szCs w:val="20"/>
-        </w:rPr>
-        <w:t>Charged</w:t>
-      </w:r>
-      <w:r>
-        <w:rPr>
-          <w:rFonts w:ascii="Segoe UI Light" w:hAnsi="Segoe UI Light" w:cs="Segoe UI Light"/>
-          <w:sz w:val="20"/>
-          <w:szCs w:val="20"/>
-        </w:rPr>
-        <w:t xml:space="preserve"> with implementing both new software development efforts along with monitoring and maintenance on existing systems.</w:t>
+          <w:rFonts w:ascii="Segoe UI Light" w:hAnsi="Segoe UI Light" w:cs="Segoe UI Light"/>
+          <w:sz w:val="20"/>
+          <w:szCs w:val="20"/>
+        </w:rPr>
+        <w:t>with leading development operations by</w:t>
+      </w:r>
+      <w:r>
+        <w:rPr>
+          <w:rFonts w:ascii="Segoe UI Light" w:hAnsi="Segoe UI Light" w:cs="Segoe UI Light"/>
+          <w:sz w:val="20"/>
+          <w:szCs w:val="20"/>
+        </w:rPr>
+        <w:t xml:space="preserve"> implementing both new software development efforts along with monitoring and maintenance on existing systems.</w:t>
+      </w:r>
+      <w:r>
+        <w:rPr>
+          <w:rFonts w:ascii="Segoe UI Light" w:hAnsi="Segoe UI Light" w:cs="Segoe UI Light"/>
+          <w:sz w:val="20"/>
+          <w:szCs w:val="20"/>
+        </w:rPr>
+        <w:t xml:space="preserve"> </w:t>
       </w:r>
     </w:p>
     <w:p>
@@ -1290,7 +874,7 @@
         <w:pStyle w:val="NoSpacing"/>
         <w:numPr>
           <w:ilvl w:val="0"/>
-          <w:numId w:val="21"/>
+          <w:numId w:val="27"/>
         </w:numPr>
         <w:rPr>
           <w:rFonts w:ascii="Segoe UI Light" w:hAnsi="Segoe UI Light" w:cs="Segoe UI Light"/>
@@ -1304,9 +888,39 @@
           <w:sz w:val="20"/>
           <w:szCs w:val="20"/>
         </w:rPr>
+        <w:t xml:space="preserve">Position managed a team of 4 for around 2 years.  Charged with delegating tasks to produce the following.  </w:t>
+      </w:r>
+      <w:r>
+        <w:rPr>
+          <w:rFonts w:ascii="Segoe UI Light" w:hAnsi="Segoe UI Light" w:cs="Segoe UI Light"/>
+          <w:sz w:val="20"/>
+          <w:szCs w:val="20"/>
+        </w:rPr>
+        <w:t xml:space="preserve"> </w:t>
+      </w:r>
+    </w:p>
+    <w:p>
+      <w:pPr>
+        <w:pStyle w:val="NoSpacing"/>
+        <w:numPr>
+          <w:ilvl w:val="0"/>
+          <w:numId w:val="26"/>
+        </w:numPr>
+        <w:rPr>
+          <w:rFonts w:ascii="Segoe UI Light" w:hAnsi="Segoe UI Light" w:cs="Segoe UI Light"/>
+          <w:sz w:val="20"/>
+          <w:szCs w:val="20"/>
+        </w:rPr>
+      </w:pPr>
+      <w:r>
+        <w:rPr>
+          <w:rFonts w:ascii="Segoe UI Light" w:hAnsi="Segoe UI Light" w:cs="Segoe UI Light"/>
+          <w:sz w:val="20"/>
+          <w:szCs w:val="20"/>
+        </w:rPr>
         <w:t xml:space="preserve">Produced </w:t>
       </w:r>
-      <w:hyperlink r:id="rId12" w:history="1">
+      <w:hyperlink r:id="rId10" w:history="1">
         <w:r>
           <w:rPr>
             <w:rStyle w:val="Hyperlink"/>
@@ -1379,6 +993,14 @@
           <w:sz w:val="20"/>
           <w:szCs w:val="20"/>
         </w:rPr>
+        <w:t xml:space="preserve"> 4.7.2</w:t>
+      </w:r>
+      <w:r>
+        <w:rPr>
+          <w:rFonts w:ascii="Segoe UI Light" w:hAnsi="Segoe UI Light" w:cs="Segoe UI Light"/>
+          <w:sz w:val="20"/>
+          <w:szCs w:val="20"/>
+        </w:rPr>
         <w:t xml:space="preserve"> &amp; </w:t>
       </w:r>
       <w:proofErr w:type="spellStart"/>
@@ -1429,7 +1051,39 @@
           <w:sz w:val="20"/>
           <w:szCs w:val="20"/>
         </w:rPr>
-        <w:t xml:space="preserve"> Allows clients to log in and see where their securities are registered and to request additional states.  Site also provided a backend UI to process requests and populate permit system.</w:t>
+        <w:t xml:space="preserve"> Allows clients to log in and see where their securities are registered and to request addition</w:t>
+      </w:r>
+      <w:r>
+        <w:rPr>
+          <w:rFonts w:ascii="Segoe UI Light" w:hAnsi="Segoe UI Light" w:cs="Segoe UI Light"/>
+          <w:sz w:val="20"/>
+          <w:szCs w:val="20"/>
+        </w:rPr>
+        <w:t>s and terminations</w:t>
+      </w:r>
+      <w:r>
+        <w:rPr>
+          <w:rFonts w:ascii="Segoe UI Light" w:hAnsi="Segoe UI Light" w:cs="Segoe UI Light"/>
+          <w:sz w:val="20"/>
+          <w:szCs w:val="20"/>
+        </w:rPr>
+        <w:t xml:space="preserve"> </w:t>
+      </w:r>
+      <w:r>
+        <w:rPr>
+          <w:rFonts w:ascii="Segoe UI Light" w:hAnsi="Segoe UI Light" w:cs="Segoe UI Light"/>
+          <w:sz w:val="20"/>
+          <w:szCs w:val="20"/>
+        </w:rPr>
+        <w:t>by state</w:t>
+      </w:r>
+      <w:r>
+        <w:rPr>
+          <w:rFonts w:ascii="Segoe UI Light" w:hAnsi="Segoe UI Light" w:cs="Segoe UI Light"/>
+          <w:sz w:val="20"/>
+          <w:szCs w:val="20"/>
+        </w:rPr>
+        <w:t xml:space="preserve">.  </w:t>
       </w:r>
     </w:p>
     <w:p>
@@ -1451,23 +1105,39 @@
           <w:sz w:val="20"/>
           <w:szCs w:val="20"/>
         </w:rPr>
-        <w:t>Lead the redesign and build out of m</w:t>
-      </w:r>
-      <w:r>
-        <w:rPr>
-          <w:rFonts w:ascii="Segoe UI Light" w:hAnsi="Segoe UI Light" w:cs="Segoe UI Light"/>
-          <w:sz w:val="20"/>
-          <w:szCs w:val="20"/>
-        </w:rPr>
-        <w:t>ultiple Sales Feed daily import</w:t>
-      </w:r>
-      <w:r>
-        <w:rPr>
-          <w:rFonts w:ascii="Segoe UI Light" w:hAnsi="Segoe UI Light" w:cs="Segoe UI Light"/>
-          <w:sz w:val="20"/>
-          <w:szCs w:val="20"/>
-        </w:rPr>
-        <w:t xml:space="preserve"> tasks</w:t>
+        <w:t>Produced</w:t>
+      </w:r>
+      <w:r>
+        <w:rPr>
+          <w:rFonts w:ascii="Segoe UI Light" w:hAnsi="Segoe UI Light" w:cs="Segoe UI Light"/>
+          <w:sz w:val="20"/>
+          <w:szCs w:val="20"/>
+        </w:rPr>
+        <w:t xml:space="preserve"> </w:t>
+      </w:r>
+      <w:r>
+        <w:rPr>
+          <w:rFonts w:ascii="Segoe UI Light" w:hAnsi="Segoe UI Light" w:cs="Segoe UI Light"/>
+          <w:sz w:val="20"/>
+          <w:szCs w:val="20"/>
+        </w:rPr>
+        <w:t>data f</w:t>
+      </w:r>
+      <w:r>
+        <w:rPr>
+          <w:rFonts w:ascii="Segoe UI Light" w:hAnsi="Segoe UI Light" w:cs="Segoe UI Light"/>
+          <w:sz w:val="20"/>
+          <w:szCs w:val="20"/>
+        </w:rPr>
+        <w:t>eed import</w:t>
+      </w:r>
+      <w:r>
+        <w:rPr>
+          <w:rFonts w:ascii="Segoe UI Light" w:hAnsi="Segoe UI Light" w:cs="Segoe UI Light"/>
+          <w:sz w:val="20"/>
+          <w:szCs w:val="20"/>
+        </w:rPr>
+        <w:t xml:space="preserve"> and monitoring ops</w:t>
       </w:r>
       <w:r>
         <w:rPr>
@@ -1483,15 +1153,39 @@
           <w:sz w:val="20"/>
           <w:szCs w:val="20"/>
         </w:rPr>
-        <w:t xml:space="preserve">  Sales figures are SFTP to our servers</w:t>
-      </w:r>
-      <w:r>
-        <w:rPr>
-          <w:rFonts w:ascii="Segoe UI Light" w:hAnsi="Segoe UI Light" w:cs="Segoe UI Light"/>
-          <w:sz w:val="20"/>
-          <w:szCs w:val="20"/>
-        </w:rPr>
-        <w:t xml:space="preserve">. </w:t>
+        <w:t xml:space="preserve">  </w:t>
+      </w:r>
+      <w:r>
+        <w:rPr>
+          <w:rFonts w:ascii="Segoe UI Light" w:hAnsi="Segoe UI Light" w:cs="Segoe UI Light"/>
+          <w:sz w:val="20"/>
+          <w:szCs w:val="20"/>
+        </w:rPr>
+        <w:t>Internal</w:t>
+      </w:r>
+      <w:r>
+        <w:rPr>
+          <w:rFonts w:ascii="Segoe UI Light" w:hAnsi="Segoe UI Light" w:cs="Segoe UI Light"/>
+          <w:sz w:val="20"/>
+          <w:szCs w:val="20"/>
+        </w:rPr>
+        <w:t xml:space="preserve"> C# </w:t>
+      </w:r>
+      <w:r>
+        <w:rPr>
+          <w:rFonts w:ascii="Segoe UI Light" w:hAnsi="Segoe UI Light" w:cs="Segoe UI Light"/>
+          <w:sz w:val="20"/>
+          <w:szCs w:val="20"/>
+        </w:rPr>
+        <w:t>ASP.NET</w:t>
+      </w:r>
+      <w:r>
+        <w:rPr>
+          <w:rFonts w:ascii="Segoe UI Light" w:hAnsi="Segoe UI Light" w:cs="Segoe UI Light"/>
+          <w:sz w:val="20"/>
+          <w:szCs w:val="20"/>
+        </w:rPr>
+        <w:t xml:space="preserve"> intranet app that managed a pack of worker C# win</w:t>
       </w:r>
       <w:r>
         <w:rPr>
@@ -1507,15 +1201,7 @@
           <w:sz w:val="20"/>
           <w:szCs w:val="20"/>
         </w:rPr>
-        <w:t>A</w:t>
-      </w:r>
-      <w:r>
-        <w:rPr>
-          <w:rFonts w:ascii="Segoe UI Light" w:hAnsi="Segoe UI Light" w:cs="Segoe UI Light"/>
-          <w:sz w:val="20"/>
-          <w:szCs w:val="20"/>
-        </w:rPr>
-        <w:t xml:space="preserve">utomated tasks remotely download from remote </w:t>
+        <w:t xml:space="preserve">forms apps via </w:t>
       </w:r>
       <w:proofErr w:type="spellStart"/>
       <w:r>
@@ -1524,6 +1210,160 @@
           <w:sz w:val="20"/>
           <w:szCs w:val="20"/>
         </w:rPr>
+        <w:t>S</w:t>
+      </w:r>
+      <w:r>
+        <w:rPr>
+          <w:rFonts w:ascii="Segoe UI Light" w:hAnsi="Segoe UI Light" w:cs="Segoe UI Light"/>
+          <w:sz w:val="20"/>
+          <w:szCs w:val="20"/>
+        </w:rPr>
+        <w:t>ignal</w:t>
+      </w:r>
+      <w:r>
+        <w:rPr>
+          <w:rFonts w:ascii="Segoe UI Light" w:hAnsi="Segoe UI Light" w:cs="Segoe UI Light"/>
+          <w:sz w:val="20"/>
+          <w:szCs w:val="20"/>
+        </w:rPr>
+        <w:t>R</w:t>
+      </w:r>
+      <w:proofErr w:type="spellEnd"/>
+      <w:r>
+        <w:rPr>
+          <w:rFonts w:ascii="Segoe UI Light" w:hAnsi="Segoe UI Light" w:cs="Segoe UI Light"/>
+          <w:sz w:val="20"/>
+          <w:szCs w:val="20"/>
+        </w:rPr>
+        <w:t xml:space="preserve"> to</w:t>
+      </w:r>
+      <w:r>
+        <w:rPr>
+          <w:rFonts w:ascii="Segoe UI Light" w:hAnsi="Segoe UI Light" w:cs="Segoe UI Light"/>
+          <w:sz w:val="20"/>
+          <w:szCs w:val="20"/>
+        </w:rPr>
+        <w:t xml:space="preserve"> </w:t>
+      </w:r>
+      <w:r>
+        <w:rPr>
+          <w:rFonts w:ascii="Segoe UI Light" w:hAnsi="Segoe UI Light" w:cs="Segoe UI Light"/>
+          <w:sz w:val="20"/>
+          <w:szCs w:val="20"/>
+        </w:rPr>
+        <w:t>a</w:t>
+      </w:r>
+      <w:r>
+        <w:rPr>
+          <w:rFonts w:ascii="Segoe UI Light" w:hAnsi="Segoe UI Light" w:cs="Segoe UI Light"/>
+          <w:sz w:val="20"/>
+          <w:szCs w:val="20"/>
+        </w:rPr>
+        <w:t>utomated throughput</w:t>
+      </w:r>
+      <w:r>
+        <w:rPr>
+          <w:rFonts w:ascii="Segoe UI Light" w:hAnsi="Segoe UI Light" w:cs="Segoe UI Light"/>
+          <w:sz w:val="20"/>
+          <w:szCs w:val="20"/>
+        </w:rPr>
+        <w:t xml:space="preserve"> and monitoring</w:t>
+      </w:r>
+      <w:r>
+        <w:rPr>
+          <w:rFonts w:ascii="Segoe UI Light" w:hAnsi="Segoe UI Light" w:cs="Segoe UI Light"/>
+          <w:sz w:val="20"/>
+          <w:szCs w:val="20"/>
+        </w:rPr>
+        <w:t xml:space="preserve"> of</w:t>
+      </w:r>
+      <w:r>
+        <w:rPr>
+          <w:rFonts w:ascii="Segoe UI Light" w:hAnsi="Segoe UI Light" w:cs="Segoe UI Light"/>
+          <w:sz w:val="20"/>
+          <w:szCs w:val="20"/>
+        </w:rPr>
+        <w:t xml:space="preserve"> the</w:t>
+      </w:r>
+      <w:r>
+        <w:rPr>
+          <w:rFonts w:ascii="Segoe UI Light" w:hAnsi="Segoe UI Light" w:cs="Segoe UI Light"/>
+          <w:sz w:val="20"/>
+          <w:szCs w:val="20"/>
+        </w:rPr>
+        <w:t xml:space="preserve"> SFTP server</w:t>
+      </w:r>
+      <w:r>
+        <w:rPr>
+          <w:rFonts w:ascii="Segoe UI Light" w:hAnsi="Segoe UI Light" w:cs="Segoe UI Light"/>
+          <w:sz w:val="20"/>
+          <w:szCs w:val="20"/>
+        </w:rPr>
+        <w:t>.</w:t>
+      </w:r>
+      <w:r>
+        <w:rPr>
+          <w:rFonts w:ascii="Segoe UI Light" w:hAnsi="Segoe UI Light" w:cs="Segoe UI Light"/>
+          <w:sz w:val="20"/>
+          <w:szCs w:val="20"/>
+        </w:rPr>
+        <w:t xml:space="preserve"> </w:t>
+      </w:r>
+      <w:r>
+        <w:rPr>
+          <w:rFonts w:ascii="Segoe UI Light" w:hAnsi="Segoe UI Light" w:cs="Segoe UI Light"/>
+          <w:sz w:val="20"/>
+          <w:szCs w:val="20"/>
+        </w:rPr>
+        <w:t>Included</w:t>
+      </w:r>
+      <w:r>
+        <w:rPr>
+          <w:rFonts w:ascii="Segoe UI Light" w:hAnsi="Segoe UI Light" w:cs="Segoe UI Light"/>
+          <w:sz w:val="20"/>
+          <w:szCs w:val="20"/>
+        </w:rPr>
+        <w:t xml:space="preserve"> </w:t>
+      </w:r>
+      <w:r>
+        <w:rPr>
+          <w:rFonts w:ascii="Segoe UI Light" w:hAnsi="Segoe UI Light" w:cs="Segoe UI Light"/>
+          <w:sz w:val="20"/>
+          <w:szCs w:val="20"/>
+        </w:rPr>
+        <w:t xml:space="preserve">reoccurring </w:t>
+      </w:r>
+      <w:r>
+        <w:rPr>
+          <w:rFonts w:ascii="Segoe UI Light" w:hAnsi="Segoe UI Light" w:cs="Segoe UI Light"/>
+          <w:sz w:val="20"/>
+          <w:szCs w:val="20"/>
+        </w:rPr>
+        <w:t>tasks</w:t>
+      </w:r>
+      <w:r>
+        <w:rPr>
+          <w:rFonts w:ascii="Segoe UI Light" w:hAnsi="Segoe UI Light" w:cs="Segoe UI Light"/>
+          <w:sz w:val="20"/>
+          <w:szCs w:val="20"/>
+        </w:rPr>
+        <w:t xml:space="preserve"> to</w:t>
+      </w:r>
+      <w:r>
+        <w:rPr>
+          <w:rFonts w:ascii="Segoe UI Light" w:hAnsi="Segoe UI Light" w:cs="Segoe UI Light"/>
+          <w:sz w:val="20"/>
+          <w:szCs w:val="20"/>
+        </w:rPr>
+        <w:t xml:space="preserve"> remotely download from remote </w:t>
+      </w:r>
+      <w:proofErr w:type="spellStart"/>
+      <w:r>
+        <w:rPr>
+          <w:rFonts w:ascii="Segoe UI Light" w:hAnsi="Segoe UI Light" w:cs="Segoe UI Light"/>
+          <w:sz w:val="20"/>
+          <w:szCs w:val="20"/>
+        </w:rPr>
         <w:t>sftp</w:t>
       </w:r>
       <w:proofErr w:type="spellEnd"/>
@@ -1541,6 +1381,32 @@
           <w:sz w:val="20"/>
           <w:szCs w:val="20"/>
         </w:rPr>
+        <w:t xml:space="preserve"> via “</w:t>
+      </w:r>
+      <w:proofErr w:type="spellStart"/>
+      <w:r>
+        <w:rPr>
+          <w:rFonts w:ascii="Segoe UI Light" w:hAnsi="Segoe UI Light" w:cs="Segoe UI Light"/>
+          <w:sz w:val="20"/>
+          <w:szCs w:val="20"/>
+        </w:rPr>
+        <w:t>Tamir.SharpSsh</w:t>
+      </w:r>
+      <w:proofErr w:type="spellEnd"/>
+      <w:r>
+        <w:rPr>
+          <w:rFonts w:ascii="Segoe UI Light" w:hAnsi="Segoe UI Light" w:cs="Segoe UI Light"/>
+          <w:sz w:val="20"/>
+          <w:szCs w:val="20"/>
+        </w:rPr>
+        <w:t>”</w:t>
+      </w:r>
+      <w:r>
+        <w:rPr>
+          <w:rFonts w:ascii="Segoe UI Light" w:hAnsi="Segoe UI Light" w:cs="Segoe UI Light"/>
+          <w:sz w:val="20"/>
+          <w:szCs w:val="20"/>
+        </w:rPr>
         <w:t>.  T</w:t>
       </w:r>
       <w:r>
@@ -1557,6 +1423,22 @@
           <w:sz w:val="20"/>
           <w:szCs w:val="20"/>
         </w:rPr>
+        <w:t xml:space="preserve"> op</w:t>
+      </w:r>
+      <w:r>
+        <w:rPr>
+          <w:rFonts w:ascii="Segoe UI Light" w:hAnsi="Segoe UI Light" w:cs="Segoe UI Light"/>
+          <w:sz w:val="20"/>
+          <w:szCs w:val="20"/>
+        </w:rPr>
+        <w:t>s</w:t>
+      </w:r>
+      <w:r>
+        <w:rPr>
+          <w:rFonts w:ascii="Segoe UI Light" w:hAnsi="Segoe UI Light" w:cs="Segoe UI Light"/>
+          <w:sz w:val="20"/>
+          <w:szCs w:val="20"/>
+        </w:rPr>
         <w:t xml:space="preserve"> different feeds</w:t>
       </w:r>
       <w:r>
@@ -1581,121 +1463,23 @@
           <w:sz w:val="20"/>
           <w:szCs w:val="20"/>
         </w:rPr>
-        <w:t xml:space="preserve"> picked up and imported into databases.  Additionally the </w:t>
-      </w:r>
-      <w:r>
-        <w:rPr>
-          <w:rFonts w:ascii="Segoe UI Light" w:hAnsi="Segoe UI Light" w:cs="Segoe UI Light"/>
-          <w:sz w:val="20"/>
-          <w:szCs w:val="20"/>
-        </w:rPr>
-        <w:t>funds sales</w:t>
-      </w:r>
-      <w:r>
-        <w:rPr>
-          <w:rFonts w:ascii="Segoe UI Light" w:hAnsi="Segoe UI Light" w:cs="Segoe UI Light"/>
-          <w:sz w:val="20"/>
-          <w:szCs w:val="20"/>
-        </w:rPr>
-        <w:t xml:space="preserve"> are combined to figure sales across </w:t>
-      </w:r>
-      <w:r>
-        <w:rPr>
-          <w:rFonts w:ascii="Segoe UI Light" w:hAnsi="Segoe UI Light" w:cs="Segoe UI Light"/>
-          <w:sz w:val="20"/>
-          <w:szCs w:val="20"/>
-        </w:rPr>
-        <w:t>all</w:t>
-      </w:r>
-      <w:r>
-        <w:rPr>
-          <w:rFonts w:ascii="Segoe UI Light" w:hAnsi="Segoe UI Light" w:cs="Segoe UI Light"/>
-          <w:sz w:val="20"/>
-          <w:szCs w:val="20"/>
-        </w:rPr>
-        <w:t xml:space="preserve"> states and territories. Sales systems are primarily two </w:t>
-      </w:r>
-      <w:proofErr w:type="spellStart"/>
-      <w:r>
-        <w:rPr>
-          <w:rFonts w:ascii="Segoe UI Light" w:hAnsi="Segoe UI Light" w:cs="Segoe UI Light"/>
-          <w:sz w:val="20"/>
-          <w:szCs w:val="20"/>
-        </w:rPr>
-        <w:t>SignalR</w:t>
-      </w:r>
-      <w:proofErr w:type="spellEnd"/>
-      <w:r>
-        <w:rPr>
-          <w:rFonts w:ascii="Segoe UI Light" w:hAnsi="Segoe UI Light" w:cs="Segoe UI Light"/>
-          <w:sz w:val="20"/>
-          <w:szCs w:val="20"/>
-        </w:rPr>
-        <w:t xml:space="preserve"> hubs</w:t>
-      </w:r>
-      <w:r>
-        <w:rPr>
-          <w:rFonts w:ascii="Segoe UI Light" w:hAnsi="Segoe UI Light" w:cs="Segoe UI Light"/>
-          <w:sz w:val="20"/>
-          <w:szCs w:val="20"/>
-        </w:rPr>
-        <w:t xml:space="preserve"> (asp.net websites)</w:t>
-      </w:r>
-      <w:r>
-        <w:rPr>
-          <w:rFonts w:ascii="Segoe UI Light" w:hAnsi="Segoe UI Light" w:cs="Segoe UI Light"/>
-          <w:sz w:val="20"/>
-          <w:szCs w:val="20"/>
-        </w:rPr>
-        <w:t xml:space="preserve"> with worker apps</w:t>
-      </w:r>
-      <w:r>
-        <w:rPr>
-          <w:rFonts w:ascii="Segoe UI Light" w:hAnsi="Segoe UI Light" w:cs="Segoe UI Light"/>
-          <w:sz w:val="20"/>
-          <w:szCs w:val="20"/>
-        </w:rPr>
-        <w:t xml:space="preserve"> (Windows Form apps)</w:t>
-      </w:r>
-      <w:r>
-        <w:rPr>
-          <w:rFonts w:ascii="Segoe UI Light" w:hAnsi="Segoe UI Light" w:cs="Segoe UI Light"/>
-          <w:sz w:val="20"/>
-          <w:szCs w:val="20"/>
-        </w:rPr>
-        <w:t xml:space="preserve"> that race to do </w:t>
-      </w:r>
-      <w:r>
-        <w:rPr>
-          <w:rFonts w:ascii="Segoe UI Light" w:hAnsi="Segoe UI Light" w:cs="Segoe UI Light"/>
-          <w:sz w:val="20"/>
-          <w:szCs w:val="20"/>
-        </w:rPr>
-        <w:t>work orders</w:t>
-      </w:r>
-      <w:r>
-        <w:rPr>
-          <w:rFonts w:ascii="Segoe UI Light" w:hAnsi="Segoe UI Light" w:cs="Segoe UI Light"/>
-          <w:sz w:val="20"/>
-          <w:szCs w:val="20"/>
-        </w:rPr>
-        <w:t xml:space="preserve">. </w:t>
-      </w:r>
-      <w:r>
-        <w:rPr>
-          <w:rFonts w:ascii="Segoe UI Light" w:hAnsi="Segoe UI Light" w:cs="Segoe UI Light"/>
-          <w:sz w:val="20"/>
-          <w:szCs w:val="20"/>
-        </w:rPr>
-        <w:t>All custom C# websites and applications.</w:t>
-      </w:r>
-      <w:r>
-        <w:rPr>
-          <w:rFonts w:ascii="Segoe UI Light" w:hAnsi="Segoe UI Light" w:cs="Segoe UI Light"/>
-          <w:sz w:val="20"/>
-          <w:szCs w:val="20"/>
-        </w:rPr>
-        <w:t xml:space="preserve"> </w:t>
+        <w:t xml:space="preserve"> picked up and imported into </w:t>
+      </w:r>
+      <w:r>
+        <w:rPr>
+          <w:rFonts w:ascii="Segoe UI Light" w:hAnsi="Segoe UI Light" w:cs="Segoe UI Light"/>
+          <w:sz w:val="20"/>
+          <w:szCs w:val="20"/>
+        </w:rPr>
+        <w:t xml:space="preserve">respective </w:t>
+      </w:r>
+      <w:r>
+        <w:rPr>
+          <w:rFonts w:ascii="Segoe UI Light" w:hAnsi="Segoe UI Light" w:cs="Segoe UI Light"/>
+          <w:sz w:val="20"/>
+          <w:szCs w:val="20"/>
+        </w:rPr>
+        <w:t xml:space="preserve">databases.  </w:t>
       </w:r>
     </w:p>
     <w:p>
@@ -1717,31 +1501,153 @@
           <w:sz w:val="20"/>
           <w:szCs w:val="20"/>
         </w:rPr>
-        <w:t>Extended and troubleshoot the</w:t>
-      </w:r>
-      <w:r>
-        <w:rPr>
-          <w:rFonts w:ascii="Segoe UI Light" w:hAnsi="Segoe UI Light" w:cs="Segoe UI Light"/>
-          <w:sz w:val="20"/>
-          <w:szCs w:val="20"/>
-        </w:rPr>
-        <w:t xml:space="preserve"> in-house permit tracking system.</w:t>
-      </w:r>
-      <w:r>
-        <w:rPr>
-          <w:rFonts w:ascii="Segoe UI Light" w:hAnsi="Segoe UI Light" w:cs="Segoe UI Light"/>
-          <w:sz w:val="20"/>
-          <w:szCs w:val="20"/>
-        </w:rPr>
-        <w:t xml:space="preserve">  System is a C# WPF application.</w:t>
-      </w:r>
-      <w:r>
-        <w:rPr>
-          <w:rFonts w:ascii="Segoe UI Light" w:hAnsi="Segoe UI Light" w:cs="Segoe UI Light"/>
-          <w:sz w:val="20"/>
-          <w:szCs w:val="20"/>
-        </w:rPr>
-        <w:t xml:space="preserve">  </w:t>
+        <w:t xml:space="preserve">Produced Sales Calculator system, a third C# ASP.NET 4.7.0 </w:t>
+      </w:r>
+      <w:r>
+        <w:rPr>
+          <w:rFonts w:ascii="Segoe UI Light" w:hAnsi="Segoe UI Light" w:cs="Segoe UI Light"/>
+          <w:sz w:val="20"/>
+          <w:szCs w:val="20"/>
+        </w:rPr>
+        <w:t xml:space="preserve">intranet </w:t>
+      </w:r>
+      <w:r>
+        <w:rPr>
+          <w:rFonts w:ascii="Segoe UI Light" w:hAnsi="Segoe UI Light" w:cs="Segoe UI Light"/>
+          <w:sz w:val="20"/>
+          <w:szCs w:val="20"/>
+        </w:rPr>
+        <w:t xml:space="preserve">app </w:t>
+      </w:r>
+      <w:r>
+        <w:rPr>
+          <w:rFonts w:ascii="Segoe UI Light" w:hAnsi="Segoe UI Light" w:cs="Segoe UI Light"/>
+          <w:sz w:val="20"/>
+          <w:szCs w:val="20"/>
+        </w:rPr>
+        <w:t xml:space="preserve">along </w:t>
+      </w:r>
+      <w:r>
+        <w:rPr>
+          <w:rFonts w:ascii="Segoe UI Light" w:hAnsi="Segoe UI Light" w:cs="Segoe UI Light"/>
+          <w:sz w:val="20"/>
+          <w:szCs w:val="20"/>
+        </w:rPr>
+        <w:t xml:space="preserve">with its pack of </w:t>
+      </w:r>
+      <w:r>
+        <w:rPr>
+          <w:rFonts w:ascii="Segoe UI Light" w:hAnsi="Segoe UI Light" w:cs="Segoe UI Light"/>
+          <w:sz w:val="20"/>
+          <w:szCs w:val="20"/>
+        </w:rPr>
+        <w:t xml:space="preserve">worker apps C# Win form communicating via </w:t>
+      </w:r>
+      <w:proofErr w:type="spellStart"/>
+      <w:r>
+        <w:rPr>
+          <w:rFonts w:ascii="Segoe UI Light" w:hAnsi="Segoe UI Light" w:cs="Segoe UI Light"/>
+          <w:sz w:val="20"/>
+          <w:szCs w:val="20"/>
+        </w:rPr>
+        <w:t>SignalR</w:t>
+      </w:r>
+      <w:proofErr w:type="spellEnd"/>
+      <w:r>
+        <w:rPr>
+          <w:rFonts w:ascii="Segoe UI Light" w:hAnsi="Segoe UI Light" w:cs="Segoe UI Light"/>
+          <w:sz w:val="20"/>
+          <w:szCs w:val="20"/>
+        </w:rPr>
+        <w:t>.</w:t>
+      </w:r>
+      <w:r>
+        <w:rPr>
+          <w:rFonts w:ascii="Segoe UI Light" w:hAnsi="Segoe UI Light" w:cs="Segoe UI Light"/>
+          <w:sz w:val="20"/>
+          <w:szCs w:val="20"/>
+        </w:rPr>
+        <w:t xml:space="preserve"> </w:t>
+      </w:r>
+      <w:r>
+        <w:rPr>
+          <w:rFonts w:ascii="Segoe UI Light" w:hAnsi="Segoe UI Light" w:cs="Segoe UI Light"/>
+          <w:sz w:val="20"/>
+          <w:szCs w:val="20"/>
+        </w:rPr>
+        <w:t>F</w:t>
+      </w:r>
+      <w:r>
+        <w:rPr>
+          <w:rFonts w:ascii="Segoe UI Light" w:hAnsi="Segoe UI Light" w:cs="Segoe UI Light"/>
+          <w:sz w:val="20"/>
+          <w:szCs w:val="20"/>
+        </w:rPr>
+        <w:t>unds sales</w:t>
+      </w:r>
+      <w:r>
+        <w:rPr>
+          <w:rFonts w:ascii="Segoe UI Light" w:hAnsi="Segoe UI Light" w:cs="Segoe UI Light"/>
+          <w:sz w:val="20"/>
+          <w:szCs w:val="20"/>
+        </w:rPr>
+        <w:t xml:space="preserve"> are combined to figure sales</w:t>
+      </w:r>
+      <w:r>
+        <w:rPr>
+          <w:rFonts w:ascii="Segoe UI Light" w:hAnsi="Segoe UI Light" w:cs="Segoe UI Light"/>
+          <w:sz w:val="20"/>
+          <w:szCs w:val="20"/>
+        </w:rPr>
+        <w:t xml:space="preserve"> totals</w:t>
+      </w:r>
+      <w:r>
+        <w:rPr>
+          <w:rFonts w:ascii="Segoe UI Light" w:hAnsi="Segoe UI Light" w:cs="Segoe UI Light"/>
+          <w:sz w:val="20"/>
+          <w:szCs w:val="20"/>
+        </w:rPr>
+        <w:t xml:space="preserve"> </w:t>
+      </w:r>
+      <w:r>
+        <w:rPr>
+          <w:rFonts w:ascii="Segoe UI Light" w:hAnsi="Segoe UI Light" w:cs="Segoe UI Light"/>
+          <w:sz w:val="20"/>
+          <w:szCs w:val="20"/>
+        </w:rPr>
+        <w:t>by</w:t>
+      </w:r>
+      <w:r>
+        <w:rPr>
+          <w:rFonts w:ascii="Segoe UI Light" w:hAnsi="Segoe UI Light" w:cs="Segoe UI Light"/>
+          <w:sz w:val="20"/>
+          <w:szCs w:val="20"/>
+        </w:rPr>
+        <w:t xml:space="preserve"> state</w:t>
+      </w:r>
+      <w:r>
+        <w:rPr>
+          <w:rFonts w:ascii="Segoe UI Light" w:hAnsi="Segoe UI Light" w:cs="Segoe UI Light"/>
+          <w:sz w:val="20"/>
+          <w:szCs w:val="20"/>
+        </w:rPr>
+        <w:t xml:space="preserve"> across specific time</w:t>
+      </w:r>
+      <w:r>
+        <w:rPr>
+          <w:rFonts w:ascii="Segoe UI Light" w:hAnsi="Segoe UI Light" w:cs="Segoe UI Light"/>
+          <w:sz w:val="20"/>
+          <w:szCs w:val="20"/>
+        </w:rPr>
+        <w:t>.</w:t>
+      </w:r>
+      <w:r>
+        <w:rPr>
+          <w:rFonts w:ascii="Segoe UI Light" w:hAnsi="Segoe UI Light" w:cs="Segoe UI Light"/>
+          <w:sz w:val="20"/>
+          <w:szCs w:val="20"/>
+        </w:rPr>
+        <w:t xml:space="preserve"> </w:t>
       </w:r>
     </w:p>
     <w:p>
@@ -1763,39 +1669,47 @@
           <w:sz w:val="20"/>
           <w:szCs w:val="20"/>
         </w:rPr>
-        <w:t xml:space="preserve">Produced </w:t>
-      </w:r>
-      <w:r>
-        <w:rPr>
-          <w:rFonts w:ascii="Segoe UI Light" w:hAnsi="Segoe UI Light" w:cs="Segoe UI Light"/>
-          <w:sz w:val="20"/>
-          <w:szCs w:val="20"/>
-        </w:rPr>
-        <w:t xml:space="preserve">numerous apps that make </w:t>
-      </w:r>
-      <w:r>
-        <w:rPr>
-          <w:rFonts w:ascii="Segoe UI Light" w:hAnsi="Segoe UI Light" w:cs="Segoe UI Light"/>
-          <w:sz w:val="20"/>
-          <w:szCs w:val="20"/>
-        </w:rPr>
-        <w:t>Excel reports via c# for billing, and permit production activities.</w:t>
-      </w:r>
-      <w:r>
-        <w:rPr>
-          <w:rFonts w:ascii="Segoe UI Light" w:hAnsi="Segoe UI Light" w:cs="Segoe UI Light"/>
-          <w:sz w:val="20"/>
-          <w:szCs w:val="20"/>
-        </w:rPr>
-        <w:t xml:space="preserve"> C# Win-Forms.</w:t>
-      </w:r>
-      <w:r>
-        <w:rPr>
-          <w:rFonts w:ascii="Segoe UI Light" w:hAnsi="Segoe UI Light" w:cs="Segoe UI Light"/>
-          <w:sz w:val="20"/>
-          <w:szCs w:val="20"/>
-        </w:rPr>
-        <w:t xml:space="preserve"> </w:t>
+        <w:t>Extended and troubleshoot the</w:t>
+      </w:r>
+      <w:r>
+        <w:rPr>
+          <w:rFonts w:ascii="Segoe UI Light" w:hAnsi="Segoe UI Light" w:cs="Segoe UI Light"/>
+          <w:sz w:val="20"/>
+          <w:szCs w:val="20"/>
+        </w:rPr>
+        <w:t xml:space="preserve"> in-house permit tracking</w:t>
+      </w:r>
+      <w:r>
+        <w:rPr>
+          <w:rFonts w:ascii="Segoe UI Light" w:hAnsi="Segoe UI Light" w:cs="Segoe UI Light"/>
+          <w:sz w:val="20"/>
+          <w:szCs w:val="20"/>
+        </w:rPr>
+        <w:t xml:space="preserve"> production</w:t>
+      </w:r>
+      <w:r>
+        <w:rPr>
+          <w:rFonts w:ascii="Segoe UI Light" w:hAnsi="Segoe UI Light" w:cs="Segoe UI Light"/>
+          <w:sz w:val="20"/>
+          <w:szCs w:val="20"/>
+        </w:rPr>
+        <w:t xml:space="preserve"> system.</w:t>
+      </w:r>
+      <w:r>
+        <w:rPr>
+          <w:rFonts w:ascii="Segoe UI Light" w:hAnsi="Segoe UI Light" w:cs="Segoe UI Light"/>
+          <w:sz w:val="20"/>
+          <w:szCs w:val="20"/>
+        </w:rPr>
+        <w:t xml:space="preserve">  System is a C# WPF application.</w:t>
+      </w:r>
+      <w:r>
+        <w:rPr>
+          <w:rFonts w:ascii="Segoe UI Light" w:hAnsi="Segoe UI Light" w:cs="Segoe UI Light"/>
+          <w:sz w:val="20"/>
+          <w:szCs w:val="20"/>
+        </w:rPr>
+        <w:t xml:space="preserve">  </w:t>
       </w:r>
     </w:p>
     <w:p>
@@ -1817,16 +1731,31 @@
           <w:sz w:val="20"/>
           <w:szCs w:val="20"/>
         </w:rPr>
-        <w:lastRenderedPageBreak/>
-        <w:t>Built out In house Electronic Filing System.  Wrote integration piece that conformed and consumed Blue Express API document submission system and addendum response protocols.</w:t>
-      </w:r>
-      <w:r>
-        <w:rPr>
-          <w:rFonts w:ascii="Segoe UI Light" w:hAnsi="Segoe UI Light" w:cs="Segoe UI Light"/>
-          <w:sz w:val="20"/>
-          <w:szCs w:val="20"/>
-        </w:rPr>
-        <w:t xml:space="preserve">  C# MVC ASP.Net web application.  Communicating via custom asp request response protocol that passes XML documents to the state registration system. </w:t>
+        <w:t xml:space="preserve">Produced </w:t>
+      </w:r>
+      <w:r>
+        <w:rPr>
+          <w:rFonts w:ascii="Segoe UI Light" w:hAnsi="Segoe UI Light" w:cs="Segoe UI Light"/>
+          <w:sz w:val="20"/>
+          <w:szCs w:val="20"/>
+        </w:rPr>
+        <w:t xml:space="preserve">numerous apps that make </w:t>
+      </w:r>
+      <w:r>
+        <w:rPr>
+          <w:rFonts w:ascii="Segoe UI Light" w:hAnsi="Segoe UI Light" w:cs="Segoe UI Light"/>
+          <w:sz w:val="20"/>
+          <w:szCs w:val="20"/>
+        </w:rPr>
+        <w:t>Excel reports via c# for billing, and permit production activities.</w:t>
+      </w:r>
+      <w:r>
+        <w:rPr>
+          <w:rFonts w:ascii="Segoe UI Light" w:hAnsi="Segoe UI Light" w:cs="Segoe UI Light"/>
+          <w:sz w:val="20"/>
+          <w:szCs w:val="20"/>
+        </w:rPr>
+        <w:t xml:space="preserve"> </w:t>
       </w:r>
     </w:p>
     <w:p>
@@ -1848,7 +1777,15 @@
           <w:sz w:val="20"/>
           <w:szCs w:val="20"/>
         </w:rPr>
-        <w:t xml:space="preserve">Built email multiple notification systems that sent notifications via Exchange Web API as well as Google’s email delivery systems.           </w:t>
+        <w:t>Built out In house Electronic Filing System.</w:t>
+      </w:r>
+      <w:r>
+        <w:rPr>
+          <w:rFonts w:ascii="Segoe UI Light" w:hAnsi="Segoe UI Light" w:cs="Segoe UI Light"/>
+          <w:sz w:val="20"/>
+          <w:szCs w:val="20"/>
+        </w:rPr>
+        <w:t xml:space="preserve">  C# MVC ASP.Net web application used a facade</w:t>
       </w:r>
       <w:r>
         <w:rPr>
@@ -1864,38 +1801,428 @@
           <w:sz w:val="20"/>
           <w:szCs w:val="20"/>
         </w:rPr>
-        <w:t xml:space="preserve"> </w:t>
+        <w:t>adapter</w:t>
+      </w:r>
+      <w:r>
+        <w:rPr>
+          <w:rFonts w:ascii="Segoe UI Light" w:hAnsi="Segoe UI Light" w:cs="Segoe UI Light"/>
+          <w:sz w:val="20"/>
+          <w:szCs w:val="20"/>
+        </w:rPr>
+        <w:t xml:space="preserve"> piece</w:t>
+      </w:r>
+      <w:r>
+        <w:rPr>
+          <w:rFonts w:ascii="Segoe UI Light" w:hAnsi="Segoe UI Light" w:cs="Segoe UI Light"/>
+          <w:sz w:val="20"/>
+          <w:szCs w:val="20"/>
+        </w:rPr>
+        <w:t xml:space="preserve"> by state</w:t>
+      </w:r>
+      <w:r>
+        <w:rPr>
+          <w:rFonts w:ascii="Segoe UI Light" w:hAnsi="Segoe UI Light" w:cs="Segoe UI Light"/>
+          <w:sz w:val="20"/>
+          <w:szCs w:val="20"/>
+        </w:rPr>
+        <w:t xml:space="preserve"> that consumed Blue Express API document submission system and addendum response protocols.</w:t>
+      </w:r>
+      <w:r>
+        <w:rPr>
+          <w:rFonts w:ascii="Segoe UI Light" w:hAnsi="Segoe UI Light" w:cs="Segoe UI Light"/>
+          <w:sz w:val="20"/>
+          <w:szCs w:val="20"/>
+        </w:rPr>
+        <w:t xml:space="preserve">  Communicating via custom asp request response protocol that passes XML documents to the state registration system</w:t>
+      </w:r>
+      <w:r>
+        <w:rPr>
+          <w:rFonts w:ascii="Segoe UI Light" w:hAnsi="Segoe UI Light" w:cs="Segoe UI Light"/>
+          <w:sz w:val="20"/>
+          <w:szCs w:val="20"/>
+        </w:rPr>
+        <w:t xml:space="preserve"> for Initial, renewal and termination processing</w:t>
+      </w:r>
+      <w:r>
+        <w:rPr>
+          <w:rFonts w:ascii="Segoe UI Light" w:hAnsi="Segoe UI Light" w:cs="Segoe UI Light"/>
+          <w:sz w:val="20"/>
+          <w:szCs w:val="20"/>
+        </w:rPr>
+        <w:t xml:space="preserve">. </w:t>
       </w:r>
     </w:p>
     <w:p>
       <w:pPr>
         <w:pStyle w:val="NoSpacing"/>
-        <w:rPr>
-          <w:rFonts w:ascii="Segoe UI Light" w:hAnsi="Segoe UI Light" w:cs="Segoe UI Light"/>
-          <w:sz w:val="20"/>
-          <w:szCs w:val="20"/>
-        </w:rPr>
-      </w:pPr>
-      <w:r>
-        <w:rPr>
-          <w:rFonts w:ascii="Segoe UI Light" w:hAnsi="Segoe UI Light" w:cs="Segoe UI Light"/>
-          <w:sz w:val="20"/>
-          <w:szCs w:val="20"/>
-        </w:rPr>
-        <w:t xml:space="preserve">  </w:t>
+        <w:numPr>
+          <w:ilvl w:val="0"/>
+          <w:numId w:val="21"/>
+        </w:numPr>
+        <w:rPr>
+          <w:rFonts w:ascii="Segoe UI Light" w:hAnsi="Segoe UI Light" w:cs="Segoe UI Light"/>
+          <w:sz w:val="20"/>
+          <w:szCs w:val="20"/>
+        </w:rPr>
+      </w:pPr>
+      <w:r>
+        <w:rPr>
+          <w:rFonts w:ascii="Segoe UI Light" w:hAnsi="Segoe UI Light" w:cs="Segoe UI Light"/>
+          <w:sz w:val="20"/>
+          <w:szCs w:val="20"/>
+        </w:rPr>
+        <w:t>Built multiple</w:t>
+      </w:r>
+      <w:r>
+        <w:rPr>
+          <w:rFonts w:ascii="Segoe UI Light" w:hAnsi="Segoe UI Light" w:cs="Segoe UI Light"/>
+          <w:sz w:val="20"/>
+          <w:szCs w:val="20"/>
+        </w:rPr>
+        <w:t xml:space="preserve"> </w:t>
+      </w:r>
+      <w:r>
+        <w:rPr>
+          <w:rFonts w:ascii="Segoe UI Light" w:hAnsi="Segoe UI Light" w:cs="Segoe UI Light"/>
+          <w:sz w:val="20"/>
+          <w:szCs w:val="20"/>
+        </w:rPr>
+        <w:t>email</w:t>
+      </w:r>
+      <w:r>
+        <w:rPr>
+          <w:rFonts w:ascii="Segoe UI Light" w:hAnsi="Segoe UI Light" w:cs="Segoe UI Light"/>
+          <w:sz w:val="20"/>
+          <w:szCs w:val="20"/>
+        </w:rPr>
+        <w:t xml:space="preserve"> notification systems that sent notifications via Exchange Web API as well as Google’s email delivery systems.           </w:t>
+      </w:r>
+      <w:r>
+        <w:rPr>
+          <w:rFonts w:ascii="Segoe UI Light" w:hAnsi="Segoe UI Light" w:cs="Segoe UI Light"/>
+          <w:sz w:val="20"/>
+          <w:szCs w:val="20"/>
+        </w:rPr>
+        <w:t xml:space="preserve"> </w:t>
+      </w:r>
+      <w:r>
+        <w:rPr>
+          <w:rFonts w:ascii="Segoe UI Light" w:hAnsi="Segoe UI Light" w:cs="Segoe UI Light"/>
+          <w:sz w:val="20"/>
+          <w:szCs w:val="20"/>
+        </w:rPr>
+        <w:t xml:space="preserve"> </w:t>
       </w:r>
     </w:p>
     <w:p>
       <w:pPr>
+        <w:keepNext/>
+        <w:spacing w:after="0" w:line="240" w:lineRule="auto"/>
+        <w:rPr>
+          <w:rFonts w:ascii="Segoe UI Light" w:eastAsia="Arial Black" w:hAnsi="Segoe UI Light" w:cs="Segoe UI Light"/>
+          <w:b/>
+          <w:sz w:val="20"/>
+          <w:szCs w:val="20"/>
+        </w:rPr>
+      </w:pPr>
+      <w:r>
+        <w:rPr>
+          <w:rFonts w:ascii="Segoe UI Light" w:eastAsia="Arial Black" w:hAnsi="Segoe UI Light" w:cs="Segoe UI Light"/>
+          <w:b/>
+          <w:sz w:val="20"/>
+          <w:szCs w:val="20"/>
+        </w:rPr>
+        <w:lastRenderedPageBreak/>
+        <w:t>Related Experience</w:t>
+      </w:r>
+    </w:p>
+    <w:p>
+      <w:pPr>
+        <w:keepNext/>
+        <w:spacing w:after="0" w:line="240" w:lineRule="auto"/>
+        <w:rPr>
+          <w:rFonts w:ascii="Segoe UI Light" w:eastAsia="Arial Black" w:hAnsi="Segoe UI Light" w:cs="Segoe UI Light"/>
+          <w:b/>
+          <w:sz w:val="20"/>
+          <w:szCs w:val="20"/>
+        </w:rPr>
+      </w:pPr>
+      <w:bookmarkStart w:id="0" w:name="_GoBack"/>
+      <w:bookmarkEnd w:id="0"/>
+      <w:r>
+        <w:rPr>
+          <w:rFonts w:ascii="Segoe UI Light" w:eastAsia="Arial Black" w:hAnsi="Segoe UI Light" w:cs="Segoe UI Light"/>
+          <w:b/>
+          <w:sz w:val="20"/>
+          <w:szCs w:val="20"/>
+        </w:rPr>
+        <w:t>Crypto Trader, Investor, Developer</w:t>
+      </w:r>
+      <w:r>
+        <w:rPr>
+          <w:rFonts w:ascii="Segoe UI Light" w:eastAsia="Arial Black" w:hAnsi="Segoe UI Light" w:cs="Segoe UI Light"/>
+          <w:b/>
+          <w:sz w:val="20"/>
+          <w:szCs w:val="20"/>
+        </w:rPr>
+        <w:tab/>
+      </w:r>
+      <w:r>
+        <w:rPr>
+          <w:rFonts w:ascii="Segoe UI Light" w:eastAsia="Arial Black" w:hAnsi="Segoe UI Light" w:cs="Segoe UI Light"/>
+          <w:b/>
+          <w:sz w:val="20"/>
+          <w:szCs w:val="20"/>
+        </w:rPr>
+        <w:tab/>
+      </w:r>
+      <w:r>
+        <w:rPr>
+          <w:rFonts w:ascii="Segoe UI Light" w:eastAsia="Arial Black" w:hAnsi="Segoe UI Light" w:cs="Segoe UI Light"/>
+          <w:b/>
+          <w:sz w:val="20"/>
+          <w:szCs w:val="20"/>
+        </w:rPr>
+        <w:tab/>
+      </w:r>
+      <w:r>
+        <w:rPr>
+          <w:rFonts w:ascii="Segoe UI Light" w:eastAsia="Arial Black" w:hAnsi="Segoe UI Light" w:cs="Segoe UI Light"/>
+          <w:b/>
+          <w:sz w:val="20"/>
+          <w:szCs w:val="20"/>
+        </w:rPr>
+        <w:tab/>
+      </w:r>
+      <w:r>
+        <w:rPr>
+          <w:rFonts w:ascii="Segoe UI Light" w:eastAsia="Arial Black" w:hAnsi="Segoe UI Light" w:cs="Segoe UI Light"/>
+          <w:b/>
+          <w:sz w:val="20"/>
+          <w:szCs w:val="20"/>
+        </w:rPr>
+        <w:tab/>
+      </w:r>
+      <w:r>
+        <w:rPr>
+          <w:rFonts w:ascii="Segoe UI Light" w:eastAsia="Arial Black" w:hAnsi="Segoe UI Light" w:cs="Segoe UI Light"/>
+          <w:b/>
+          <w:sz w:val="20"/>
+          <w:szCs w:val="20"/>
+        </w:rPr>
+        <w:tab/>
+      </w:r>
+      <w:r>
+        <w:rPr>
+          <w:rFonts w:ascii="Segoe UI Light" w:eastAsia="Arial Black" w:hAnsi="Segoe UI Light" w:cs="Segoe UI Light"/>
+          <w:b/>
+          <w:sz w:val="20"/>
+          <w:szCs w:val="20"/>
+        </w:rPr>
+        <w:tab/>
+        <w:t xml:space="preserve">         1/2013-Current</w:t>
+      </w:r>
+    </w:p>
+    <w:p>
+      <w:pPr>
+        <w:keepNext/>
+        <w:spacing w:after="0" w:line="240" w:lineRule="auto"/>
+        <w:rPr>
+          <w:rFonts w:ascii="Segoe UI Light" w:eastAsia="Arial Black" w:hAnsi="Segoe UI Light" w:cs="Segoe UI Light"/>
+          <w:sz w:val="20"/>
+          <w:szCs w:val="20"/>
+        </w:rPr>
+      </w:pPr>
+      <w:r>
+        <w:rPr>
+          <w:rFonts w:ascii="Segoe UI Light" w:eastAsia="Arial Black" w:hAnsi="Segoe UI Light" w:cs="Segoe UI Light"/>
+          <w:sz w:val="20"/>
+          <w:szCs w:val="20"/>
+        </w:rPr>
+        <w:t xml:space="preserve">Built multiple trading apps to trade on </w:t>
+      </w:r>
+      <w:proofErr w:type="spellStart"/>
+      <w:r>
+        <w:rPr>
+          <w:rFonts w:ascii="Segoe UI Light" w:eastAsia="Arial Black" w:hAnsi="Segoe UI Light" w:cs="Segoe UI Light"/>
+          <w:sz w:val="20"/>
+          <w:szCs w:val="20"/>
+        </w:rPr>
+        <w:t>Poloniex</w:t>
+      </w:r>
+      <w:proofErr w:type="spellEnd"/>
+      <w:r>
+        <w:rPr>
+          <w:rFonts w:ascii="Segoe UI Light" w:eastAsia="Arial Black" w:hAnsi="Segoe UI Light" w:cs="Segoe UI Light"/>
+          <w:sz w:val="20"/>
+          <w:szCs w:val="20"/>
+        </w:rPr>
+        <w:t xml:space="preserve"> and </w:t>
+      </w:r>
+      <w:proofErr w:type="spellStart"/>
+      <w:r>
+        <w:rPr>
+          <w:rFonts w:ascii="Segoe UI Light" w:eastAsia="Arial Black" w:hAnsi="Segoe UI Light" w:cs="Segoe UI Light"/>
+          <w:sz w:val="20"/>
+          <w:szCs w:val="20"/>
+        </w:rPr>
+        <w:t>Bittrex</w:t>
+      </w:r>
+      <w:proofErr w:type="spellEnd"/>
+      <w:r>
+        <w:rPr>
+          <w:rFonts w:ascii="Segoe UI Light" w:eastAsia="Arial Black" w:hAnsi="Segoe UI Light" w:cs="Segoe UI Light"/>
+          <w:sz w:val="20"/>
+          <w:szCs w:val="20"/>
+        </w:rPr>
+        <w:t xml:space="preserve"> exchanges. </w:t>
+      </w:r>
+      <w:r>
+        <w:rPr>
+          <w:rFonts w:ascii="Segoe UI Light" w:eastAsia="Arial Black" w:hAnsi="Segoe UI Light" w:cs="Segoe UI Light"/>
+          <w:sz w:val="20"/>
+          <w:szCs w:val="20"/>
+        </w:rPr>
+        <w:t xml:space="preserve">C# 4.7.2 </w:t>
+      </w:r>
+      <w:proofErr w:type="spellStart"/>
+      <w:r>
+        <w:rPr>
+          <w:rFonts w:ascii="Segoe UI Light" w:eastAsia="Arial Black" w:hAnsi="Segoe UI Light" w:cs="Segoe UI Light"/>
+          <w:sz w:val="20"/>
+          <w:szCs w:val="20"/>
+        </w:rPr>
+        <w:t>Winform</w:t>
+      </w:r>
+      <w:proofErr w:type="spellEnd"/>
+      <w:r>
+        <w:rPr>
+          <w:rFonts w:ascii="Segoe UI Light" w:eastAsia="Arial Black" w:hAnsi="Segoe UI Light" w:cs="Segoe UI Light"/>
+          <w:sz w:val="20"/>
+          <w:szCs w:val="20"/>
+        </w:rPr>
+        <w:t xml:space="preserve"> on the frontend, Microsoft SQL Server backend on some and logging to text files on others to remove SQL dependencies on the latest. </w:t>
+      </w:r>
+    </w:p>
+    <w:p>
+      <w:pPr>
+        <w:pStyle w:val="ListParagraph"/>
+        <w:keepNext/>
+        <w:numPr>
+          <w:ilvl w:val="0"/>
+          <w:numId w:val="23"/>
+        </w:numPr>
+        <w:spacing w:after="0" w:line="240" w:lineRule="auto"/>
+        <w:rPr>
+          <w:rFonts w:ascii="Segoe UI Light" w:eastAsia="Arial Black" w:hAnsi="Segoe UI Light" w:cs="Segoe UI Light"/>
+          <w:sz w:val="20"/>
+          <w:szCs w:val="20"/>
+        </w:rPr>
+      </w:pPr>
+      <w:r>
+        <w:rPr>
+          <w:rFonts w:ascii="Segoe UI Light" w:eastAsia="Arial Black" w:hAnsi="Segoe UI Light" w:cs="Segoe UI Light"/>
+          <w:sz w:val="20"/>
+          <w:szCs w:val="20"/>
+        </w:rPr>
+        <w:t xml:space="preserve">Latest version utilizing </w:t>
+      </w:r>
+      <w:proofErr w:type="spellStart"/>
+      <w:r>
+        <w:rPr>
+          <w:rFonts w:ascii="Segoe UI Light" w:eastAsia="Arial Black" w:hAnsi="Segoe UI Light" w:cs="Segoe UI Light"/>
+          <w:sz w:val="20"/>
+          <w:szCs w:val="20"/>
+        </w:rPr>
+        <w:t>ExchangeSharp</w:t>
+      </w:r>
+      <w:proofErr w:type="spellEnd"/>
+      <w:r>
+        <w:rPr>
+          <w:rFonts w:ascii="Segoe UI Light" w:eastAsia="Arial Black" w:hAnsi="Segoe UI Light" w:cs="Segoe UI Light"/>
+          <w:sz w:val="20"/>
+          <w:szCs w:val="20"/>
+        </w:rPr>
+        <w:t xml:space="preserve"> (</w:t>
+      </w:r>
+      <w:hyperlink r:id="rId11" w:history="1">
+        <w:r>
+          <w:rPr>
+            <w:rStyle w:val="Hyperlink"/>
+          </w:rPr>
+          <w:t>https://github.com/jjxtra/ExchangeSharp</w:t>
+        </w:r>
+      </w:hyperlink>
+      <w:r>
+        <w:rPr>
+          <w:rFonts w:ascii="Segoe UI Light" w:eastAsia="Arial Black" w:hAnsi="Segoe UI Light" w:cs="Segoe UI Light"/>
+          <w:sz w:val="20"/>
+          <w:szCs w:val="20"/>
+        </w:rPr>
+        <w:t xml:space="preserve">).  Uses web sockets for a few different services across multiple exchanges.  Sockets to receive Book data, Trade history data and Ticker Feed data, as real time push events.  For the data that doesn’t get pushed to me I query on timers. </w:t>
+      </w:r>
+    </w:p>
+    <w:p>
+      <w:pPr>
+        <w:pStyle w:val="ListParagraph"/>
+        <w:keepNext/>
+        <w:numPr>
+          <w:ilvl w:val="0"/>
+          <w:numId w:val="23"/>
+        </w:numPr>
+        <w:spacing w:after="0" w:line="240" w:lineRule="auto"/>
+        <w:rPr>
+          <w:rFonts w:ascii="Segoe UI Light" w:eastAsia="Arial Black" w:hAnsi="Segoe UI Light" w:cs="Segoe UI Light"/>
+          <w:sz w:val="20"/>
+          <w:szCs w:val="20"/>
+        </w:rPr>
+      </w:pPr>
+      <w:r>
+        <w:rPr>
+          <w:rFonts w:ascii="Segoe UI Light" w:eastAsia="Arial Black" w:hAnsi="Segoe UI Light" w:cs="Segoe UI Light"/>
+          <w:sz w:val="20"/>
+          <w:szCs w:val="20"/>
+        </w:rPr>
+        <w:t xml:space="preserve">Latest version utilizes an asynchronous core of tasks to process commands, and Concurrent Dictionaries as the default object to build Queues and Stacks.  All the processing is running in background threads and leaves the UI threads to process UI messages. </w:t>
+      </w:r>
+    </w:p>
+    <w:p>
+      <w:pPr>
         <w:pStyle w:val="NoSpacing"/>
-        <w:ind w:left="2160" w:hanging="2160"/>
-        <w:rPr>
-          <w:rFonts w:ascii="Segoe UI Light" w:hAnsi="Segoe UI Light" w:cs="Segoe UI Light"/>
-          <w:b/>
-          <w:sz w:val="20"/>
-          <w:szCs w:val="20"/>
-        </w:rPr>
-      </w:pPr>
+        <w:rPr>
+          <w:rFonts w:ascii="Segoe UI Light" w:hAnsi="Segoe UI Light" w:cs="Segoe UI Light"/>
+          <w:sz w:val="20"/>
+          <w:szCs w:val="20"/>
+        </w:rPr>
+      </w:pPr>
+      <w:r>
+        <w:rPr>
+          <w:rFonts w:ascii="Segoe UI Light" w:hAnsi="Segoe UI Light" w:cs="Segoe UI Light"/>
+          <w:sz w:val="20"/>
+          <w:szCs w:val="20"/>
+        </w:rPr>
+        <w:t xml:space="preserve">  </w:t>
+      </w:r>
+    </w:p>
+    <w:p>
+      <w:pPr>
+        <w:pStyle w:val="NoSpacing"/>
+        <w:rPr>
+          <w:rFonts w:ascii="Segoe UI Light" w:hAnsi="Segoe UI Light" w:cs="Segoe UI Light"/>
+          <w:b/>
+          <w:sz w:val="20"/>
+          <w:szCs w:val="20"/>
+        </w:rPr>
+      </w:pPr>
+      <w:r>
+        <w:rPr>
+          <w:rFonts w:ascii="Segoe UI Light" w:hAnsi="Segoe UI Light" w:cs="Segoe UI Light"/>
+          <w:b/>
+          <w:sz w:val="20"/>
+          <w:szCs w:val="20"/>
+        </w:rPr>
+        <w:t>Professional Experience</w:t>
+      </w:r>
     </w:p>
     <w:p>
       <w:pPr>
@@ -2447,15 +2774,23 @@
           <w:sz w:val="20"/>
           <w:szCs w:val="20"/>
         </w:rPr>
-        <w:t xml:space="preserve">I built </w:t>
-      </w:r>
-      <w:r>
-        <w:rPr>
-          <w:rFonts w:ascii="Segoe UI Light" w:hAnsi="Segoe UI Light" w:cs="Segoe UI Light"/>
-          <w:sz w:val="20"/>
-          <w:szCs w:val="20"/>
-        </w:rPr>
-        <w:t xml:space="preserve">Managing Attorney 3000 (MA3000 R5, R4 &amp; R3) is a legal case documenting &amp; calendaring application with integrated data services and rules-based scheduling. The app is an array of components utilizing delphi7 front end and </w:t>
+        <w:t>Managing Attorney 3000 (MA3000 R5, R4 &amp; R3) is a legal case documenting &amp; calendaring application with integrated data services and rules-based scheduling. The app a</w:t>
+      </w:r>
+      <w:r>
+        <w:rPr>
+          <w:rFonts w:ascii="Segoe UI Light" w:hAnsi="Segoe UI Light" w:cs="Segoe UI Light"/>
+          <w:sz w:val="20"/>
+          <w:szCs w:val="20"/>
+        </w:rPr>
+        <w:t xml:space="preserve"> large</w:t>
+      </w:r>
+      <w:r>
+        <w:rPr>
+          <w:rFonts w:ascii="Segoe UI Light" w:hAnsi="Segoe UI Light" w:cs="Segoe UI Light"/>
+          <w:sz w:val="20"/>
+          <w:szCs w:val="20"/>
+        </w:rPr>
+        <w:t xml:space="preserve"> array of components utilizing delphi7 front end and </w:t>
       </w:r>
       <w:r>
         <w:rPr>
@@ -2471,7 +2806,23 @@
           <w:sz w:val="20"/>
           <w:szCs w:val="20"/>
         </w:rPr>
-        <w:t xml:space="preserve">middle tiers and has MS SQL database that ships. </w:t>
+        <w:t>middle tiers and has MS SQL database that ships.</w:t>
+      </w:r>
+      <w:r>
+        <w:rPr>
+          <w:rFonts w:ascii="Segoe UI Light" w:hAnsi="Segoe UI Light" w:cs="Segoe UI Light"/>
+          <w:sz w:val="20"/>
+          <w:szCs w:val="20"/>
+        </w:rPr>
+        <w:t xml:space="preserve">  App allows large law firms to scan upcoming dates in NYLJ.</w:t>
+      </w:r>
+      <w:r>
+        <w:rPr>
+          <w:rFonts w:ascii="Segoe UI Light" w:hAnsi="Segoe UI Light" w:cs="Segoe UI Light"/>
+          <w:sz w:val="20"/>
+          <w:szCs w:val="20"/>
+        </w:rPr>
+        <w:t xml:space="preserve"> </w:t>
       </w:r>
     </w:p>
     <w:p>
@@ -2591,7 +2942,7 @@
         </w:rPr>
         <w:t xml:space="preserve"> Party vendor </w:t>
       </w:r>
-      <w:hyperlink r:id="rId13" w:history="1">
+      <w:hyperlink r:id="rId12" w:history="1">
         <w:r>
           <w:rPr>
             <w:rStyle w:val="Hyperlink"/>
@@ -2791,7 +3142,7 @@
         </w:rPr>
         <w:t xml:space="preserve">Produced </w:t>
       </w:r>
-      <w:hyperlink r:id="rId14" w:history="1">
+      <w:hyperlink r:id="rId13" w:history="1">
         <w:r>
           <w:rPr>
             <w:rStyle w:val="Hyperlink"/>
@@ -2821,7 +3172,7 @@
         </w:rPr>
         <w:t xml:space="preserve">E-Commerce web site built using HTML, CSS, VBScript, JavaScript and Microsoft SQL Server. (in 2002, reworked in 2012)   Site allowed users to maintain a lists of court cases in New York Supreme Courts and receive custom email alerts for a daily fee by case. Website mainly reports information from OCA Feed.  Has links to integrate with Judges Rules site. (OCA is short for Office of Court Administration)  Site evolved to a site that lists the details for cases from data within the feed. </w:t>
       </w:r>
-      <w:hyperlink r:id="rId15" w:history="1">
+      <w:hyperlink r:id="rId14" w:history="1">
         <w:r>
           <w:rPr>
             <w:rStyle w:val="Hyperlink"/>
@@ -2900,9 +3251,18 @@
           <w:sz w:val="20"/>
           <w:szCs w:val="20"/>
         </w:rPr>
-        <w:t xml:space="preserve">Developed and maintained the Judge Profiles site with recent case decisions and judge rules. Integrates with MA3000.COM, MA3000 &amp; WebCalendar. Site originally deployed an html scrape process along with ASP VBScript Client facing web site and internal maintenance sites. Site manages to correlate judge part rules to profiles to recent decisions. Was later reworked and rebuilt to utilize C# ASP.NET website utilizing both MS SQL as well as MarkLogic databases. </w:t>
-      </w:r>
-      <w:hyperlink r:id="rId16" w:history="1">
+        <w:t xml:space="preserve">Developed and maintained the Judge Profiles site with recent case decisions and judge rules. Integrates with MA3000.COM, MA3000 &amp; WebCalendar. Site originally deployed an html scrape process along with ASP VBScript Client facing web site and internal maintenance sites. Site manages to correlate judge part rules to profiles to recent </w:t>
+      </w:r>
+      <w:r>
+        <w:rPr>
+          <w:rFonts w:ascii="Segoe UI Light" w:hAnsi="Segoe UI Light" w:cs="Segoe UI Light"/>
+          <w:sz w:val="20"/>
+          <w:szCs w:val="20"/>
+        </w:rPr>
+        <w:lastRenderedPageBreak/>
+        <w:t xml:space="preserve">decisions. Was later reworked and rebuilt to utilize C# ASP.NET website utilizing both MS SQL as well as MarkLogic databases. </w:t>
+      </w:r>
+      <w:hyperlink r:id="rId15" w:history="1">
         <w:r>
           <w:rPr>
             <w:rStyle w:val="Hyperlink"/>
@@ -2934,57 +3294,8 @@
           <w:sz w:val="20"/>
           <w:szCs w:val="20"/>
         </w:rPr>
-        <w:t xml:space="preserve">Developer responsible for operation of Office of Court Administration data feed. 4 times a day task manager starts JavaScript scripts to download and apply updates to the OCA database to reflect all changes occurring in the OCA database for the day.  Feeds utilize SFTP for file transfer &amp; DTS for mass input.  That info is used in a few ways.  The data forms a basis for the Case specific web pages as well as a feed to provide the NY Law Journal newspaper with </w:t>
-      </w:r>
-      <w:r>
-        <w:rPr>
-          <w:rFonts w:ascii="Segoe UI Light" w:hAnsi="Segoe UI Light" w:cs="Segoe UI Light"/>
-          <w:sz w:val="20"/>
-          <w:szCs w:val="20"/>
-        </w:rPr>
-        <w:lastRenderedPageBreak/>
-        <w:t xml:space="preserve">future court appointment data.  We also send matches found against cases our clients are looking for via email Alerts based on the feed data &amp; via SOAP within the NYLJ Search Web services.    </w:t>
-      </w:r>
-    </w:p>
-    <w:p>
-      <w:pPr>
-        <w:pStyle w:val="NoSpacing"/>
-        <w:rPr>
-          <w:rFonts w:ascii="Segoe UI Light" w:hAnsi="Segoe UI Light" w:cs="Segoe UI Light"/>
-          <w:sz w:val="20"/>
-          <w:szCs w:val="20"/>
-        </w:rPr>
-      </w:pPr>
-    </w:p>
-    <w:p>
-      <w:pPr>
-        <w:pStyle w:val="NoSpacing"/>
-        <w:rPr>
-          <w:rFonts w:ascii="Segoe UI Light" w:hAnsi="Segoe UI Light" w:cs="Segoe UI Light"/>
-          <w:sz w:val="20"/>
-          <w:szCs w:val="20"/>
-        </w:rPr>
-      </w:pPr>
-    </w:p>
-    <w:p>
-      <w:pPr>
-        <w:pStyle w:val="NoSpacing"/>
-        <w:rPr>
-          <w:rFonts w:ascii="Segoe UI Light" w:hAnsi="Segoe UI Light" w:cs="Segoe UI Light"/>
-          <w:sz w:val="20"/>
-          <w:szCs w:val="20"/>
-        </w:rPr>
-      </w:pPr>
-    </w:p>
-    <w:p>
-      <w:pPr>
-        <w:pStyle w:val="NoSpacing"/>
-        <w:rPr>
-          <w:rFonts w:ascii="Segoe UI Light" w:hAnsi="Segoe UI Light" w:cs="Segoe UI Light"/>
-          <w:sz w:val="20"/>
-          <w:szCs w:val="20"/>
-        </w:rPr>
-      </w:pPr>
+        <w:t xml:space="preserve">Developer responsible for operation of Office of Court Administration data feed. 4 times a day task manager starts JavaScript scripts to download and apply updates to the OCA database to reflect all changes occurring in the OCA database for the day.  Feeds utilize SFTP for file transfer &amp; DTS for mass input.  That info is used in a few ways.  The data forms a basis for the Case specific web pages as well as a feed to provide the NY Law Journal newspaper with future court appointment data.  We also send matches found against cases our clients are looking for via email Alerts based on the feed data &amp; via SOAP within the NYLJ Search Web services.    </w:t>
+      </w:r>
     </w:p>
     <w:p>
       <w:pPr>
@@ -3844,7 +4155,7 @@
       </w:r>
     </w:p>
     <w:sectPr>
-      <w:headerReference w:type="default" r:id="rId17"/>
+      <w:headerReference w:type="default" r:id="rId16"/>
       <w:pgSz w:w="12240" w:h="15840"/>
       <w:pgMar w:top="0" w:right="990" w:bottom="630" w:left="900" w:header="720" w:footer="720" w:gutter="0"/>
       <w:cols w:space="720"/>
@@ -4868,6 +5179,119 @@
     </w:lvl>
   </w:abstractNum>
   <w:abstractNum w:abstractNumId="10" w15:restartNumberingAfterBreak="0">
+    <w:nsid w:val="367858FF"/>
+    <w:multiLevelType w:val="hybridMultilevel"/>
+    <w:tmpl w:val="128AA8E6"/>
+    <w:lvl w:ilvl="0" w:tplc="04090001">
+      <w:start w:val="1"/>
+      <w:numFmt w:val="bullet"/>
+      <w:lvlText w:val=""/>
+      <w:lvlJc w:val="left"/>
+      <w:pPr>
+        <w:ind w:left="360" w:hanging="360"/>
+      </w:pPr>
+      <w:rPr>
+        <w:rFonts w:ascii="Symbol" w:hAnsi="Symbol" w:hint="default"/>
+      </w:rPr>
+    </w:lvl>
+    <w:lvl w:ilvl="1" w:tplc="04090003" w:tentative="1">
+      <w:start w:val="1"/>
+      <w:numFmt w:val="bullet"/>
+      <w:lvlText w:val="o"/>
+      <w:lvlJc w:val="left"/>
+      <w:pPr>
+        <w:ind w:left="1080" w:hanging="360"/>
+      </w:pPr>
+      <w:rPr>
+        <w:rFonts w:ascii="Courier New" w:hAnsi="Courier New" w:cs="Courier New" w:hint="default"/>
+      </w:rPr>
+    </w:lvl>
+    <w:lvl w:ilvl="2" w:tplc="04090005" w:tentative="1">
+      <w:start w:val="1"/>
+      <w:numFmt w:val="bullet"/>
+      <w:lvlText w:val=""/>
+      <w:lvlJc w:val="left"/>
+      <w:pPr>
+        <w:ind w:left="1800" w:hanging="360"/>
+      </w:pPr>
+      <w:rPr>
+        <w:rFonts w:ascii="Wingdings" w:hAnsi="Wingdings" w:hint="default"/>
+      </w:rPr>
+    </w:lvl>
+    <w:lvl w:ilvl="3" w:tplc="04090001" w:tentative="1">
+      <w:start w:val="1"/>
+      <w:numFmt w:val="bullet"/>
+      <w:lvlText w:val=""/>
+      <w:lvlJc w:val="left"/>
+      <w:pPr>
+        <w:ind w:left="2520" w:hanging="360"/>
+      </w:pPr>
+      <w:rPr>
+        <w:rFonts w:ascii="Symbol" w:hAnsi="Symbol" w:hint="default"/>
+      </w:rPr>
+    </w:lvl>
+    <w:lvl w:ilvl="4" w:tplc="04090003" w:tentative="1">
+      <w:start w:val="1"/>
+      <w:numFmt w:val="bullet"/>
+      <w:lvlText w:val="o"/>
+      <w:lvlJc w:val="left"/>
+      <w:pPr>
+        <w:ind w:left="3240" w:hanging="360"/>
+      </w:pPr>
+      <w:rPr>
+        <w:rFonts w:ascii="Courier New" w:hAnsi="Courier New" w:cs="Courier New" w:hint="default"/>
+      </w:rPr>
+    </w:lvl>
+    <w:lvl w:ilvl="5" w:tplc="04090005" w:tentative="1">
+      <w:start w:val="1"/>
+      <w:numFmt w:val="bullet"/>
+      <w:lvlText w:val=""/>
+      <w:lvlJc w:val="left"/>
+      <w:pPr>
+        <w:ind w:left="3960" w:hanging="360"/>
+      </w:pPr>
+      <w:rPr>
+        <w:rFonts w:ascii="Wingdings" w:hAnsi="Wingdings" w:hint="default"/>
+      </w:rPr>
+    </w:lvl>
+    <w:lvl w:ilvl="6" w:tplc="04090001" w:tentative="1">
+      <w:start w:val="1"/>
+      <w:numFmt w:val="bullet"/>
+      <w:lvlText w:val=""/>
+      <w:lvlJc w:val="left"/>
+      <w:pPr>
+        <w:ind w:left="4680" w:hanging="360"/>
+      </w:pPr>
+      <w:rPr>
+        <w:rFonts w:ascii="Symbol" w:hAnsi="Symbol" w:hint="default"/>
+      </w:rPr>
+    </w:lvl>
+    <w:lvl w:ilvl="7" w:tplc="04090003" w:tentative="1">
+      <w:start w:val="1"/>
+      <w:numFmt w:val="bullet"/>
+      <w:lvlText w:val="o"/>
+      <w:lvlJc w:val="left"/>
+      <w:pPr>
+        <w:ind w:left="5400" w:hanging="360"/>
+      </w:pPr>
+      <w:rPr>
+        <w:rFonts w:ascii="Courier New" w:hAnsi="Courier New" w:cs="Courier New" w:hint="default"/>
+      </w:rPr>
+    </w:lvl>
+    <w:lvl w:ilvl="8" w:tplc="04090005" w:tentative="1">
+      <w:start w:val="1"/>
+      <w:numFmt w:val="bullet"/>
+      <w:lvlText w:val=""/>
+      <w:lvlJc w:val="left"/>
+      <w:pPr>
+        <w:ind w:left="6120" w:hanging="360"/>
+      </w:pPr>
+      <w:rPr>
+        <w:rFonts w:ascii="Wingdings" w:hAnsi="Wingdings" w:hint="default"/>
+      </w:rPr>
+    </w:lvl>
+  </w:abstractNum>
+  <w:abstractNum w:abstractNumId="11" w15:restartNumberingAfterBreak="0">
     <w:nsid w:val="3B1429D3"/>
     <w:multiLevelType w:val="hybridMultilevel"/>
     <w:tmpl w:val="0A90AD4C"/>
@@ -4980,7 +5404,7 @@
       </w:rPr>
     </w:lvl>
   </w:abstractNum>
-  <w:abstractNum w:abstractNumId="11" w15:restartNumberingAfterBreak="0">
+  <w:abstractNum w:abstractNumId="12" w15:restartNumberingAfterBreak="0">
     <w:nsid w:val="3C402B52"/>
     <w:multiLevelType w:val="multilevel"/>
     <w:tmpl w:val="23908C1E"/>
@@ -5031,7 +5455,7 @@
       <w:lvlJc w:val="left"/>
     </w:lvl>
   </w:abstractNum>
-  <w:abstractNum w:abstractNumId="12" w15:restartNumberingAfterBreak="0">
+  <w:abstractNum w:abstractNumId="13" w15:restartNumberingAfterBreak="0">
     <w:nsid w:val="485C3970"/>
     <w:multiLevelType w:val="hybridMultilevel"/>
     <w:tmpl w:val="9A423B86"/>
@@ -5144,7 +5568,7 @@
       </w:rPr>
     </w:lvl>
   </w:abstractNum>
-  <w:abstractNum w:abstractNumId="13" w15:restartNumberingAfterBreak="0">
+  <w:abstractNum w:abstractNumId="14" w15:restartNumberingAfterBreak="0">
     <w:nsid w:val="4A2242B2"/>
     <w:multiLevelType w:val="multilevel"/>
     <w:tmpl w:val="C1AA1D30"/>
@@ -5195,7 +5619,7 @@
       <w:lvlJc w:val="left"/>
     </w:lvl>
   </w:abstractNum>
-  <w:abstractNum w:abstractNumId="14" w15:restartNumberingAfterBreak="0">
+  <w:abstractNum w:abstractNumId="15" w15:restartNumberingAfterBreak="0">
     <w:nsid w:val="4D8819B4"/>
     <w:multiLevelType w:val="hybridMultilevel"/>
     <w:tmpl w:val="A6A461F2"/>
@@ -5308,7 +5732,7 @@
       </w:rPr>
     </w:lvl>
   </w:abstractNum>
-  <w:abstractNum w:abstractNumId="15" w15:restartNumberingAfterBreak="0">
+  <w:abstractNum w:abstractNumId="16" w15:restartNumberingAfterBreak="0">
     <w:nsid w:val="50981525"/>
     <w:multiLevelType w:val="multilevel"/>
     <w:tmpl w:val="B1A48B70"/>
@@ -5359,7 +5783,7 @@
       <w:lvlJc w:val="left"/>
     </w:lvl>
   </w:abstractNum>
-  <w:abstractNum w:abstractNumId="16" w15:restartNumberingAfterBreak="0">
+  <w:abstractNum w:abstractNumId="17" w15:restartNumberingAfterBreak="0">
     <w:nsid w:val="5B836A0E"/>
     <w:multiLevelType w:val="hybridMultilevel"/>
     <w:tmpl w:val="B2A26BA4"/>
@@ -5472,7 +5896,7 @@
       </w:rPr>
     </w:lvl>
   </w:abstractNum>
-  <w:abstractNum w:abstractNumId="17" w15:restartNumberingAfterBreak="0">
+  <w:abstractNum w:abstractNumId="18" w15:restartNumberingAfterBreak="0">
     <w:nsid w:val="64247CDD"/>
     <w:multiLevelType w:val="multilevel"/>
     <w:tmpl w:val="0A62CF7C"/>
@@ -5523,7 +5947,7 @@
       <w:lvlJc w:val="left"/>
     </w:lvl>
   </w:abstractNum>
-  <w:abstractNum w:abstractNumId="18" w15:restartNumberingAfterBreak="0">
+  <w:abstractNum w:abstractNumId="19" w15:restartNumberingAfterBreak="0">
     <w:nsid w:val="6C7B7F78"/>
     <w:multiLevelType w:val="hybridMultilevel"/>
     <w:tmpl w:val="F63C14D2"/>
@@ -5636,7 +6060,7 @@
       </w:rPr>
     </w:lvl>
   </w:abstractNum>
-  <w:abstractNum w:abstractNumId="19" w15:restartNumberingAfterBreak="0">
+  <w:abstractNum w:abstractNumId="20" w15:restartNumberingAfterBreak="0">
     <w:nsid w:val="70B3600B"/>
     <w:multiLevelType w:val="hybridMultilevel"/>
     <w:tmpl w:val="8D1011CE"/>
@@ -5749,7 +6173,7 @@
       </w:rPr>
     </w:lvl>
   </w:abstractNum>
-  <w:abstractNum w:abstractNumId="20" w15:restartNumberingAfterBreak="0">
+  <w:abstractNum w:abstractNumId="21" w15:restartNumberingAfterBreak="0">
     <w:nsid w:val="73E32ED4"/>
     <w:multiLevelType w:val="multilevel"/>
     <w:tmpl w:val="83B6448C"/>
@@ -5800,7 +6224,7 @@
       <w:lvlJc w:val="left"/>
     </w:lvl>
   </w:abstractNum>
-  <w:abstractNum w:abstractNumId="21" w15:restartNumberingAfterBreak="0">
+  <w:abstractNum w:abstractNumId="22" w15:restartNumberingAfterBreak="0">
     <w:nsid w:val="748D0634"/>
     <w:multiLevelType w:val="hybridMultilevel"/>
     <w:tmpl w:val="5BC879AE"/>
@@ -5913,7 +6337,7 @@
       </w:rPr>
     </w:lvl>
   </w:abstractNum>
-  <w:abstractNum w:abstractNumId="22" w15:restartNumberingAfterBreak="0">
+  <w:abstractNum w:abstractNumId="23" w15:restartNumberingAfterBreak="0">
     <w:nsid w:val="755E57D0"/>
     <w:multiLevelType w:val="multilevel"/>
     <w:tmpl w:val="FDC885FE"/>
@@ -5964,7 +6388,120 @@
       <w:lvlJc w:val="left"/>
     </w:lvl>
   </w:abstractNum>
-  <w:abstractNum w:abstractNumId="23" w15:restartNumberingAfterBreak="0">
+  <w:abstractNum w:abstractNumId="24" w15:restartNumberingAfterBreak="0">
+    <w:nsid w:val="76480655"/>
+    <w:multiLevelType w:val="hybridMultilevel"/>
+    <w:tmpl w:val="19C89408"/>
+    <w:lvl w:ilvl="0" w:tplc="04090001">
+      <w:start w:val="1"/>
+      <w:numFmt w:val="bullet"/>
+      <w:lvlText w:val=""/>
+      <w:lvlJc w:val="left"/>
+      <w:pPr>
+        <w:ind w:left="360" w:hanging="360"/>
+      </w:pPr>
+      <w:rPr>
+        <w:rFonts w:ascii="Symbol" w:hAnsi="Symbol" w:hint="default"/>
+      </w:rPr>
+    </w:lvl>
+    <w:lvl w:ilvl="1" w:tplc="04090003" w:tentative="1">
+      <w:start w:val="1"/>
+      <w:numFmt w:val="bullet"/>
+      <w:lvlText w:val="o"/>
+      <w:lvlJc w:val="left"/>
+      <w:pPr>
+        <w:ind w:left="1080" w:hanging="360"/>
+      </w:pPr>
+      <w:rPr>
+        <w:rFonts w:ascii="Courier New" w:hAnsi="Courier New" w:cs="Courier New" w:hint="default"/>
+      </w:rPr>
+    </w:lvl>
+    <w:lvl w:ilvl="2" w:tplc="04090005" w:tentative="1">
+      <w:start w:val="1"/>
+      <w:numFmt w:val="bullet"/>
+      <w:lvlText w:val=""/>
+      <w:lvlJc w:val="left"/>
+      <w:pPr>
+        <w:ind w:left="1800" w:hanging="360"/>
+      </w:pPr>
+      <w:rPr>
+        <w:rFonts w:ascii="Wingdings" w:hAnsi="Wingdings" w:hint="default"/>
+      </w:rPr>
+    </w:lvl>
+    <w:lvl w:ilvl="3" w:tplc="04090001" w:tentative="1">
+      <w:start w:val="1"/>
+      <w:numFmt w:val="bullet"/>
+      <w:lvlText w:val=""/>
+      <w:lvlJc w:val="left"/>
+      <w:pPr>
+        <w:ind w:left="2520" w:hanging="360"/>
+      </w:pPr>
+      <w:rPr>
+        <w:rFonts w:ascii="Symbol" w:hAnsi="Symbol" w:hint="default"/>
+      </w:rPr>
+    </w:lvl>
+    <w:lvl w:ilvl="4" w:tplc="04090003" w:tentative="1">
+      <w:start w:val="1"/>
+      <w:numFmt w:val="bullet"/>
+      <w:lvlText w:val="o"/>
+      <w:lvlJc w:val="left"/>
+      <w:pPr>
+        <w:ind w:left="3240" w:hanging="360"/>
+      </w:pPr>
+      <w:rPr>
+        <w:rFonts w:ascii="Courier New" w:hAnsi="Courier New" w:cs="Courier New" w:hint="default"/>
+      </w:rPr>
+    </w:lvl>
+    <w:lvl w:ilvl="5" w:tplc="04090005" w:tentative="1">
+      <w:start w:val="1"/>
+      <w:numFmt w:val="bullet"/>
+      <w:lvlText w:val=""/>
+      <w:lvlJc w:val="left"/>
+      <w:pPr>
+        <w:ind w:left="3960" w:hanging="360"/>
+      </w:pPr>
+      <w:rPr>
+        <w:rFonts w:ascii="Wingdings" w:hAnsi="Wingdings" w:hint="default"/>
+      </w:rPr>
+    </w:lvl>
+    <w:lvl w:ilvl="6" w:tplc="04090001" w:tentative="1">
+      <w:start w:val="1"/>
+      <w:numFmt w:val="bullet"/>
+      <w:lvlText w:val=""/>
+      <w:lvlJc w:val="left"/>
+      <w:pPr>
+        <w:ind w:left="4680" w:hanging="360"/>
+      </w:pPr>
+      <w:rPr>
+        <w:rFonts w:ascii="Symbol" w:hAnsi="Symbol" w:hint="default"/>
+      </w:rPr>
+    </w:lvl>
+    <w:lvl w:ilvl="7" w:tplc="04090003" w:tentative="1">
+      <w:start w:val="1"/>
+      <w:numFmt w:val="bullet"/>
+      <w:lvlText w:val="o"/>
+      <w:lvlJc w:val="left"/>
+      <w:pPr>
+        <w:ind w:left="5400" w:hanging="360"/>
+      </w:pPr>
+      <w:rPr>
+        <w:rFonts w:ascii="Courier New" w:hAnsi="Courier New" w:cs="Courier New" w:hint="default"/>
+      </w:rPr>
+    </w:lvl>
+    <w:lvl w:ilvl="8" w:tplc="04090005" w:tentative="1">
+      <w:start w:val="1"/>
+      <w:numFmt w:val="bullet"/>
+      <w:lvlText w:val=""/>
+      <w:lvlJc w:val="left"/>
+      <w:pPr>
+        <w:ind w:left="6120" w:hanging="360"/>
+      </w:pPr>
+      <w:rPr>
+        <w:rFonts w:ascii="Wingdings" w:hAnsi="Wingdings" w:hint="default"/>
+      </w:rPr>
+    </w:lvl>
+  </w:abstractNum>
+  <w:abstractNum w:abstractNumId="25" w15:restartNumberingAfterBreak="0">
     <w:nsid w:val="76835EFD"/>
     <w:multiLevelType w:val="hybridMultilevel"/>
     <w:tmpl w:val="B5E8F224"/>
@@ -6077,7 +6614,7 @@
       </w:rPr>
     </w:lvl>
   </w:abstractNum>
-  <w:abstractNum w:abstractNumId="24" w15:restartNumberingAfterBreak="0">
+  <w:abstractNum w:abstractNumId="26" w15:restartNumberingAfterBreak="0">
     <w:nsid w:val="79713D87"/>
     <w:multiLevelType w:val="hybridMultilevel"/>
     <w:tmpl w:val="60DEA864"/>
@@ -6194,37 +6731,37 @@
     <w:abstractNumId w:val="4"/>
   </w:num>
   <w:num w:numId="2">
-    <w:abstractNumId w:val="13"/>
+    <w:abstractNumId w:val="14"/>
   </w:num>
   <w:num w:numId="3">
     <w:abstractNumId w:val="7"/>
   </w:num>
   <w:num w:numId="4">
-    <w:abstractNumId w:val="17"/>
+    <w:abstractNumId w:val="18"/>
   </w:num>
   <w:num w:numId="5">
-    <w:abstractNumId w:val="15"/>
+    <w:abstractNumId w:val="16"/>
   </w:num>
   <w:num w:numId="6">
     <w:abstractNumId w:val="2"/>
   </w:num>
   <w:num w:numId="7">
-    <w:abstractNumId w:val="20"/>
+    <w:abstractNumId w:val="21"/>
   </w:num>
   <w:num w:numId="8">
-    <w:abstractNumId w:val="22"/>
+    <w:abstractNumId w:val="23"/>
   </w:num>
   <w:num w:numId="9">
-    <w:abstractNumId w:val="11"/>
+    <w:abstractNumId w:val="12"/>
   </w:num>
   <w:num w:numId="10">
     <w:abstractNumId w:val="8"/>
   </w:num>
   <w:num w:numId="11">
-    <w:abstractNumId w:val="16"/>
+    <w:abstractNumId w:val="17"/>
   </w:num>
   <w:num w:numId="12">
-    <w:abstractNumId w:val="18"/>
+    <w:abstractNumId w:val="19"/>
   </w:num>
   <w:num w:numId="13">
     <w:abstractNumId w:val="1"/>
@@ -6236,22 +6773,22 @@
     <w:abstractNumId w:val="6"/>
   </w:num>
   <w:num w:numId="16">
-    <w:abstractNumId w:val="24"/>
+    <w:abstractNumId w:val="26"/>
   </w:num>
   <w:num w:numId="17">
     <w:abstractNumId w:val="0"/>
   </w:num>
   <w:num w:numId="18">
-    <w:abstractNumId w:val="23"/>
+    <w:abstractNumId w:val="25"/>
   </w:num>
   <w:num w:numId="19">
-    <w:abstractNumId w:val="21"/>
+    <w:abstractNumId w:val="22"/>
   </w:num>
   <w:num w:numId="20">
-    <w:abstractNumId w:val="10"/>
+    <w:abstractNumId w:val="11"/>
   </w:num>
   <w:num w:numId="21">
-    <w:abstractNumId w:val="19"/>
+    <w:abstractNumId w:val="20"/>
   </w:num>
   <w:num w:numId="22">
     <w:abstractNumId w:val="3"/>
@@ -6260,10 +6797,16 @@
     <w:abstractNumId w:val="9"/>
   </w:num>
   <w:num w:numId="24">
-    <w:abstractNumId w:val="14"/>
+    <w:abstractNumId w:val="15"/>
   </w:num>
   <w:num w:numId="25">
-    <w:abstractNumId w:val="12"/>
+    <w:abstractNumId w:val="13"/>
+  </w:num>
+  <w:num w:numId="26">
+    <w:abstractNumId w:val="24"/>
+  </w:num>
+  <w:num w:numId="27">
+    <w:abstractNumId w:val="10"/>
   </w:num>
 </w:numbering>
 </file>
@@ -7109,7 +7652,7 @@
 </file>
 
 <file path=customXml/itemProps1.xml><?xml version="1.0" encoding="utf-8"?>
-<ds:datastoreItem xmlns:ds="http://schemas.openxmlformats.org/officeDocument/2006/customXml" ds:itemID="{BA2F6CED-B7DD-4DBB-9669-7A969DE78DFF}">
+<ds:datastoreItem xmlns:ds="http://schemas.openxmlformats.org/officeDocument/2006/customXml" ds:itemID="{9D71D850-F8D8-478E-9135-249BF4158A71}">
   <ds:schemaRefs>
     <ds:schemaRef ds:uri="http://schemas.openxmlformats.org/officeDocument/2006/bibliography"/>
   </ds:schemaRefs>

</xml_diff>